<commit_message>
documentation for direct approach has been added.
</commit_message>
<xml_diff>
--- a/docs/kfka_streams.docx
+++ b/docs/kfka_streams.docx
@@ -30,17 +30,7 @@
         </w:numPr>
       </w:pPr>
       <w:r>
-        <w:t xml:space="preserve">Specify the necessary libraries in </w:t>
-      </w:r>
-      <w:proofErr w:type="spellStart"/>
-      <w:proofErr w:type="gramStart"/>
-      <w:r>
-        <w:t>build.gradle</w:t>
-      </w:r>
-      <w:proofErr w:type="spellEnd"/>
-      <w:proofErr w:type="gramEnd"/>
-      <w:r>
-        <w:t xml:space="preserve"> file</w:t>
+        <w:t>Specify the necessary libraries in build.gradle file</w:t>
       </w:r>
     </w:p>
     <w:p>
@@ -107,10 +97,17 @@
           <w:sz w:val="20"/>
           <w:szCs w:val="20"/>
         </w:rPr>
-        <w:t>'</w:t>
-      </w:r>
-      <w:proofErr w:type="spellStart"/>
-      <w:proofErr w:type="gramStart"/>
+        <w:t>'org.apache.kafka'</w:t>
+      </w:r>
+      <w:r>
+        <w:rPr>
+          <w:rFonts w:ascii="Consolas" w:eastAsia="Times New Roman" w:hAnsi="Consolas" w:cs="Courier New"/>
+          <w:color w:val="A9B7C6"/>
+          <w:sz w:val="20"/>
+          <w:szCs w:val="20"/>
+        </w:rPr>
+        <w:t xml:space="preserve">, </w:t>
+      </w:r>
       <w:r>
         <w:rPr>
           <w:rFonts w:ascii="Consolas" w:eastAsia="Times New Roman" w:hAnsi="Consolas" w:cs="Courier New"/>
@@ -118,9 +115,17 @@
           <w:sz w:val="20"/>
           <w:szCs w:val="20"/>
         </w:rPr>
-        <w:t>org.apache</w:t>
-      </w:r>
-      <w:proofErr w:type="gramEnd"/>
+        <w:t>name</w:t>
+      </w:r>
+      <w:r>
+        <w:rPr>
+          <w:rFonts w:ascii="Consolas" w:eastAsia="Times New Roman" w:hAnsi="Consolas" w:cs="Courier New"/>
+          <w:color w:val="A9B7C6"/>
+          <w:sz w:val="20"/>
+          <w:szCs w:val="20"/>
+        </w:rPr>
+        <w:t xml:space="preserve">: </w:t>
+      </w:r>
       <w:r>
         <w:rPr>
           <w:rFonts w:ascii="Consolas" w:eastAsia="Times New Roman" w:hAnsi="Consolas" w:cs="Courier New"/>
@@ -128,73 +133,7 @@
           <w:sz w:val="20"/>
           <w:szCs w:val="20"/>
         </w:rPr>
-        <w:t>.kafka</w:t>
-      </w:r>
-      <w:proofErr w:type="spellEnd"/>
-      <w:r>
-        <w:rPr>
-          <w:rFonts w:ascii="Consolas" w:eastAsia="Times New Roman" w:hAnsi="Consolas" w:cs="Courier New"/>
-          <w:color w:val="6A8759"/>
-          <w:sz w:val="20"/>
-          <w:szCs w:val="20"/>
-        </w:rPr>
-        <w:t>'</w:t>
-      </w:r>
-      <w:r>
-        <w:rPr>
-          <w:rFonts w:ascii="Consolas" w:eastAsia="Times New Roman" w:hAnsi="Consolas" w:cs="Courier New"/>
-          <w:color w:val="A9B7C6"/>
-          <w:sz w:val="20"/>
-          <w:szCs w:val="20"/>
-        </w:rPr>
-        <w:t xml:space="preserve">, </w:t>
-      </w:r>
-      <w:r>
-        <w:rPr>
-          <w:rFonts w:ascii="Consolas" w:eastAsia="Times New Roman" w:hAnsi="Consolas" w:cs="Courier New"/>
-          <w:color w:val="6A8759"/>
-          <w:sz w:val="20"/>
-          <w:szCs w:val="20"/>
-        </w:rPr>
-        <w:t>name</w:t>
-      </w:r>
-      <w:r>
-        <w:rPr>
-          <w:rFonts w:ascii="Consolas" w:eastAsia="Times New Roman" w:hAnsi="Consolas" w:cs="Courier New"/>
-          <w:color w:val="A9B7C6"/>
-          <w:sz w:val="20"/>
-          <w:szCs w:val="20"/>
-        </w:rPr>
-        <w:t xml:space="preserve">: </w:t>
-      </w:r>
-      <w:r>
-        <w:rPr>
-          <w:rFonts w:ascii="Consolas" w:eastAsia="Times New Roman" w:hAnsi="Consolas" w:cs="Courier New"/>
-          <w:color w:val="6A8759"/>
-          <w:sz w:val="20"/>
-          <w:szCs w:val="20"/>
-        </w:rPr>
-        <w:t>'</w:t>
-      </w:r>
-      <w:proofErr w:type="spellStart"/>
-      <w:r>
-        <w:rPr>
-          <w:rFonts w:ascii="Consolas" w:eastAsia="Times New Roman" w:hAnsi="Consolas" w:cs="Courier New"/>
-          <w:color w:val="6A8759"/>
-          <w:sz w:val="20"/>
-          <w:szCs w:val="20"/>
-        </w:rPr>
-        <w:t>kafka</w:t>
-      </w:r>
-      <w:proofErr w:type="spellEnd"/>
-      <w:r>
-        <w:rPr>
-          <w:rFonts w:ascii="Consolas" w:eastAsia="Times New Roman" w:hAnsi="Consolas" w:cs="Courier New"/>
-          <w:color w:val="6A8759"/>
-          <w:sz w:val="20"/>
-          <w:szCs w:val="20"/>
-        </w:rPr>
-        <w:t>-clients'</w:t>
+        <w:t>'kafka-clients'</w:t>
       </w:r>
       <w:r>
         <w:rPr>
@@ -315,8 +254,6 @@
         </w:rPr>
         <w:t xml:space="preserve">import </w:t>
       </w:r>
-      <w:proofErr w:type="spellStart"/>
-      <w:proofErr w:type="gramStart"/>
       <w:r>
         <w:rPr>
           <w:rFonts w:ascii="Consolas" w:eastAsia="Times New Roman" w:hAnsi="Consolas" w:cs="Courier New"/>
@@ -324,9 +261,17 @@
           <w:sz w:val="20"/>
           <w:szCs w:val="20"/>
         </w:rPr>
-        <w:t>org.apache</w:t>
-      </w:r>
-      <w:proofErr w:type="gramEnd"/>
+        <w:t>org.apache.kafka.clients.producer.{KafkaProducer</w:t>
+      </w:r>
+      <w:r>
+        <w:rPr>
+          <w:rFonts w:ascii="Consolas" w:eastAsia="Times New Roman" w:hAnsi="Consolas" w:cs="Courier New"/>
+          <w:color w:val="CC7832"/>
+          <w:sz w:val="20"/>
+          <w:szCs w:val="20"/>
+        </w:rPr>
+        <w:t xml:space="preserve">, </w:t>
+      </w:r>
       <w:r>
         <w:rPr>
           <w:rFonts w:ascii="Consolas" w:eastAsia="Times New Roman" w:hAnsi="Consolas" w:cs="Courier New"/>
@@ -334,9 +279,17 @@
           <w:sz w:val="20"/>
           <w:szCs w:val="20"/>
         </w:rPr>
-        <w:t>.kafka.clients.producer</w:t>
-      </w:r>
-      <w:proofErr w:type="spellEnd"/>
+        <w:t>Producer</w:t>
+      </w:r>
+      <w:r>
+        <w:rPr>
+          <w:rFonts w:ascii="Consolas" w:eastAsia="Times New Roman" w:hAnsi="Consolas" w:cs="Courier New"/>
+          <w:color w:val="CC7832"/>
+          <w:sz w:val="20"/>
+          <w:szCs w:val="20"/>
+        </w:rPr>
+        <w:t xml:space="preserve">, </w:t>
+      </w:r>
       <w:r>
         <w:rPr>
           <w:rFonts w:ascii="Consolas" w:eastAsia="Times New Roman" w:hAnsi="Consolas" w:cs="Courier New"/>
@@ -344,9 +297,17 @@
           <w:sz w:val="20"/>
           <w:szCs w:val="20"/>
         </w:rPr>
-        <w:t>.{</w:t>
-      </w:r>
-      <w:proofErr w:type="spellStart"/>
+        <w:t>ProducerConfig</w:t>
+      </w:r>
+      <w:r>
+        <w:rPr>
+          <w:rFonts w:ascii="Consolas" w:eastAsia="Times New Roman" w:hAnsi="Consolas" w:cs="Courier New"/>
+          <w:color w:val="CC7832"/>
+          <w:sz w:val="20"/>
+          <w:szCs w:val="20"/>
+        </w:rPr>
+        <w:t xml:space="preserve">, </w:t>
+      </w:r>
       <w:r>
         <w:rPr>
           <w:rFonts w:ascii="Consolas" w:eastAsia="Times New Roman" w:hAnsi="Consolas" w:cs="Courier New"/>
@@ -354,75 +315,7 @@
           <w:sz w:val="20"/>
           <w:szCs w:val="20"/>
         </w:rPr>
-        <w:t>KafkaProducer</w:t>
-      </w:r>
-      <w:proofErr w:type="spellEnd"/>
-      <w:r>
-        <w:rPr>
-          <w:rFonts w:ascii="Consolas" w:eastAsia="Times New Roman" w:hAnsi="Consolas" w:cs="Courier New"/>
-          <w:color w:val="CC7832"/>
-          <w:sz w:val="20"/>
-          <w:szCs w:val="20"/>
-        </w:rPr>
-        <w:t xml:space="preserve">, </w:t>
-      </w:r>
-      <w:r>
-        <w:rPr>
-          <w:rFonts w:ascii="Consolas" w:eastAsia="Times New Roman" w:hAnsi="Consolas" w:cs="Courier New"/>
-          <w:color w:val="A9B7C6"/>
-          <w:sz w:val="20"/>
-          <w:szCs w:val="20"/>
-        </w:rPr>
-        <w:t>Producer</w:t>
-      </w:r>
-      <w:r>
-        <w:rPr>
-          <w:rFonts w:ascii="Consolas" w:eastAsia="Times New Roman" w:hAnsi="Consolas" w:cs="Courier New"/>
-          <w:color w:val="CC7832"/>
-          <w:sz w:val="20"/>
-          <w:szCs w:val="20"/>
-        </w:rPr>
-        <w:t xml:space="preserve">, </w:t>
-      </w:r>
-      <w:proofErr w:type="spellStart"/>
-      <w:r>
-        <w:rPr>
-          <w:rFonts w:ascii="Consolas" w:eastAsia="Times New Roman" w:hAnsi="Consolas" w:cs="Courier New"/>
-          <w:color w:val="A9B7C6"/>
-          <w:sz w:val="20"/>
-          <w:szCs w:val="20"/>
-        </w:rPr>
-        <w:t>ProducerConfig</w:t>
-      </w:r>
-      <w:proofErr w:type="spellEnd"/>
-      <w:r>
-        <w:rPr>
-          <w:rFonts w:ascii="Consolas" w:eastAsia="Times New Roman" w:hAnsi="Consolas" w:cs="Courier New"/>
-          <w:color w:val="CC7832"/>
-          <w:sz w:val="20"/>
-          <w:szCs w:val="20"/>
-        </w:rPr>
-        <w:t xml:space="preserve">, </w:t>
-      </w:r>
-      <w:proofErr w:type="spellStart"/>
-      <w:r>
-        <w:rPr>
-          <w:rFonts w:ascii="Consolas" w:eastAsia="Times New Roman" w:hAnsi="Consolas" w:cs="Courier New"/>
-          <w:color w:val="A9B7C6"/>
-          <w:sz w:val="20"/>
-          <w:szCs w:val="20"/>
-        </w:rPr>
-        <w:t>ProducerRecord</w:t>
-      </w:r>
-      <w:proofErr w:type="spellEnd"/>
-      <w:r>
-        <w:rPr>
-          <w:rFonts w:ascii="Consolas" w:eastAsia="Times New Roman" w:hAnsi="Consolas" w:cs="Courier New"/>
-          <w:color w:val="A9B7C6"/>
-          <w:sz w:val="20"/>
-          <w:szCs w:val="20"/>
-        </w:rPr>
-        <w:t>}</w:t>
+        <w:t>ProducerRecord}</w:t>
       </w:r>
     </w:p>
     <w:p>
@@ -446,15 +339,7 @@
         </w:numPr>
       </w:pPr>
       <w:r>
-        <w:t xml:space="preserve">It would have a single instance which would run on localhost in the </w:t>
-      </w:r>
-      <w:proofErr w:type="spellStart"/>
-      <w:r>
-        <w:t>vm</w:t>
-      </w:r>
-      <w:proofErr w:type="spellEnd"/>
-      <w:r>
-        <w:t xml:space="preserve"> which we have up and running</w:t>
+        <w:t>It would have a single instance which would run on localhost in the vm which we have up and running</w:t>
       </w:r>
     </w:p>
     <w:p>
@@ -524,48 +409,11 @@
         </w:numPr>
       </w:pPr>
       <w:r>
-        <w:t xml:space="preserve">Create a new instance of </w:t>
-      </w:r>
-      <w:proofErr w:type="spellStart"/>
-      <w:r>
-        <w:t>kafka</w:t>
-      </w:r>
-      <w:proofErr w:type="spellEnd"/>
-      <w:r>
-        <w:t xml:space="preserve"> </w:t>
-      </w:r>
-      <w:proofErr w:type="gramStart"/>
-      <w:r>
-        <w:t>producer .It</w:t>
-      </w:r>
-      <w:proofErr w:type="gramEnd"/>
-      <w:r>
-        <w:t xml:space="preserve"> would have set of properties including       brokers </w:t>
-      </w:r>
-      <w:proofErr w:type="spellStart"/>
-      <w:r>
-        <w:t>address,</w:t>
-      </w:r>
-      <w:r>
-        <w:t>key</w:t>
-      </w:r>
-      <w:proofErr w:type="spellEnd"/>
-      <w:r>
-        <w:t xml:space="preserve"> serializers, </w:t>
-      </w:r>
-      <w:proofErr w:type="spellStart"/>
-      <w:r>
-        <w:t>acks_config</w:t>
-      </w:r>
-      <w:proofErr w:type="spellEnd"/>
-      <w:r>
-        <w:t xml:space="preserve"> and </w:t>
-      </w:r>
-      <w:proofErr w:type="spellStart"/>
-      <w:r>
-        <w:t>client_id_config</w:t>
-      </w:r>
-      <w:proofErr w:type="spellEnd"/>
+        <w:t>Create a new instance of kafka producer .It would have set of properties including       brokers address,</w:t>
+      </w:r>
+      <w:r>
+        <w:t>key serializers, acks_config and client_id_config</w:t>
+      </w:r>
     </w:p>
     <w:p>
       <w:pPr>
@@ -628,13 +476,8 @@
         </w:numPr>
       </w:pPr>
       <w:r>
-        <w:t xml:space="preserve">New instance of sting would be sent to </w:t>
-      </w:r>
-      <w:proofErr w:type="spellStart"/>
-      <w:r>
-        <w:t>kafka</w:t>
-      </w:r>
-      <w:proofErr w:type="spellEnd"/>
+        <w:t>New instance of sting would be sent to kafka</w:t>
+      </w:r>
     </w:p>
     <w:p>
       <w:pPr>
@@ -691,27 +534,16 @@
         </w:numPr>
       </w:pPr>
       <w:r>
-        <w:t xml:space="preserve">Run the </w:t>
-      </w:r>
-      <w:proofErr w:type="spellStart"/>
-      <w:r>
-        <w:t>kafklogproducer</w:t>
-      </w:r>
-      <w:proofErr w:type="spellEnd"/>
-    </w:p>
-    <w:p>
-      <w:pPr>
-        <w:pStyle w:val="ListParagraph"/>
-      </w:pPr>
+        <w:t>Run the kafklogproducer</w:t>
+      </w:r>
       <w:r>
         <w:rPr>
           <w:noProof/>
         </w:rPr>
-        <w:lastRenderedPageBreak/>
         <w:drawing>
-          <wp:inline distT="0" distB="0" distL="0" distR="0" wp14:anchorId="68A165E2" wp14:editId="7FF38367">
-            <wp:extent cx="5943600" cy="2404745"/>
-            <wp:effectExtent l="0" t="0" r="0" b="0"/>
+          <wp:inline distT="0" distB="0" distL="0" distR="0" wp14:anchorId="2F53CDE6" wp14:editId="04B14695">
+            <wp:extent cx="5943600" cy="1996440"/>
+            <wp:effectExtent l="0" t="0" r="0" b="3810"/>
             <wp:docPr id="6" name="Picture 6"/>
             <wp:cNvGraphicFramePr>
               <a:graphicFrameLocks xmlns:a="http://schemas.openxmlformats.org/drawingml/2006/main" noChangeAspect="1"/>
@@ -732,7 +564,7 @@
                   <pic:spPr>
                     <a:xfrm>
                       <a:off x="0" y="0"/>
-                      <a:ext cx="5943600" cy="2404745"/>
+                      <a:ext cx="5943600" cy="1996440"/>
                     </a:xfrm>
                     <a:prstGeom prst="rect">
                       <a:avLst/>
@@ -745,6 +577,515 @@
         </w:drawing>
       </w:r>
     </w:p>
+    <w:p>
+      <w:pPr>
+        <w:rPr>
+          <w:b/>
+          <w:bCs/>
+          <w:sz w:val="36"/>
+          <w:szCs w:val="36"/>
+        </w:rPr>
+      </w:pPr>
+      <w:r>
+        <w:rPr>
+          <w:b/>
+          <w:bCs/>
+          <w:sz w:val="36"/>
+          <w:szCs w:val="36"/>
+        </w:rPr>
+        <w:lastRenderedPageBreak/>
+        <w:t xml:space="preserve">KAFKA </w:t>
+      </w:r>
+      <w:r>
+        <w:rPr>
+          <w:b/>
+          <w:bCs/>
+          <w:sz w:val="36"/>
+          <w:szCs w:val="36"/>
+        </w:rPr>
+        <w:t>INTEGRATION</w:t>
+      </w:r>
+    </w:p>
+    <w:p>
+      <w:pPr>
+        <w:rPr>
+          <w:b/>
+          <w:bCs/>
+          <w:sz w:val="36"/>
+          <w:szCs w:val="36"/>
+        </w:rPr>
+      </w:pPr>
+      <w:r>
+        <w:rPr>
+          <w:noProof/>
+        </w:rPr>
+        <w:drawing>
+          <wp:inline distT="0" distB="0" distL="0" distR="0" wp14:anchorId="3636B712" wp14:editId="60272F89">
+            <wp:extent cx="5943600" cy="2552065"/>
+            <wp:effectExtent l="0" t="0" r="0" b="635"/>
+            <wp:docPr id="7" name="Picture 7"/>
+            <wp:cNvGraphicFramePr>
+              <a:graphicFrameLocks xmlns:a="http://schemas.openxmlformats.org/drawingml/2006/main" noChangeAspect="1"/>
+            </wp:cNvGraphicFramePr>
+            <a:graphic xmlns:a="http://schemas.openxmlformats.org/drawingml/2006/main">
+              <a:graphicData uri="http://schemas.openxmlformats.org/drawingml/2006/picture">
+                <pic:pic xmlns:pic="http://schemas.openxmlformats.org/drawingml/2006/picture">
+                  <pic:nvPicPr>
+                    <pic:cNvPr id="1" name=""/>
+                    <pic:cNvPicPr/>
+                  </pic:nvPicPr>
+                  <pic:blipFill>
+                    <a:blip r:embed="rId9"/>
+                    <a:stretch>
+                      <a:fillRect/>
+                    </a:stretch>
+                  </pic:blipFill>
+                  <pic:spPr>
+                    <a:xfrm>
+                      <a:off x="0" y="0"/>
+                      <a:ext cx="5943600" cy="2552065"/>
+                    </a:xfrm>
+                    <a:prstGeom prst="rect">
+                      <a:avLst/>
+                    </a:prstGeom>
+                  </pic:spPr>
+                </pic:pic>
+              </a:graphicData>
+            </a:graphic>
+          </wp:inline>
+        </w:drawing>
+      </w:r>
+    </w:p>
+    <w:p>
+      <w:pPr>
+        <w:rPr>
+          <w:b/>
+          <w:bCs/>
+          <w:sz w:val="24"/>
+          <w:szCs w:val="24"/>
+        </w:rPr>
+      </w:pPr>
+    </w:p>
+    <w:p>
+      <w:pPr>
+        <w:rPr>
+          <w:b/>
+          <w:bCs/>
+          <w:sz w:val="24"/>
+          <w:szCs w:val="24"/>
+        </w:rPr>
+      </w:pPr>
+      <w:r>
+        <w:rPr>
+          <w:b/>
+          <w:bCs/>
+          <w:sz w:val="24"/>
+          <w:szCs w:val="24"/>
+        </w:rPr>
+        <w:t>KAFKA INTEGRATION WITH RECIEVERS</w:t>
+      </w:r>
+    </w:p>
+    <w:p>
+      <w:pPr>
+        <w:rPr>
+          <w:b/>
+          <w:bCs/>
+        </w:rPr>
+      </w:pPr>
+      <w:r>
+        <w:rPr>
+          <w:noProof/>
+        </w:rPr>
+        <w:drawing>
+          <wp:inline distT="0" distB="0" distL="0" distR="0" wp14:anchorId="0DD75DF2" wp14:editId="0466EE64">
+            <wp:extent cx="5943600" cy="3566160"/>
+            <wp:effectExtent l="0" t="0" r="0" b="0"/>
+            <wp:docPr id="2" name="Picture 2"/>
+            <wp:cNvGraphicFramePr>
+              <a:graphicFrameLocks xmlns:a="http://schemas.openxmlformats.org/drawingml/2006/main" noChangeAspect="1"/>
+            </wp:cNvGraphicFramePr>
+            <a:graphic xmlns:a="http://schemas.openxmlformats.org/drawingml/2006/main">
+              <a:graphicData uri="http://schemas.openxmlformats.org/drawingml/2006/picture">
+                <pic:pic xmlns:pic="http://schemas.openxmlformats.org/drawingml/2006/picture">
+                  <pic:nvPicPr>
+                    <pic:cNvPr id="1" name=""/>
+                    <pic:cNvPicPr/>
+                  </pic:nvPicPr>
+                  <pic:blipFill>
+                    <a:blip r:embed="rId10"/>
+                    <a:stretch>
+                      <a:fillRect/>
+                    </a:stretch>
+                  </pic:blipFill>
+                  <pic:spPr>
+                    <a:xfrm>
+                      <a:off x="0" y="0"/>
+                      <a:ext cx="5943600" cy="3566160"/>
+                    </a:xfrm>
+                    <a:prstGeom prst="rect">
+                      <a:avLst/>
+                    </a:prstGeom>
+                  </pic:spPr>
+                </pic:pic>
+              </a:graphicData>
+            </a:graphic>
+          </wp:inline>
+        </w:drawing>
+      </w:r>
+    </w:p>
+    <w:p/>
+    <w:p>
+      <w:pPr>
+        <w:pStyle w:val="ListParagraph"/>
+        <w:rPr>
+          <w:b/>
+          <w:bCs/>
+        </w:rPr>
+      </w:pPr>
+      <w:r>
+        <w:rPr>
+          <w:b/>
+          <w:bCs/>
+        </w:rPr>
+        <w:t>Pro:</w:t>
+      </w:r>
+    </w:p>
+    <w:p>
+      <w:pPr>
+        <w:pStyle w:val="ListParagraph"/>
+        <w:numPr>
+          <w:ilvl w:val="0"/>
+          <w:numId w:val="10"/>
+        </w:numPr>
+      </w:pPr>
+      <w:r>
+        <w:t>WAL design could work with non-Kafka data sources</w:t>
+      </w:r>
+    </w:p>
+    <w:p>
+      <w:pPr>
+        <w:pStyle w:val="ListParagraph"/>
+        <w:rPr>
+          <w:b/>
+          <w:bCs/>
+        </w:rPr>
+      </w:pPr>
+    </w:p>
+    <w:p>
+      <w:pPr>
+        <w:pStyle w:val="ListParagraph"/>
+        <w:rPr>
+          <w:b/>
+          <w:bCs/>
+        </w:rPr>
+      </w:pPr>
+      <w:r>
+        <w:rPr>
+          <w:b/>
+          <w:bCs/>
+        </w:rPr>
+        <w:lastRenderedPageBreak/>
+        <w:t>Con:</w:t>
+      </w:r>
+    </w:p>
+    <w:p>
+      <w:pPr>
+        <w:pStyle w:val="ListParagraph"/>
+        <w:numPr>
+          <w:ilvl w:val="0"/>
+          <w:numId w:val="9"/>
+        </w:numPr>
+      </w:pPr>
+      <w:r>
+        <w:t>Long running receivers make parallelism awkward and costly</w:t>
+      </w:r>
+    </w:p>
+    <w:p>
+      <w:pPr>
+        <w:pStyle w:val="ListParagraph"/>
+        <w:numPr>
+          <w:ilvl w:val="0"/>
+          <w:numId w:val="9"/>
+        </w:numPr>
+      </w:pPr>
+      <w:r>
+        <w:t>Duplication of write operations</w:t>
+      </w:r>
+    </w:p>
+    <w:p>
+      <w:pPr>
+        <w:pStyle w:val="ListParagraph"/>
+        <w:numPr>
+          <w:ilvl w:val="0"/>
+          <w:numId w:val="9"/>
+        </w:numPr>
+      </w:pPr>
+      <w:r>
+        <w:t>Dependent on HDFS</w:t>
+      </w:r>
+    </w:p>
+    <w:p>
+      <w:pPr>
+        <w:pStyle w:val="ListParagraph"/>
+        <w:numPr>
+          <w:ilvl w:val="0"/>
+          <w:numId w:val="9"/>
+        </w:numPr>
+      </w:pPr>
+      <w:r>
+        <w:t>Must use idempotence for exactly-once</w:t>
+      </w:r>
+    </w:p>
+    <w:p>
+      <w:pPr>
+        <w:pStyle w:val="ListParagraph"/>
+        <w:numPr>
+          <w:ilvl w:val="0"/>
+          <w:numId w:val="9"/>
+        </w:numPr>
+      </w:pPr>
+      <w:r>
+        <w:t>No access to offsets, can't use transactional approach</w:t>
+      </w:r>
+    </w:p>
+    <w:p>
+      <w:pPr>
+        <w:rPr>
+          <w:b/>
+          <w:bCs/>
+          <w:sz w:val="24"/>
+          <w:szCs w:val="24"/>
+        </w:rPr>
+      </w:pPr>
+      <w:r>
+        <w:rPr>
+          <w:b/>
+          <w:bCs/>
+          <w:sz w:val="24"/>
+          <w:szCs w:val="24"/>
+        </w:rPr>
+        <w:t>KAFKA INTEGRATION WITH</w:t>
+      </w:r>
+      <w:r>
+        <w:rPr>
+          <w:b/>
+          <w:bCs/>
+          <w:sz w:val="24"/>
+          <w:szCs w:val="24"/>
+        </w:rPr>
+        <w:t xml:space="preserve">OUT USING </w:t>
+      </w:r>
+      <w:r>
+        <w:rPr>
+          <w:b/>
+          <w:bCs/>
+          <w:sz w:val="24"/>
+          <w:szCs w:val="24"/>
+        </w:rPr>
+        <w:t>RECIEVERS</w:t>
+      </w:r>
+    </w:p>
+    <w:p>
+      <w:pPr>
+        <w:rPr>
+          <w:b/>
+          <w:bCs/>
+          <w:sz w:val="24"/>
+          <w:szCs w:val="24"/>
+        </w:rPr>
+      </w:pPr>
+      <w:r>
+        <w:rPr>
+          <w:noProof/>
+        </w:rPr>
+        <w:drawing>
+          <wp:inline distT="0" distB="0" distL="0" distR="0" wp14:anchorId="4969B225" wp14:editId="1C892BFE">
+            <wp:extent cx="5943600" cy="4156075"/>
+            <wp:effectExtent l="0" t="0" r="0" b="0"/>
+            <wp:docPr id="3" name="Picture 3"/>
+            <wp:cNvGraphicFramePr>
+              <a:graphicFrameLocks xmlns:a="http://schemas.openxmlformats.org/drawingml/2006/main" noChangeAspect="1"/>
+            </wp:cNvGraphicFramePr>
+            <a:graphic xmlns:a="http://schemas.openxmlformats.org/drawingml/2006/main">
+              <a:graphicData uri="http://schemas.openxmlformats.org/drawingml/2006/picture">
+                <pic:pic xmlns:pic="http://schemas.openxmlformats.org/drawingml/2006/picture">
+                  <pic:nvPicPr>
+                    <pic:cNvPr id="1" name=""/>
+                    <pic:cNvPicPr/>
+                  </pic:nvPicPr>
+                  <pic:blipFill>
+                    <a:blip r:embed="rId11"/>
+                    <a:stretch>
+                      <a:fillRect/>
+                    </a:stretch>
+                  </pic:blipFill>
+                  <pic:spPr>
+                    <a:xfrm>
+                      <a:off x="0" y="0"/>
+                      <a:ext cx="5943600" cy="4156075"/>
+                    </a:xfrm>
+                    <a:prstGeom prst="rect">
+                      <a:avLst/>
+                    </a:prstGeom>
+                  </pic:spPr>
+                </pic:pic>
+              </a:graphicData>
+            </a:graphic>
+          </wp:inline>
+        </w:drawing>
+      </w:r>
+      <w:r>
+        <w:rPr>
+          <w:b/>
+          <w:bCs/>
+          <w:sz w:val="24"/>
+          <w:szCs w:val="24"/>
+        </w:rPr>
+        <w:t>Pro:</w:t>
+      </w:r>
+    </w:p>
+    <w:p>
+      <w:pPr>
+        <w:pStyle w:val="ListParagraph"/>
+        <w:numPr>
+          <w:ilvl w:val="0"/>
+          <w:numId w:val="11"/>
+        </w:numPr>
+        <w:rPr>
+          <w:sz w:val="24"/>
+          <w:szCs w:val="24"/>
+        </w:rPr>
+      </w:pPr>
+      <w:r>
+        <w:rPr>
+          <w:sz w:val="24"/>
+          <w:szCs w:val="24"/>
+        </w:rPr>
+        <w:t>Spark partition 1:1 Kafka topic/partition, easy cheap parallelism</w:t>
+      </w:r>
+    </w:p>
+    <w:p>
+      <w:pPr>
+        <w:pStyle w:val="ListParagraph"/>
+        <w:numPr>
+          <w:ilvl w:val="0"/>
+          <w:numId w:val="11"/>
+        </w:numPr>
+        <w:rPr>
+          <w:sz w:val="24"/>
+          <w:szCs w:val="24"/>
+        </w:rPr>
+      </w:pPr>
+      <w:r>
+        <w:rPr>
+          <w:sz w:val="24"/>
+          <w:szCs w:val="24"/>
+        </w:rPr>
+        <w:t>No duplicate writes</w:t>
+      </w:r>
+    </w:p>
+    <w:p>
+      <w:pPr>
+        <w:pStyle w:val="ListParagraph"/>
+        <w:numPr>
+          <w:ilvl w:val="0"/>
+          <w:numId w:val="11"/>
+        </w:numPr>
+        <w:rPr>
+          <w:sz w:val="24"/>
+          <w:szCs w:val="24"/>
+        </w:rPr>
+      </w:pPr>
+      <w:r>
+        <w:rPr>
+          <w:sz w:val="24"/>
+          <w:szCs w:val="24"/>
+        </w:rPr>
+        <w:t>No dependency on HDFS</w:t>
+      </w:r>
+    </w:p>
+    <w:p>
+      <w:pPr>
+        <w:pStyle w:val="ListParagraph"/>
+        <w:numPr>
+          <w:ilvl w:val="0"/>
+          <w:numId w:val="11"/>
+        </w:numPr>
+        <w:rPr>
+          <w:b/>
+          <w:bCs/>
+          <w:sz w:val="24"/>
+          <w:szCs w:val="24"/>
+        </w:rPr>
+      </w:pPr>
+      <w:r>
+        <w:rPr>
+          <w:sz w:val="24"/>
+          <w:szCs w:val="24"/>
+        </w:rPr>
+        <w:t>Access to offsets, can use idempotent or transactional</w:t>
+      </w:r>
+    </w:p>
+    <w:p>
+      <w:pPr>
+        <w:rPr>
+          <w:b/>
+          <w:bCs/>
+          <w:sz w:val="24"/>
+          <w:szCs w:val="24"/>
+        </w:rPr>
+      </w:pPr>
+      <w:r>
+        <w:rPr>
+          <w:b/>
+          <w:bCs/>
+          <w:sz w:val="24"/>
+          <w:szCs w:val="24"/>
+        </w:rPr>
+        <w:t>Con:</w:t>
+      </w:r>
+    </w:p>
+    <w:p>
+      <w:pPr>
+        <w:pStyle w:val="ListParagraph"/>
+        <w:numPr>
+          <w:ilvl w:val="0"/>
+          <w:numId w:val="12"/>
+        </w:numPr>
+        <w:rPr>
+          <w:sz w:val="24"/>
+          <w:szCs w:val="24"/>
+        </w:rPr>
+      </w:pPr>
+      <w:r>
+        <w:rPr>
+          <w:sz w:val="24"/>
+          <w:szCs w:val="24"/>
+        </w:rPr>
+        <w:t>Specific to Kafka</w:t>
+      </w:r>
+    </w:p>
+    <w:p>
+      <w:pPr>
+        <w:pStyle w:val="ListParagraph"/>
+        <w:numPr>
+          <w:ilvl w:val="0"/>
+          <w:numId w:val="12"/>
+        </w:numPr>
+        <w:rPr>
+          <w:sz w:val="24"/>
+          <w:szCs w:val="24"/>
+        </w:rPr>
+      </w:pPr>
+      <w:r>
+        <w:rPr>
+          <w:sz w:val="24"/>
+          <w:szCs w:val="24"/>
+        </w:rPr>
+        <w:t>Need adequate Kafka retention (OffsetOutOfRange is your fault)</w:t>
+      </w:r>
+    </w:p>
+    <w:p/>
     <w:sectPr>
       <w:pgSz w:w="12240" w:h="15840"/>
       <w:pgMar w:top="1440" w:right="1440" w:bottom="1440" w:left="1440" w:header="720" w:footer="720" w:gutter="0"/>
@@ -871,6 +1212,232 @@
     </w:lvl>
   </w:abstractNum>
   <w:abstractNum w:abstractNumId="1" w15:restartNumberingAfterBreak="0">
+    <w:nsid w:val="0EF86D21"/>
+    <w:multiLevelType w:val="hybridMultilevel"/>
+    <w:tmpl w:val="B300BEC0"/>
+    <w:lvl w:ilvl="0" w:tplc="04090001">
+      <w:start w:val="1"/>
+      <w:numFmt w:val="bullet"/>
+      <w:lvlText w:val=""/>
+      <w:lvlJc w:val="left"/>
+      <w:pPr>
+        <w:ind w:left="720" w:hanging="360"/>
+      </w:pPr>
+      <w:rPr>
+        <w:rFonts w:ascii="Symbol" w:hAnsi="Symbol" w:hint="default"/>
+      </w:rPr>
+    </w:lvl>
+    <w:lvl w:ilvl="1" w:tplc="04090003" w:tentative="1">
+      <w:start w:val="1"/>
+      <w:numFmt w:val="bullet"/>
+      <w:lvlText w:val="o"/>
+      <w:lvlJc w:val="left"/>
+      <w:pPr>
+        <w:ind w:left="1440" w:hanging="360"/>
+      </w:pPr>
+      <w:rPr>
+        <w:rFonts w:ascii="Courier New" w:hAnsi="Courier New" w:cs="Courier New" w:hint="default"/>
+      </w:rPr>
+    </w:lvl>
+    <w:lvl w:ilvl="2" w:tplc="04090005" w:tentative="1">
+      <w:start w:val="1"/>
+      <w:numFmt w:val="bullet"/>
+      <w:lvlText w:val=""/>
+      <w:lvlJc w:val="left"/>
+      <w:pPr>
+        <w:ind w:left="2160" w:hanging="360"/>
+      </w:pPr>
+      <w:rPr>
+        <w:rFonts w:ascii="Wingdings" w:hAnsi="Wingdings" w:hint="default"/>
+      </w:rPr>
+    </w:lvl>
+    <w:lvl w:ilvl="3" w:tplc="04090001" w:tentative="1">
+      <w:start w:val="1"/>
+      <w:numFmt w:val="bullet"/>
+      <w:lvlText w:val=""/>
+      <w:lvlJc w:val="left"/>
+      <w:pPr>
+        <w:ind w:left="2880" w:hanging="360"/>
+      </w:pPr>
+      <w:rPr>
+        <w:rFonts w:ascii="Symbol" w:hAnsi="Symbol" w:hint="default"/>
+      </w:rPr>
+    </w:lvl>
+    <w:lvl w:ilvl="4" w:tplc="04090003" w:tentative="1">
+      <w:start w:val="1"/>
+      <w:numFmt w:val="bullet"/>
+      <w:lvlText w:val="o"/>
+      <w:lvlJc w:val="left"/>
+      <w:pPr>
+        <w:ind w:left="3600" w:hanging="360"/>
+      </w:pPr>
+      <w:rPr>
+        <w:rFonts w:ascii="Courier New" w:hAnsi="Courier New" w:cs="Courier New" w:hint="default"/>
+      </w:rPr>
+    </w:lvl>
+    <w:lvl w:ilvl="5" w:tplc="04090005" w:tentative="1">
+      <w:start w:val="1"/>
+      <w:numFmt w:val="bullet"/>
+      <w:lvlText w:val=""/>
+      <w:lvlJc w:val="left"/>
+      <w:pPr>
+        <w:ind w:left="4320" w:hanging="360"/>
+      </w:pPr>
+      <w:rPr>
+        <w:rFonts w:ascii="Wingdings" w:hAnsi="Wingdings" w:hint="default"/>
+      </w:rPr>
+    </w:lvl>
+    <w:lvl w:ilvl="6" w:tplc="04090001" w:tentative="1">
+      <w:start w:val="1"/>
+      <w:numFmt w:val="bullet"/>
+      <w:lvlText w:val=""/>
+      <w:lvlJc w:val="left"/>
+      <w:pPr>
+        <w:ind w:left="5040" w:hanging="360"/>
+      </w:pPr>
+      <w:rPr>
+        <w:rFonts w:ascii="Symbol" w:hAnsi="Symbol" w:hint="default"/>
+      </w:rPr>
+    </w:lvl>
+    <w:lvl w:ilvl="7" w:tplc="04090003" w:tentative="1">
+      <w:start w:val="1"/>
+      <w:numFmt w:val="bullet"/>
+      <w:lvlText w:val="o"/>
+      <w:lvlJc w:val="left"/>
+      <w:pPr>
+        <w:ind w:left="5760" w:hanging="360"/>
+      </w:pPr>
+      <w:rPr>
+        <w:rFonts w:ascii="Courier New" w:hAnsi="Courier New" w:cs="Courier New" w:hint="default"/>
+      </w:rPr>
+    </w:lvl>
+    <w:lvl w:ilvl="8" w:tplc="04090005" w:tentative="1">
+      <w:start w:val="1"/>
+      <w:numFmt w:val="bullet"/>
+      <w:lvlText w:val=""/>
+      <w:lvlJc w:val="left"/>
+      <w:pPr>
+        <w:ind w:left="6480" w:hanging="360"/>
+      </w:pPr>
+      <w:rPr>
+        <w:rFonts w:ascii="Wingdings" w:hAnsi="Wingdings" w:hint="default"/>
+      </w:rPr>
+    </w:lvl>
+  </w:abstractNum>
+  <w:abstractNum w:abstractNumId="2" w15:restartNumberingAfterBreak="0">
+    <w:nsid w:val="1F5C5098"/>
+    <w:multiLevelType w:val="hybridMultilevel"/>
+    <w:tmpl w:val="49FEEA46"/>
+    <w:lvl w:ilvl="0" w:tplc="04090001">
+      <w:start w:val="1"/>
+      <w:numFmt w:val="bullet"/>
+      <w:lvlText w:val=""/>
+      <w:lvlJc w:val="left"/>
+      <w:pPr>
+        <w:ind w:left="1440" w:hanging="360"/>
+      </w:pPr>
+      <w:rPr>
+        <w:rFonts w:ascii="Symbol" w:hAnsi="Symbol" w:hint="default"/>
+      </w:rPr>
+    </w:lvl>
+    <w:lvl w:ilvl="1" w:tplc="04090003" w:tentative="1">
+      <w:start w:val="1"/>
+      <w:numFmt w:val="bullet"/>
+      <w:lvlText w:val="o"/>
+      <w:lvlJc w:val="left"/>
+      <w:pPr>
+        <w:ind w:left="2160" w:hanging="360"/>
+      </w:pPr>
+      <w:rPr>
+        <w:rFonts w:ascii="Courier New" w:hAnsi="Courier New" w:cs="Courier New" w:hint="default"/>
+      </w:rPr>
+    </w:lvl>
+    <w:lvl w:ilvl="2" w:tplc="04090005" w:tentative="1">
+      <w:start w:val="1"/>
+      <w:numFmt w:val="bullet"/>
+      <w:lvlText w:val=""/>
+      <w:lvlJc w:val="left"/>
+      <w:pPr>
+        <w:ind w:left="2880" w:hanging="360"/>
+      </w:pPr>
+      <w:rPr>
+        <w:rFonts w:ascii="Wingdings" w:hAnsi="Wingdings" w:hint="default"/>
+      </w:rPr>
+    </w:lvl>
+    <w:lvl w:ilvl="3" w:tplc="04090001" w:tentative="1">
+      <w:start w:val="1"/>
+      <w:numFmt w:val="bullet"/>
+      <w:lvlText w:val=""/>
+      <w:lvlJc w:val="left"/>
+      <w:pPr>
+        <w:ind w:left="3600" w:hanging="360"/>
+      </w:pPr>
+      <w:rPr>
+        <w:rFonts w:ascii="Symbol" w:hAnsi="Symbol" w:hint="default"/>
+      </w:rPr>
+    </w:lvl>
+    <w:lvl w:ilvl="4" w:tplc="04090003" w:tentative="1">
+      <w:start w:val="1"/>
+      <w:numFmt w:val="bullet"/>
+      <w:lvlText w:val="o"/>
+      <w:lvlJc w:val="left"/>
+      <w:pPr>
+        <w:ind w:left="4320" w:hanging="360"/>
+      </w:pPr>
+      <w:rPr>
+        <w:rFonts w:ascii="Courier New" w:hAnsi="Courier New" w:cs="Courier New" w:hint="default"/>
+      </w:rPr>
+    </w:lvl>
+    <w:lvl w:ilvl="5" w:tplc="04090005" w:tentative="1">
+      <w:start w:val="1"/>
+      <w:numFmt w:val="bullet"/>
+      <w:lvlText w:val=""/>
+      <w:lvlJc w:val="left"/>
+      <w:pPr>
+        <w:ind w:left="5040" w:hanging="360"/>
+      </w:pPr>
+      <w:rPr>
+        <w:rFonts w:ascii="Wingdings" w:hAnsi="Wingdings" w:hint="default"/>
+      </w:rPr>
+    </w:lvl>
+    <w:lvl w:ilvl="6" w:tplc="04090001" w:tentative="1">
+      <w:start w:val="1"/>
+      <w:numFmt w:val="bullet"/>
+      <w:lvlText w:val=""/>
+      <w:lvlJc w:val="left"/>
+      <w:pPr>
+        <w:ind w:left="5760" w:hanging="360"/>
+      </w:pPr>
+      <w:rPr>
+        <w:rFonts w:ascii="Symbol" w:hAnsi="Symbol" w:hint="default"/>
+      </w:rPr>
+    </w:lvl>
+    <w:lvl w:ilvl="7" w:tplc="04090003" w:tentative="1">
+      <w:start w:val="1"/>
+      <w:numFmt w:val="bullet"/>
+      <w:lvlText w:val="o"/>
+      <w:lvlJc w:val="left"/>
+      <w:pPr>
+        <w:ind w:left="6480" w:hanging="360"/>
+      </w:pPr>
+      <w:rPr>
+        <w:rFonts w:ascii="Courier New" w:hAnsi="Courier New" w:cs="Courier New" w:hint="default"/>
+      </w:rPr>
+    </w:lvl>
+    <w:lvl w:ilvl="8" w:tplc="04090005" w:tentative="1">
+      <w:start w:val="1"/>
+      <w:numFmt w:val="bullet"/>
+      <w:lvlText w:val=""/>
+      <w:lvlJc w:val="left"/>
+      <w:pPr>
+        <w:ind w:left="7200" w:hanging="360"/>
+      </w:pPr>
+      <w:rPr>
+        <w:rFonts w:ascii="Wingdings" w:hAnsi="Wingdings" w:hint="default"/>
+      </w:rPr>
+    </w:lvl>
+  </w:abstractNum>
+  <w:abstractNum w:abstractNumId="3" w15:restartNumberingAfterBreak="0">
     <w:nsid w:val="3BB95D15"/>
     <w:multiLevelType w:val="hybridMultilevel"/>
     <w:tmpl w:val="96D00DC0"/>
@@ -983,7 +1550,7 @@
       </w:rPr>
     </w:lvl>
   </w:abstractNum>
-  <w:abstractNum w:abstractNumId="2" w15:restartNumberingAfterBreak="0">
+  <w:abstractNum w:abstractNumId="4" w15:restartNumberingAfterBreak="0">
     <w:nsid w:val="3DA535D2"/>
     <w:multiLevelType w:val="hybridMultilevel"/>
     <w:tmpl w:val="0DCA5430"/>
@@ -1096,7 +1663,7 @@
       </w:rPr>
     </w:lvl>
   </w:abstractNum>
-  <w:abstractNum w:abstractNumId="3" w15:restartNumberingAfterBreak="0">
+  <w:abstractNum w:abstractNumId="5" w15:restartNumberingAfterBreak="0">
     <w:nsid w:val="420741F4"/>
     <w:multiLevelType w:val="hybridMultilevel"/>
     <w:tmpl w:val="8FF07AC0"/>
@@ -1185,7 +1752,7 @@
       </w:pPr>
     </w:lvl>
   </w:abstractNum>
-  <w:abstractNum w:abstractNumId="4" w15:restartNumberingAfterBreak="0">
+  <w:abstractNum w:abstractNumId="6" w15:restartNumberingAfterBreak="0">
     <w:nsid w:val="45B73B01"/>
     <w:multiLevelType w:val="hybridMultilevel"/>
     <w:tmpl w:val="A86CE796"/>
@@ -1274,7 +1841,233 @@
       </w:pPr>
     </w:lvl>
   </w:abstractNum>
-  <w:abstractNum w:abstractNumId="5" w15:restartNumberingAfterBreak="0">
+  <w:abstractNum w:abstractNumId="7" w15:restartNumberingAfterBreak="0">
+    <w:nsid w:val="53F06362"/>
+    <w:multiLevelType w:val="hybridMultilevel"/>
+    <w:tmpl w:val="EAB2633A"/>
+    <w:lvl w:ilvl="0" w:tplc="04090001">
+      <w:start w:val="1"/>
+      <w:numFmt w:val="bullet"/>
+      <w:lvlText w:val=""/>
+      <w:lvlJc w:val="left"/>
+      <w:pPr>
+        <w:ind w:left="720" w:hanging="360"/>
+      </w:pPr>
+      <w:rPr>
+        <w:rFonts w:ascii="Symbol" w:hAnsi="Symbol" w:hint="default"/>
+      </w:rPr>
+    </w:lvl>
+    <w:lvl w:ilvl="1" w:tplc="04090003" w:tentative="1">
+      <w:start w:val="1"/>
+      <w:numFmt w:val="bullet"/>
+      <w:lvlText w:val="o"/>
+      <w:lvlJc w:val="left"/>
+      <w:pPr>
+        <w:ind w:left="1440" w:hanging="360"/>
+      </w:pPr>
+      <w:rPr>
+        <w:rFonts w:ascii="Courier New" w:hAnsi="Courier New" w:cs="Courier New" w:hint="default"/>
+      </w:rPr>
+    </w:lvl>
+    <w:lvl w:ilvl="2" w:tplc="04090005" w:tentative="1">
+      <w:start w:val="1"/>
+      <w:numFmt w:val="bullet"/>
+      <w:lvlText w:val=""/>
+      <w:lvlJc w:val="left"/>
+      <w:pPr>
+        <w:ind w:left="2160" w:hanging="360"/>
+      </w:pPr>
+      <w:rPr>
+        <w:rFonts w:ascii="Wingdings" w:hAnsi="Wingdings" w:hint="default"/>
+      </w:rPr>
+    </w:lvl>
+    <w:lvl w:ilvl="3" w:tplc="04090001" w:tentative="1">
+      <w:start w:val="1"/>
+      <w:numFmt w:val="bullet"/>
+      <w:lvlText w:val=""/>
+      <w:lvlJc w:val="left"/>
+      <w:pPr>
+        <w:ind w:left="2880" w:hanging="360"/>
+      </w:pPr>
+      <w:rPr>
+        <w:rFonts w:ascii="Symbol" w:hAnsi="Symbol" w:hint="default"/>
+      </w:rPr>
+    </w:lvl>
+    <w:lvl w:ilvl="4" w:tplc="04090003" w:tentative="1">
+      <w:start w:val="1"/>
+      <w:numFmt w:val="bullet"/>
+      <w:lvlText w:val="o"/>
+      <w:lvlJc w:val="left"/>
+      <w:pPr>
+        <w:ind w:left="3600" w:hanging="360"/>
+      </w:pPr>
+      <w:rPr>
+        <w:rFonts w:ascii="Courier New" w:hAnsi="Courier New" w:cs="Courier New" w:hint="default"/>
+      </w:rPr>
+    </w:lvl>
+    <w:lvl w:ilvl="5" w:tplc="04090005" w:tentative="1">
+      <w:start w:val="1"/>
+      <w:numFmt w:val="bullet"/>
+      <w:lvlText w:val=""/>
+      <w:lvlJc w:val="left"/>
+      <w:pPr>
+        <w:ind w:left="4320" w:hanging="360"/>
+      </w:pPr>
+      <w:rPr>
+        <w:rFonts w:ascii="Wingdings" w:hAnsi="Wingdings" w:hint="default"/>
+      </w:rPr>
+    </w:lvl>
+    <w:lvl w:ilvl="6" w:tplc="04090001" w:tentative="1">
+      <w:start w:val="1"/>
+      <w:numFmt w:val="bullet"/>
+      <w:lvlText w:val=""/>
+      <w:lvlJc w:val="left"/>
+      <w:pPr>
+        <w:ind w:left="5040" w:hanging="360"/>
+      </w:pPr>
+      <w:rPr>
+        <w:rFonts w:ascii="Symbol" w:hAnsi="Symbol" w:hint="default"/>
+      </w:rPr>
+    </w:lvl>
+    <w:lvl w:ilvl="7" w:tplc="04090003" w:tentative="1">
+      <w:start w:val="1"/>
+      <w:numFmt w:val="bullet"/>
+      <w:lvlText w:val="o"/>
+      <w:lvlJc w:val="left"/>
+      <w:pPr>
+        <w:ind w:left="5760" w:hanging="360"/>
+      </w:pPr>
+      <w:rPr>
+        <w:rFonts w:ascii="Courier New" w:hAnsi="Courier New" w:cs="Courier New" w:hint="default"/>
+      </w:rPr>
+    </w:lvl>
+    <w:lvl w:ilvl="8" w:tplc="04090005" w:tentative="1">
+      <w:start w:val="1"/>
+      <w:numFmt w:val="bullet"/>
+      <w:lvlText w:val=""/>
+      <w:lvlJc w:val="left"/>
+      <w:pPr>
+        <w:ind w:left="6480" w:hanging="360"/>
+      </w:pPr>
+      <w:rPr>
+        <w:rFonts w:ascii="Wingdings" w:hAnsi="Wingdings" w:hint="default"/>
+      </w:rPr>
+    </w:lvl>
+  </w:abstractNum>
+  <w:abstractNum w:abstractNumId="8" w15:restartNumberingAfterBreak="0">
+    <w:nsid w:val="6C861324"/>
+    <w:multiLevelType w:val="hybridMultilevel"/>
+    <w:tmpl w:val="F3A22A0C"/>
+    <w:lvl w:ilvl="0" w:tplc="04090001">
+      <w:start w:val="1"/>
+      <w:numFmt w:val="bullet"/>
+      <w:lvlText w:val=""/>
+      <w:lvlJc w:val="left"/>
+      <w:pPr>
+        <w:ind w:left="1440" w:hanging="360"/>
+      </w:pPr>
+      <w:rPr>
+        <w:rFonts w:ascii="Symbol" w:hAnsi="Symbol" w:hint="default"/>
+      </w:rPr>
+    </w:lvl>
+    <w:lvl w:ilvl="1" w:tplc="04090003" w:tentative="1">
+      <w:start w:val="1"/>
+      <w:numFmt w:val="bullet"/>
+      <w:lvlText w:val="o"/>
+      <w:lvlJc w:val="left"/>
+      <w:pPr>
+        <w:ind w:left="2160" w:hanging="360"/>
+      </w:pPr>
+      <w:rPr>
+        <w:rFonts w:ascii="Courier New" w:hAnsi="Courier New" w:cs="Courier New" w:hint="default"/>
+      </w:rPr>
+    </w:lvl>
+    <w:lvl w:ilvl="2" w:tplc="04090005" w:tentative="1">
+      <w:start w:val="1"/>
+      <w:numFmt w:val="bullet"/>
+      <w:lvlText w:val=""/>
+      <w:lvlJc w:val="left"/>
+      <w:pPr>
+        <w:ind w:left="2880" w:hanging="360"/>
+      </w:pPr>
+      <w:rPr>
+        <w:rFonts w:ascii="Wingdings" w:hAnsi="Wingdings" w:hint="default"/>
+      </w:rPr>
+    </w:lvl>
+    <w:lvl w:ilvl="3" w:tplc="04090001" w:tentative="1">
+      <w:start w:val="1"/>
+      <w:numFmt w:val="bullet"/>
+      <w:lvlText w:val=""/>
+      <w:lvlJc w:val="left"/>
+      <w:pPr>
+        <w:ind w:left="3600" w:hanging="360"/>
+      </w:pPr>
+      <w:rPr>
+        <w:rFonts w:ascii="Symbol" w:hAnsi="Symbol" w:hint="default"/>
+      </w:rPr>
+    </w:lvl>
+    <w:lvl w:ilvl="4" w:tplc="04090003" w:tentative="1">
+      <w:start w:val="1"/>
+      <w:numFmt w:val="bullet"/>
+      <w:lvlText w:val="o"/>
+      <w:lvlJc w:val="left"/>
+      <w:pPr>
+        <w:ind w:left="4320" w:hanging="360"/>
+      </w:pPr>
+      <w:rPr>
+        <w:rFonts w:ascii="Courier New" w:hAnsi="Courier New" w:cs="Courier New" w:hint="default"/>
+      </w:rPr>
+    </w:lvl>
+    <w:lvl w:ilvl="5" w:tplc="04090005" w:tentative="1">
+      <w:start w:val="1"/>
+      <w:numFmt w:val="bullet"/>
+      <w:lvlText w:val=""/>
+      <w:lvlJc w:val="left"/>
+      <w:pPr>
+        <w:ind w:left="5040" w:hanging="360"/>
+      </w:pPr>
+      <w:rPr>
+        <w:rFonts w:ascii="Wingdings" w:hAnsi="Wingdings" w:hint="default"/>
+      </w:rPr>
+    </w:lvl>
+    <w:lvl w:ilvl="6" w:tplc="04090001" w:tentative="1">
+      <w:start w:val="1"/>
+      <w:numFmt w:val="bullet"/>
+      <w:lvlText w:val=""/>
+      <w:lvlJc w:val="left"/>
+      <w:pPr>
+        <w:ind w:left="5760" w:hanging="360"/>
+      </w:pPr>
+      <w:rPr>
+        <w:rFonts w:ascii="Symbol" w:hAnsi="Symbol" w:hint="default"/>
+      </w:rPr>
+    </w:lvl>
+    <w:lvl w:ilvl="7" w:tplc="04090003" w:tentative="1">
+      <w:start w:val="1"/>
+      <w:numFmt w:val="bullet"/>
+      <w:lvlText w:val="o"/>
+      <w:lvlJc w:val="left"/>
+      <w:pPr>
+        <w:ind w:left="6480" w:hanging="360"/>
+      </w:pPr>
+      <w:rPr>
+        <w:rFonts w:ascii="Courier New" w:hAnsi="Courier New" w:cs="Courier New" w:hint="default"/>
+      </w:rPr>
+    </w:lvl>
+    <w:lvl w:ilvl="8" w:tplc="04090005" w:tentative="1">
+      <w:start w:val="1"/>
+      <w:numFmt w:val="bullet"/>
+      <w:lvlText w:val=""/>
+      <w:lvlJc w:val="left"/>
+      <w:pPr>
+        <w:ind w:left="7200" w:hanging="360"/>
+      </w:pPr>
+      <w:rPr>
+        <w:rFonts w:ascii="Wingdings" w:hAnsi="Wingdings" w:hint="default"/>
+      </w:rPr>
+    </w:lvl>
+  </w:abstractNum>
+  <w:abstractNum w:abstractNumId="9" w15:restartNumberingAfterBreak="0">
     <w:nsid w:val="77401A82"/>
     <w:multiLevelType w:val="hybridMultilevel"/>
     <w:tmpl w:val="474C8FEA"/>
@@ -1360,7 +2153,7 @@
       </w:pPr>
     </w:lvl>
   </w:abstractNum>
-  <w:abstractNum w:abstractNumId="6" w15:restartNumberingAfterBreak="0">
+  <w:abstractNum w:abstractNumId="10" w15:restartNumberingAfterBreak="0">
     <w:nsid w:val="7A8A4D6F"/>
     <w:multiLevelType w:val="hybridMultilevel"/>
     <w:tmpl w:val="A7D8926C"/>
@@ -1473,7 +2266,7 @@
       </w:rPr>
     </w:lvl>
   </w:abstractNum>
-  <w:abstractNum w:abstractNumId="7" w15:restartNumberingAfterBreak="0">
+  <w:abstractNum w:abstractNumId="11" w15:restartNumberingAfterBreak="0">
     <w:nsid w:val="7D475333"/>
     <w:multiLevelType w:val="hybridMultilevel"/>
     <w:tmpl w:val="03728F5A"/>
@@ -1563,28 +2356,40 @@
     </w:lvl>
   </w:abstractNum>
   <w:num w:numId="1">
-    <w:abstractNumId w:val="3"/>
+    <w:abstractNumId w:val="5"/>
   </w:num>
   <w:num w:numId="2">
-    <w:abstractNumId w:val="7"/>
+    <w:abstractNumId w:val="11"/>
   </w:num>
   <w:num w:numId="3">
     <w:abstractNumId w:val="0"/>
   </w:num>
   <w:num w:numId="4">
+    <w:abstractNumId w:val="6"/>
+  </w:num>
+  <w:num w:numId="5">
+    <w:abstractNumId w:val="3"/>
+  </w:num>
+  <w:num w:numId="6">
+    <w:abstractNumId w:val="10"/>
+  </w:num>
+  <w:num w:numId="7">
     <w:abstractNumId w:val="4"/>
   </w:num>
-  <w:num w:numId="5">
+  <w:num w:numId="8">
+    <w:abstractNumId w:val="9"/>
+  </w:num>
+  <w:num w:numId="9">
+    <w:abstractNumId w:val="2"/>
+  </w:num>
+  <w:num w:numId="10">
+    <w:abstractNumId w:val="8"/>
+  </w:num>
+  <w:num w:numId="11">
     <w:abstractNumId w:val="1"/>
   </w:num>
-  <w:num w:numId="6">
-    <w:abstractNumId w:val="6"/>
-  </w:num>
-  <w:num w:numId="7">
-    <w:abstractNumId w:val="2"/>
-  </w:num>
-  <w:num w:numId="8">
-    <w:abstractNumId w:val="5"/>
+  <w:num w:numId="12">
+    <w:abstractNumId w:val="7"/>
   </w:num>
 </w:numbering>
 </file>

</xml_diff>

<commit_message>
spark version has been changed.
</commit_message>
<xml_diff>
--- a/docs/kfka_streams.docx
+++ b/docs/kfka_streams.docx
@@ -849,60 +849,39 @@
       </w:r>
     </w:p>
     <w:p>
-      <w:pPr>
-        <w:rPr>
-          <w:b/>
-          <w:bCs/>
-          <w:sz w:val="24"/>
-          <w:szCs w:val="24"/>
-        </w:rPr>
-      </w:pPr>
-      <w:r>
-        <w:rPr>
-          <w:b/>
-          <w:bCs/>
-          <w:sz w:val="24"/>
-          <w:szCs w:val="24"/>
-        </w:rPr>
-        <w:t>KAFKA INTEGRATION WITH</w:t>
-      </w:r>
-      <w:r>
-        <w:rPr>
-          <w:b/>
-          <w:bCs/>
-          <w:sz w:val="24"/>
-          <w:szCs w:val="24"/>
-        </w:rPr>
-        <w:t xml:space="preserve">OUT USING </w:t>
-      </w:r>
-      <w:r>
-        <w:rPr>
-          <w:b/>
-          <w:bCs/>
-          <w:sz w:val="24"/>
-          <w:szCs w:val="24"/>
-        </w:rPr>
-        <w:t>RECIEVERS</w:t>
-      </w:r>
-    </w:p>
-    <w:p>
-      <w:pPr>
-        <w:rPr>
-          <w:b/>
-          <w:bCs/>
-          <w:sz w:val="24"/>
-          <w:szCs w:val="24"/>
-        </w:rPr>
-      </w:pPr>
+      <w:r>
+        <w:t>Note:</w:t>
+      </w:r>
+    </w:p>
+    <w:p>
+      <w:r>
+        <w:t xml:space="preserve">1)We can increase the level of parallelism by increasing the no of </w:t>
+      </w:r>
+      <w:r>
+        <w:t>receivers</w:t>
+      </w:r>
+      <w:r>
+        <w:t xml:space="preserve">. We </w:t>
+      </w:r>
+      <w:r>
+        <w:t>do that by using range collections, map over every item and create a stream</w:t>
+      </w:r>
+    </w:p>
+    <w:p>
+      <w:r>
+        <w:t>2) result would be sequence of RecieverInput stream</w:t>
+      </w:r>
+    </w:p>
+    <w:p>
       <w:r>
         <w:rPr>
           <w:noProof/>
         </w:rPr>
         <w:drawing>
-          <wp:inline distT="0" distB="0" distL="0" distR="0" wp14:anchorId="4969B225" wp14:editId="1C892BFE">
-            <wp:extent cx="5943600" cy="4156075"/>
-            <wp:effectExtent l="0" t="0" r="0" b="0"/>
-            <wp:docPr id="3" name="Picture 3"/>
+          <wp:inline distT="0" distB="0" distL="0" distR="0" wp14:anchorId="0FA754B1" wp14:editId="13A28008">
+            <wp:extent cx="5943600" cy="2334260"/>
+            <wp:effectExtent l="0" t="0" r="0" b="8890"/>
+            <wp:docPr id="8" name="Picture 8"/>
             <wp:cNvGraphicFramePr>
               <a:graphicFrameLocks xmlns:a="http://schemas.openxmlformats.org/drawingml/2006/main" noChangeAspect="1"/>
             </wp:cNvGraphicFramePr>
@@ -922,6 +901,195 @@
                   <pic:spPr>
                     <a:xfrm>
                       <a:off x="0" y="0"/>
+                      <a:ext cx="5943600" cy="2334260"/>
+                    </a:xfrm>
+                    <a:prstGeom prst="rect">
+                      <a:avLst/>
+                    </a:prstGeom>
+                  </pic:spPr>
+                </pic:pic>
+              </a:graphicData>
+            </a:graphic>
+          </wp:inline>
+        </w:drawing>
+      </w:r>
+    </w:p>
+    <w:p/>
+    <w:p>
+      <w:pPr>
+        <w:rPr>
+          <w:b/>
+          <w:bCs/>
+          <w:sz w:val="24"/>
+          <w:szCs w:val="24"/>
+        </w:rPr>
+      </w:pPr>
+    </w:p>
+    <w:p>
+      <w:pPr>
+        <w:rPr>
+          <w:b/>
+          <w:bCs/>
+          <w:sz w:val="24"/>
+          <w:szCs w:val="24"/>
+        </w:rPr>
+      </w:pPr>
+    </w:p>
+    <w:p>
+      <w:pPr>
+        <w:rPr>
+          <w:b/>
+          <w:bCs/>
+          <w:sz w:val="24"/>
+          <w:szCs w:val="24"/>
+        </w:rPr>
+      </w:pPr>
+    </w:p>
+    <w:p>
+      <w:pPr>
+        <w:rPr>
+          <w:b/>
+          <w:bCs/>
+          <w:sz w:val="24"/>
+          <w:szCs w:val="24"/>
+        </w:rPr>
+      </w:pPr>
+    </w:p>
+    <w:p>
+      <w:pPr>
+        <w:rPr>
+          <w:b/>
+          <w:bCs/>
+          <w:sz w:val="24"/>
+          <w:szCs w:val="24"/>
+        </w:rPr>
+      </w:pPr>
+    </w:p>
+    <w:p>
+      <w:pPr>
+        <w:rPr>
+          <w:b/>
+          <w:bCs/>
+          <w:sz w:val="24"/>
+          <w:szCs w:val="24"/>
+        </w:rPr>
+      </w:pPr>
+    </w:p>
+    <w:p>
+      <w:pPr>
+        <w:rPr>
+          <w:b/>
+          <w:bCs/>
+          <w:sz w:val="24"/>
+          <w:szCs w:val="24"/>
+        </w:rPr>
+      </w:pPr>
+    </w:p>
+    <w:p>
+      <w:pPr>
+        <w:rPr>
+          <w:b/>
+          <w:bCs/>
+          <w:sz w:val="24"/>
+          <w:szCs w:val="24"/>
+        </w:rPr>
+      </w:pPr>
+    </w:p>
+    <w:p>
+      <w:pPr>
+        <w:rPr>
+          <w:b/>
+          <w:bCs/>
+          <w:sz w:val="24"/>
+          <w:szCs w:val="24"/>
+        </w:rPr>
+      </w:pPr>
+    </w:p>
+    <w:p>
+      <w:pPr>
+        <w:rPr>
+          <w:b/>
+          <w:bCs/>
+          <w:sz w:val="24"/>
+          <w:szCs w:val="24"/>
+        </w:rPr>
+      </w:pPr>
+    </w:p>
+    <w:p>
+      <w:pPr>
+        <w:rPr>
+          <w:b/>
+          <w:bCs/>
+          <w:sz w:val="24"/>
+          <w:szCs w:val="24"/>
+        </w:rPr>
+      </w:pPr>
+      <w:r>
+        <w:rPr>
+          <w:b/>
+          <w:bCs/>
+          <w:sz w:val="24"/>
+          <w:szCs w:val="24"/>
+        </w:rPr>
+        <w:lastRenderedPageBreak/>
+        <w:t>KAFKA INTEGRATION WITH</w:t>
+      </w:r>
+      <w:r>
+        <w:rPr>
+          <w:b/>
+          <w:bCs/>
+          <w:sz w:val="24"/>
+          <w:szCs w:val="24"/>
+        </w:rPr>
+        <w:t xml:space="preserve">OUT USING </w:t>
+      </w:r>
+      <w:r>
+        <w:rPr>
+          <w:b/>
+          <w:bCs/>
+          <w:sz w:val="24"/>
+          <w:szCs w:val="24"/>
+        </w:rPr>
+        <w:t>RECIEVERS</w:t>
+      </w:r>
+    </w:p>
+    <w:p>
+      <w:pPr>
+        <w:rPr>
+          <w:b/>
+          <w:bCs/>
+          <w:sz w:val="24"/>
+          <w:szCs w:val="24"/>
+        </w:rPr>
+      </w:pPr>
+      <w:r>
+        <w:rPr>
+          <w:noProof/>
+        </w:rPr>
+        <w:drawing>
+          <wp:inline distT="0" distB="0" distL="0" distR="0" wp14:anchorId="4969B225" wp14:editId="1C892BFE">
+            <wp:extent cx="5943600" cy="4156075"/>
+            <wp:effectExtent l="0" t="0" r="0" b="0"/>
+            <wp:docPr id="3" name="Picture 3"/>
+            <wp:cNvGraphicFramePr>
+              <a:graphicFrameLocks xmlns:a="http://schemas.openxmlformats.org/drawingml/2006/main" noChangeAspect="1"/>
+            </wp:cNvGraphicFramePr>
+            <a:graphic xmlns:a="http://schemas.openxmlformats.org/drawingml/2006/main">
+              <a:graphicData uri="http://schemas.openxmlformats.org/drawingml/2006/picture">
+                <pic:pic xmlns:pic="http://schemas.openxmlformats.org/drawingml/2006/picture">
+                  <pic:nvPicPr>
+                    <pic:cNvPr id="1" name=""/>
+                    <pic:cNvPicPr/>
+                  </pic:nvPicPr>
+                  <pic:blipFill>
+                    <a:blip r:embed="rId12"/>
+                    <a:stretch>
+                      <a:fillRect/>
+                    </a:stretch>
+                  </pic:blipFill>
+                  <pic:spPr>
+                    <a:xfrm>
+                      <a:off x="0" y="0"/>
                       <a:ext cx="5943600" cy="4156075"/>
                     </a:xfrm>
                     <a:prstGeom prst="rect">
@@ -934,15 +1102,6 @@
           </wp:inline>
         </w:drawing>
       </w:r>
-      <w:r>
-        <w:rPr>
-          <w:b/>
-          <w:bCs/>
-          <w:sz w:val="24"/>
-          <w:szCs w:val="24"/>
-        </w:rPr>
-        <w:t>Pro:</w:t>
-      </w:r>
     </w:p>
     <w:p>
       <w:pPr>
@@ -952,16 +1111,18 @@
           <w:numId w:val="11"/>
         </w:numPr>
         <w:rPr>
-          <w:sz w:val="24"/>
-          <w:szCs w:val="24"/>
-        </w:rPr>
-      </w:pPr>
-      <w:r>
-        <w:rPr>
-          <w:sz w:val="24"/>
-          <w:szCs w:val="24"/>
-        </w:rPr>
-        <w:t>Spark partition 1:1 Kafka topic/partition, easy cheap parallelism</w:t>
+          <w:b/>
+          <w:bCs/>
+          <w:sz w:val="24"/>
+          <w:szCs w:val="24"/>
+        </w:rPr>
+      </w:pPr>
+      <w:r>
+        <w:rPr>
+          <w:sz w:val="24"/>
+          <w:szCs w:val="24"/>
+        </w:rPr>
+        <w:t>Relies on spark checkpoint to save the offsets</w:t>
       </w:r>
     </w:p>
     <w:p>
@@ -972,16 +1133,47 @@
           <w:numId w:val="11"/>
         </w:numPr>
         <w:rPr>
-          <w:sz w:val="24"/>
-          <w:szCs w:val="24"/>
-        </w:rPr>
-      </w:pPr>
-      <w:r>
-        <w:rPr>
-          <w:sz w:val="24"/>
-          <w:szCs w:val="24"/>
-        </w:rPr>
-        <w:t>No duplicate writes</w:t>
+          <w:b/>
+          <w:bCs/>
+          <w:sz w:val="24"/>
+          <w:szCs w:val="24"/>
+        </w:rPr>
+      </w:pPr>
+      <w:r>
+        <w:rPr>
+          <w:sz w:val="24"/>
+          <w:szCs w:val="24"/>
+        </w:rPr>
+        <w:t>Does not rely on zookeeper</w:t>
+      </w:r>
+    </w:p>
+    <w:p>
+      <w:pPr>
+        <w:rPr>
+          <w:b/>
+          <w:bCs/>
+          <w:sz w:val="24"/>
+          <w:szCs w:val="24"/>
+        </w:rPr>
+      </w:pPr>
+    </w:p>
+    <w:p>
+      <w:pPr>
+        <w:rPr>
+          <w:b/>
+          <w:bCs/>
+          <w:sz w:val="24"/>
+          <w:szCs w:val="24"/>
+        </w:rPr>
+      </w:pPr>
+      <w:r>
+        <w:rPr>
+          <w:b/>
+          <w:bCs/>
+          <w:sz w:val="24"/>
+          <w:szCs w:val="24"/>
+        </w:rPr>
+        <w:t>Pro:</w:t>
       </w:r>
     </w:p>
     <w:p>
@@ -1001,7 +1193,7 @@
           <w:sz w:val="24"/>
           <w:szCs w:val="24"/>
         </w:rPr>
-        <w:t>No dependency on HDFS</w:t>
+        <w:t>Spark partition 1:1 Kafka topic/partition, easy cheap parallelism</w:t>
       </w:r>
     </w:p>
     <w:p>
@@ -1012,6 +1204,46 @@
           <w:numId w:val="11"/>
         </w:numPr>
         <w:rPr>
+          <w:sz w:val="24"/>
+          <w:szCs w:val="24"/>
+        </w:rPr>
+      </w:pPr>
+      <w:r>
+        <w:rPr>
+          <w:sz w:val="24"/>
+          <w:szCs w:val="24"/>
+        </w:rPr>
+        <w:t>No duplicate writes</w:t>
+      </w:r>
+    </w:p>
+    <w:p>
+      <w:pPr>
+        <w:pStyle w:val="ListParagraph"/>
+        <w:numPr>
+          <w:ilvl w:val="0"/>
+          <w:numId w:val="11"/>
+        </w:numPr>
+        <w:rPr>
+          <w:sz w:val="24"/>
+          <w:szCs w:val="24"/>
+        </w:rPr>
+      </w:pPr>
+      <w:r>
+        <w:rPr>
+          <w:sz w:val="24"/>
+          <w:szCs w:val="24"/>
+        </w:rPr>
+        <w:t>No dependency on HDFS</w:t>
+      </w:r>
+    </w:p>
+    <w:p>
+      <w:pPr>
+        <w:pStyle w:val="ListParagraph"/>
+        <w:numPr>
+          <w:ilvl w:val="0"/>
+          <w:numId w:val="11"/>
+        </w:numPr>
+        <w:rPr>
           <w:b/>
           <w:bCs/>
           <w:sz w:val="24"/>
@@ -1083,6 +1315,75 @@
           <w:szCs w:val="24"/>
         </w:rPr>
         <w:t>Need adequate Kafka retention (OffsetOutOfRange is your fault)</w:t>
+      </w:r>
+    </w:p>
+    <w:p>
+      <w:pPr>
+        <w:pStyle w:val="ListParagraph"/>
+        <w:numPr>
+          <w:ilvl w:val="0"/>
+          <w:numId w:val="12"/>
+        </w:numPr>
+        <w:rPr>
+          <w:sz w:val="24"/>
+          <w:szCs w:val="24"/>
+        </w:rPr>
+      </w:pPr>
+      <w:r>
+        <w:rPr>
+          <w:sz w:val="24"/>
+          <w:szCs w:val="24"/>
+        </w:rPr>
+        <w:t>Don’t get option to control the parallelism .If kafka topic has 20 partitions (Not a high-volume topic), the driver ends up having to schedule and eventually consume 20 tasks on the executors</w:t>
+      </w:r>
+    </w:p>
+    <w:p>
+      <w:pPr>
+        <w:rPr>
+          <w:sz w:val="24"/>
+          <w:szCs w:val="24"/>
+        </w:rPr>
+      </w:pPr>
+      <w:r>
+        <w:rPr>
+          <w:noProof/>
+        </w:rPr>
+        <w:lastRenderedPageBreak/>
+        <w:drawing>
+          <wp:inline distT="0" distB="0" distL="0" distR="0" wp14:anchorId="1CBECF6F" wp14:editId="4AC19FDD">
+            <wp:extent cx="5943600" cy="2512695"/>
+            <wp:effectExtent l="0" t="0" r="0" b="1905"/>
+            <wp:docPr id="9" name="Picture 9"/>
+            <wp:cNvGraphicFramePr>
+              <a:graphicFrameLocks xmlns:a="http://schemas.openxmlformats.org/drawingml/2006/main" noChangeAspect="1"/>
+            </wp:cNvGraphicFramePr>
+            <a:graphic xmlns:a="http://schemas.openxmlformats.org/drawingml/2006/main">
+              <a:graphicData uri="http://schemas.openxmlformats.org/drawingml/2006/picture">
+                <pic:pic xmlns:pic="http://schemas.openxmlformats.org/drawingml/2006/picture">
+                  <pic:nvPicPr>
+                    <pic:cNvPr id="1" name=""/>
+                    <pic:cNvPicPr/>
+                  </pic:nvPicPr>
+                  <pic:blipFill>
+                    <a:blip r:embed="rId13"/>
+                    <a:stretch>
+                      <a:fillRect/>
+                    </a:stretch>
+                  </pic:blipFill>
+                  <pic:spPr>
+                    <a:xfrm>
+                      <a:off x="0" y="0"/>
+                      <a:ext cx="5943600" cy="2512695"/>
+                    </a:xfrm>
+                    <a:prstGeom prst="rect">
+                      <a:avLst/>
+                    </a:prstGeom>
+                  </pic:spPr>
+                </pic:pic>
+              </a:graphicData>
+            </a:graphic>
+          </wp:inline>
+        </w:drawing>
       </w:r>
     </w:p>
     <w:p/>

</xml_diff>

<commit_message>
kafka versions has been modified.
</commit_message>
<xml_diff>
--- a/docs/kfka_streams.docx
+++ b/docs/kfka_streams.docx
@@ -30,7 +30,17 @@
         </w:numPr>
       </w:pPr>
       <w:r>
-        <w:t>Specify the necessary libraries in build.gradle file</w:t>
+        <w:t xml:space="preserve">Specify the necessary libraries in </w:t>
+      </w:r>
+      <w:proofErr w:type="spellStart"/>
+      <w:proofErr w:type="gramStart"/>
+      <w:r>
+        <w:t>build.gradle</w:t>
+      </w:r>
+      <w:proofErr w:type="spellEnd"/>
+      <w:proofErr w:type="gramEnd"/>
+      <w:r>
+        <w:t xml:space="preserve"> file</w:t>
       </w:r>
     </w:p>
     <w:p>
@@ -97,7 +107,38 @@
           <w:sz w:val="20"/>
           <w:szCs w:val="20"/>
         </w:rPr>
-        <w:t>'org.apache.kafka'</w:t>
+        <w:t>'</w:t>
+      </w:r>
+      <w:proofErr w:type="spellStart"/>
+      <w:proofErr w:type="gramStart"/>
+      <w:r>
+        <w:rPr>
+          <w:rFonts w:ascii="Consolas" w:eastAsia="Times New Roman" w:hAnsi="Consolas" w:cs="Courier New"/>
+          <w:color w:val="6A8759"/>
+          <w:sz w:val="20"/>
+          <w:szCs w:val="20"/>
+        </w:rPr>
+        <w:t>org.apache</w:t>
+      </w:r>
+      <w:proofErr w:type="gramEnd"/>
+      <w:r>
+        <w:rPr>
+          <w:rFonts w:ascii="Consolas" w:eastAsia="Times New Roman" w:hAnsi="Consolas" w:cs="Courier New"/>
+          <w:color w:val="6A8759"/>
+          <w:sz w:val="20"/>
+          <w:szCs w:val="20"/>
+        </w:rPr>
+        <w:t>.kafka</w:t>
+      </w:r>
+      <w:proofErr w:type="spellEnd"/>
+      <w:r>
+        <w:rPr>
+          <w:rFonts w:ascii="Consolas" w:eastAsia="Times New Roman" w:hAnsi="Consolas" w:cs="Courier New"/>
+          <w:color w:val="6A8759"/>
+          <w:sz w:val="20"/>
+          <w:szCs w:val="20"/>
+        </w:rPr>
+        <w:t>'</w:t>
       </w:r>
       <w:r>
         <w:rPr>
@@ -133,7 +174,27 @@
           <w:sz w:val="20"/>
           <w:szCs w:val="20"/>
         </w:rPr>
-        <w:t>'kafka-clients'</w:t>
+        <w:t>'</w:t>
+      </w:r>
+      <w:proofErr w:type="spellStart"/>
+      <w:r>
+        <w:rPr>
+          <w:rFonts w:ascii="Consolas" w:eastAsia="Times New Roman" w:hAnsi="Consolas" w:cs="Courier New"/>
+          <w:color w:val="6A8759"/>
+          <w:sz w:val="20"/>
+          <w:szCs w:val="20"/>
+        </w:rPr>
+        <w:t>kafka</w:t>
+      </w:r>
+      <w:proofErr w:type="spellEnd"/>
+      <w:r>
+        <w:rPr>
+          <w:rFonts w:ascii="Consolas" w:eastAsia="Times New Roman" w:hAnsi="Consolas" w:cs="Courier New"/>
+          <w:color w:val="6A8759"/>
+          <w:sz w:val="20"/>
+          <w:szCs w:val="20"/>
+        </w:rPr>
+        <w:t>-clients'</w:t>
       </w:r>
       <w:r>
         <w:rPr>
@@ -254,6 +315,8 @@
         </w:rPr>
         <w:t xml:space="preserve">import </w:t>
       </w:r>
+      <w:proofErr w:type="spellStart"/>
+      <w:proofErr w:type="gramStart"/>
       <w:r>
         <w:rPr>
           <w:rFonts w:ascii="Consolas" w:eastAsia="Times New Roman" w:hAnsi="Consolas" w:cs="Courier New"/>
@@ -261,8 +324,39 @@
           <w:sz w:val="20"/>
           <w:szCs w:val="20"/>
         </w:rPr>
-        <w:t>org.apache.kafka.clients.producer.{KafkaProducer</w:t>
-      </w:r>
+        <w:t>org.apache</w:t>
+      </w:r>
+      <w:proofErr w:type="gramEnd"/>
+      <w:r>
+        <w:rPr>
+          <w:rFonts w:ascii="Consolas" w:eastAsia="Times New Roman" w:hAnsi="Consolas" w:cs="Courier New"/>
+          <w:color w:val="A9B7C6"/>
+          <w:sz w:val="20"/>
+          <w:szCs w:val="20"/>
+        </w:rPr>
+        <w:t>.kafka.clients.producer</w:t>
+      </w:r>
+      <w:proofErr w:type="spellEnd"/>
+      <w:r>
+        <w:rPr>
+          <w:rFonts w:ascii="Consolas" w:eastAsia="Times New Roman" w:hAnsi="Consolas" w:cs="Courier New"/>
+          <w:color w:val="A9B7C6"/>
+          <w:sz w:val="20"/>
+          <w:szCs w:val="20"/>
+        </w:rPr>
+        <w:t>.{</w:t>
+      </w:r>
+      <w:proofErr w:type="spellStart"/>
+      <w:r>
+        <w:rPr>
+          <w:rFonts w:ascii="Consolas" w:eastAsia="Times New Roman" w:hAnsi="Consolas" w:cs="Courier New"/>
+          <w:color w:val="A9B7C6"/>
+          <w:sz w:val="20"/>
+          <w:szCs w:val="20"/>
+        </w:rPr>
+        <w:t>KafkaProducer</w:t>
+      </w:r>
+      <w:proofErr w:type="spellEnd"/>
       <w:r>
         <w:rPr>
           <w:rFonts w:ascii="Consolas" w:eastAsia="Times New Roman" w:hAnsi="Consolas" w:cs="Courier New"/>
@@ -290,6 +384,7 @@
         </w:rPr>
         <w:t xml:space="preserve">, </w:t>
       </w:r>
+      <w:proofErr w:type="spellStart"/>
       <w:r>
         <w:rPr>
           <w:rFonts w:ascii="Consolas" w:eastAsia="Times New Roman" w:hAnsi="Consolas" w:cs="Courier New"/>
@@ -299,6 +394,7 @@
         </w:rPr>
         <w:t>ProducerConfig</w:t>
       </w:r>
+      <w:proofErr w:type="spellEnd"/>
       <w:r>
         <w:rPr>
           <w:rFonts w:ascii="Consolas" w:eastAsia="Times New Roman" w:hAnsi="Consolas" w:cs="Courier New"/>
@@ -308,6 +404,7 @@
         </w:rPr>
         <w:t xml:space="preserve">, </w:t>
       </w:r>
+      <w:proofErr w:type="spellStart"/>
       <w:r>
         <w:rPr>
           <w:rFonts w:ascii="Consolas" w:eastAsia="Times New Roman" w:hAnsi="Consolas" w:cs="Courier New"/>
@@ -315,7 +412,17 @@
           <w:sz w:val="20"/>
           <w:szCs w:val="20"/>
         </w:rPr>
-        <w:t>ProducerRecord}</w:t>
+        <w:t>ProducerRecord</w:t>
+      </w:r>
+      <w:proofErr w:type="spellEnd"/>
+      <w:r>
+        <w:rPr>
+          <w:rFonts w:ascii="Consolas" w:eastAsia="Times New Roman" w:hAnsi="Consolas" w:cs="Courier New"/>
+          <w:color w:val="A9B7C6"/>
+          <w:sz w:val="20"/>
+          <w:szCs w:val="20"/>
+        </w:rPr>
+        <w:t>}</w:t>
       </w:r>
     </w:p>
     <w:p>
@@ -339,19 +446,26 @@
         </w:numPr>
       </w:pPr>
       <w:r>
-        <w:t>It would have a single instance which would run on localhost in the vm which we have up and running</w:t>
-      </w:r>
-    </w:p>
-    <w:p>
-      <w:pPr>
-        <w:pStyle w:val="ListParagraph"/>
-        <w:numPr>
-          <w:ilvl w:val="1"/>
-          <w:numId w:val="8"/>
-        </w:numPr>
-      </w:pPr>
-      <w:r>
-        <w:t>Specify which topic we want to send data to</w:t>
+        <w:t xml:space="preserve">It would have a single instance which would run on localhost in the </w:t>
+      </w:r>
+      <w:proofErr w:type="spellStart"/>
+      <w:r>
+        <w:t>vm</w:t>
+      </w:r>
+      <w:proofErr w:type="spellEnd"/>
+      <w:r>
+        <w:t xml:space="preserve"> which we have up and running</w:t>
+      </w:r>
+      <w:r>
+        <w:t xml:space="preserve"> or run zookeeper </w:t>
+      </w:r>
+      <w:proofErr w:type="spellStart"/>
+      <w:r>
+        <w:t>kafka</w:t>
+      </w:r>
+      <w:proofErr w:type="spellEnd"/>
+      <w:r>
+        <w:t xml:space="preserve"> brokers locally as shown below</w:t>
       </w:r>
     </w:p>
     <w:p>
@@ -364,10 +478,10 @@
           <w:noProof/>
         </w:rPr>
         <w:drawing>
-          <wp:inline distT="0" distB="0" distL="0" distR="0" wp14:anchorId="56FF49BB" wp14:editId="1ABC775C">
-            <wp:extent cx="3286125" cy="847725"/>
-            <wp:effectExtent l="0" t="0" r="9525" b="9525"/>
-            <wp:docPr id="1" name="Picture 1"/>
+          <wp:inline distT="0" distB="0" distL="0" distR="0" wp14:anchorId="3513B1D4" wp14:editId="4F99DF0B">
+            <wp:extent cx="5791200" cy="742950"/>
+            <wp:effectExtent l="0" t="0" r="0" b="0"/>
+            <wp:docPr id="12" name="Picture 12"/>
             <wp:cNvGraphicFramePr>
               <a:graphicFrameLocks xmlns:a="http://schemas.openxmlformats.org/drawingml/2006/main" noChangeAspect="1"/>
             </wp:cNvGraphicFramePr>
@@ -387,7 +501,7 @@
                   <pic:spPr>
                     <a:xfrm>
                       <a:off x="0" y="0"/>
-                      <a:ext cx="3286125" cy="847725"/>
+                      <a:ext cx="5791200" cy="742950"/>
                     </a:xfrm>
                     <a:prstGeom prst="rect">
                       <a:avLst/>
@@ -403,21 +517,6 @@
     <w:p>
       <w:pPr>
         <w:pStyle w:val="ListParagraph"/>
-        <w:numPr>
-          <w:ilvl w:val="1"/>
-          <w:numId w:val="8"/>
-        </w:numPr>
-      </w:pPr>
-      <w:r>
-        <w:t>Create a new instance of kafka producer .It would have set of properties including       brokers address,</w:t>
-      </w:r>
-      <w:r>
-        <w:t>key serializers, acks_config and client_id_config</w:t>
-      </w:r>
-    </w:p>
-    <w:p>
-      <w:pPr>
-        <w:pStyle w:val="ListParagraph"/>
         <w:ind w:left="1440"/>
       </w:pPr>
       <w:r>
@@ -425,10 +524,10 @@
           <w:noProof/>
         </w:rPr>
         <w:drawing>
-          <wp:inline distT="0" distB="0" distL="0" distR="0" wp14:anchorId="6DE98C08" wp14:editId="25721362">
-            <wp:extent cx="5173133" cy="1598930"/>
-            <wp:effectExtent l="0" t="0" r="8890" b="1270"/>
-            <wp:docPr id="4" name="Picture 4"/>
+          <wp:inline distT="0" distB="0" distL="0" distR="0" wp14:anchorId="0561749D" wp14:editId="12846A94">
+            <wp:extent cx="5943600" cy="643890"/>
+            <wp:effectExtent l="0" t="0" r="0" b="3810"/>
+            <wp:docPr id="13" name="Picture 13"/>
             <wp:cNvGraphicFramePr>
               <a:graphicFrameLocks xmlns:a="http://schemas.openxmlformats.org/drawingml/2006/main" noChangeAspect="1"/>
             </wp:cNvGraphicFramePr>
@@ -448,7 +547,7 @@
                   <pic:spPr>
                     <a:xfrm>
                       <a:off x="0" y="0"/>
-                      <a:ext cx="5176408" cy="1599942"/>
+                      <a:ext cx="5943600" cy="643890"/>
                     </a:xfrm>
                     <a:prstGeom prst="rect">
                       <a:avLst/>
@@ -476,7 +575,7 @@
         </w:numPr>
       </w:pPr>
       <w:r>
-        <w:t>New instance of sting would be sent to kafka</w:t>
+        <w:t>Specify which topic we want to send data to</w:t>
       </w:r>
     </w:p>
     <w:p>
@@ -489,10 +588,10 @@
           <w:noProof/>
         </w:rPr>
         <w:drawing>
-          <wp:inline distT="0" distB="0" distL="0" distR="0" wp14:anchorId="1A3B9528" wp14:editId="5A58EEBB">
-            <wp:extent cx="5469467" cy="575310"/>
-            <wp:effectExtent l="0" t="0" r="0" b="0"/>
-            <wp:docPr id="5" name="Picture 5"/>
+          <wp:inline distT="0" distB="0" distL="0" distR="0" wp14:anchorId="56FF49BB" wp14:editId="1ABC775C">
+            <wp:extent cx="3286125" cy="847725"/>
+            <wp:effectExtent l="0" t="0" r="9525" b="9525"/>
+            <wp:docPr id="1" name="Picture 1"/>
             <wp:cNvGraphicFramePr>
               <a:graphicFrameLocks xmlns:a="http://schemas.openxmlformats.org/drawingml/2006/main" noChangeAspect="1"/>
             </wp:cNvGraphicFramePr>
@@ -512,7 +611,7 @@
                   <pic:spPr>
                     <a:xfrm>
                       <a:off x="0" y="0"/>
-                      <a:ext cx="5477898" cy="576197"/>
+                      <a:ext cx="3286125" cy="847725"/>
                     </a:xfrm>
                     <a:prstGeom prst="rect">
                       <a:avLst/>
@@ -529,22 +628,68 @@
       <w:pPr>
         <w:pStyle w:val="ListParagraph"/>
         <w:numPr>
-          <w:ilvl w:val="0"/>
+          <w:ilvl w:val="1"/>
           <w:numId w:val="8"/>
         </w:numPr>
       </w:pPr>
       <w:r>
-        <w:t>Run the kafklogproducer</w:t>
-      </w:r>
+        <w:t xml:space="preserve">Create a new instance of </w:t>
+      </w:r>
+      <w:proofErr w:type="spellStart"/>
+      <w:r>
+        <w:t>kafka</w:t>
+      </w:r>
+      <w:proofErr w:type="spellEnd"/>
+      <w:r>
+        <w:t xml:space="preserve"> </w:t>
+      </w:r>
+      <w:proofErr w:type="gramStart"/>
+      <w:r>
+        <w:t>producer .It</w:t>
+      </w:r>
+      <w:proofErr w:type="gramEnd"/>
+      <w:r>
+        <w:t xml:space="preserve"> would have set of properties including       brokers </w:t>
+      </w:r>
+      <w:proofErr w:type="spellStart"/>
+      <w:r>
+        <w:t>address,</w:t>
+      </w:r>
+      <w:r>
+        <w:t>key</w:t>
+      </w:r>
+      <w:proofErr w:type="spellEnd"/>
+      <w:r>
+        <w:t xml:space="preserve"> serializers, </w:t>
+      </w:r>
+      <w:proofErr w:type="spellStart"/>
+      <w:r>
+        <w:t>acks_config</w:t>
+      </w:r>
+      <w:proofErr w:type="spellEnd"/>
+      <w:r>
+        <w:t xml:space="preserve"> and </w:t>
+      </w:r>
+      <w:proofErr w:type="spellStart"/>
+      <w:r>
+        <w:t>client_id_config</w:t>
+      </w:r>
+      <w:proofErr w:type="spellEnd"/>
+    </w:p>
+    <w:p>
+      <w:pPr>
+        <w:pStyle w:val="ListParagraph"/>
+        <w:ind w:left="1440"/>
+      </w:pPr>
       <w:r>
         <w:rPr>
           <w:noProof/>
         </w:rPr>
         <w:drawing>
-          <wp:inline distT="0" distB="0" distL="0" distR="0" wp14:anchorId="2F53CDE6" wp14:editId="04B14695">
-            <wp:extent cx="5943600" cy="1996440"/>
-            <wp:effectExtent l="0" t="0" r="0" b="3810"/>
-            <wp:docPr id="6" name="Picture 6"/>
+          <wp:inline distT="0" distB="0" distL="0" distR="0" wp14:anchorId="6DE98C08" wp14:editId="25721362">
+            <wp:extent cx="5173133" cy="1598930"/>
+            <wp:effectExtent l="0" t="0" r="8890" b="1270"/>
+            <wp:docPr id="4" name="Picture 4"/>
             <wp:cNvGraphicFramePr>
               <a:graphicFrameLocks xmlns:a="http://schemas.openxmlformats.org/drawingml/2006/main" noChangeAspect="1"/>
             </wp:cNvGraphicFramePr>
@@ -564,7 +709,7 @@
                   <pic:spPr>
                     <a:xfrm>
                       <a:off x="0" y="0"/>
-                      <a:ext cx="5943600" cy="1996440"/>
+                      <a:ext cx="5176408" cy="1599942"/>
                     </a:xfrm>
                     <a:prstGeom prst="rect">
                       <a:avLst/>
@@ -579,51 +724,41 @@
     </w:p>
     <w:p>
       <w:pPr>
-        <w:rPr>
-          <w:b/>
-          <w:bCs/>
-          <w:sz w:val="36"/>
-          <w:szCs w:val="36"/>
-        </w:rPr>
-      </w:pPr>
-      <w:r>
-        <w:rPr>
-          <w:b/>
-          <w:bCs/>
-          <w:sz w:val="36"/>
-          <w:szCs w:val="36"/>
-        </w:rPr>
-        <w:lastRenderedPageBreak/>
-        <w:t xml:space="preserve">KAFKA </w:t>
-      </w:r>
-      <w:r>
-        <w:rPr>
-          <w:b/>
-          <w:bCs/>
-          <w:sz w:val="36"/>
-          <w:szCs w:val="36"/>
-        </w:rPr>
-        <w:t>INTEGRATION</w:t>
-      </w:r>
-    </w:p>
-    <w:p>
-      <w:pPr>
-        <w:rPr>
-          <w:b/>
-          <w:bCs/>
-          <w:sz w:val="36"/>
-          <w:szCs w:val="36"/>
-        </w:rPr>
+        <w:pStyle w:val="ListParagraph"/>
+        <w:ind w:left="1440"/>
+      </w:pPr>
+    </w:p>
+    <w:p>
+      <w:pPr>
+        <w:pStyle w:val="ListParagraph"/>
+        <w:numPr>
+          <w:ilvl w:val="1"/>
+          <w:numId w:val="8"/>
+        </w:numPr>
+      </w:pPr>
+      <w:r>
+        <w:t xml:space="preserve">New instance of sting would be sent to </w:t>
+      </w:r>
+      <w:proofErr w:type="spellStart"/>
+      <w:r>
+        <w:t>kafka</w:t>
+      </w:r>
+      <w:proofErr w:type="spellEnd"/>
+    </w:p>
+    <w:p>
+      <w:pPr>
+        <w:pStyle w:val="ListParagraph"/>
+        <w:ind w:left="1440"/>
       </w:pPr>
       <w:r>
         <w:rPr>
           <w:noProof/>
         </w:rPr>
         <w:drawing>
-          <wp:inline distT="0" distB="0" distL="0" distR="0" wp14:anchorId="3636B712" wp14:editId="60272F89">
-            <wp:extent cx="5943600" cy="2552065"/>
-            <wp:effectExtent l="0" t="0" r="0" b="635"/>
-            <wp:docPr id="7" name="Picture 7"/>
+          <wp:inline distT="0" distB="0" distL="0" distR="0" wp14:anchorId="1A3B9528" wp14:editId="5A58EEBB">
+            <wp:extent cx="5469467" cy="575310"/>
+            <wp:effectExtent l="0" t="0" r="0" b="0"/>
+            <wp:docPr id="5" name="Picture 5"/>
             <wp:cNvGraphicFramePr>
               <a:graphicFrameLocks xmlns:a="http://schemas.openxmlformats.org/drawingml/2006/main" noChangeAspect="1"/>
             </wp:cNvGraphicFramePr>
@@ -643,7 +778,7 @@
                   <pic:spPr>
                     <a:xfrm>
                       <a:off x="0" y="0"/>
-                      <a:ext cx="5943600" cy="2552065"/>
+                      <a:ext cx="5477898" cy="576197"/>
                     </a:xfrm>
                     <a:prstGeom prst="rect">
                       <a:avLst/>
@@ -658,49 +793,30 @@
     </w:p>
     <w:p>
       <w:pPr>
-        <w:rPr>
-          <w:b/>
-          <w:bCs/>
-          <w:sz w:val="24"/>
-          <w:szCs w:val="24"/>
-        </w:rPr>
-      </w:pPr>
-    </w:p>
-    <w:p>
-      <w:pPr>
-        <w:rPr>
-          <w:b/>
-          <w:bCs/>
-          <w:sz w:val="24"/>
-          <w:szCs w:val="24"/>
-        </w:rPr>
-      </w:pPr>
-      <w:r>
-        <w:rPr>
-          <w:b/>
-          <w:bCs/>
-          <w:sz w:val="24"/>
-          <w:szCs w:val="24"/>
-        </w:rPr>
-        <w:t>KAFKA INTEGRATION WITH RECIEVERS</w:t>
-      </w:r>
-    </w:p>
-    <w:p>
-      <w:pPr>
-        <w:rPr>
-          <w:b/>
-          <w:bCs/>
-        </w:rPr>
-      </w:pPr>
+        <w:pStyle w:val="ListParagraph"/>
+        <w:numPr>
+          <w:ilvl w:val="0"/>
+          <w:numId w:val="8"/>
+        </w:numPr>
+      </w:pPr>
+      <w:r>
+        <w:lastRenderedPageBreak/>
+        <w:t xml:space="preserve">Run the </w:t>
+      </w:r>
+      <w:proofErr w:type="spellStart"/>
+      <w:r>
+        <w:t>kafklogproducer</w:t>
+      </w:r>
+      <w:proofErr w:type="spellEnd"/>
       <w:r>
         <w:rPr>
           <w:noProof/>
         </w:rPr>
         <w:drawing>
-          <wp:inline distT="0" distB="0" distL="0" distR="0" wp14:anchorId="0DD75DF2" wp14:editId="0466EE64">
-            <wp:extent cx="5943600" cy="3566160"/>
-            <wp:effectExtent l="0" t="0" r="0" b="0"/>
-            <wp:docPr id="2" name="Picture 2"/>
+          <wp:inline distT="0" distB="0" distL="0" distR="0" wp14:anchorId="2F53CDE6" wp14:editId="04B14695">
+            <wp:extent cx="5943600" cy="1996440"/>
+            <wp:effectExtent l="0" t="0" r="0" b="3810"/>
+            <wp:docPr id="6" name="Picture 6"/>
             <wp:cNvGraphicFramePr>
               <a:graphicFrameLocks xmlns:a="http://schemas.openxmlformats.org/drawingml/2006/main" noChangeAspect="1"/>
             </wp:cNvGraphicFramePr>
@@ -720,7 +836,7 @@
                   <pic:spPr>
                     <a:xfrm>
                       <a:off x="0" y="0"/>
-                      <a:ext cx="5943600" cy="3566160"/>
+                      <a:ext cx="5943600" cy="1996440"/>
                     </a:xfrm>
                     <a:prstGeom prst="rect">
                       <a:avLst/>
@@ -733,143 +849,37 @@
         </w:drawing>
       </w:r>
     </w:p>
-    <w:p/>
     <w:p>
       <w:pPr>
         <w:pStyle w:val="ListParagraph"/>
-        <w:rPr>
-          <w:b/>
-          <w:bCs/>
-        </w:rPr>
-      </w:pPr>
-      <w:r>
-        <w:rPr>
-          <w:b/>
-          <w:bCs/>
-        </w:rPr>
-        <w:t>Pro:</w:t>
-      </w:r>
+      </w:pPr>
     </w:p>
     <w:p>
       <w:pPr>
         <w:pStyle w:val="ListParagraph"/>
         <w:numPr>
           <w:ilvl w:val="0"/>
-          <w:numId w:val="10"/>
+          <w:numId w:val="8"/>
         </w:numPr>
       </w:pPr>
       <w:r>
-        <w:t>WAL design could work with non-Kafka data sources</w:t>
-      </w:r>
-    </w:p>
-    <w:p>
-      <w:pPr>
-        <w:pStyle w:val="ListParagraph"/>
-        <w:rPr>
-          <w:b/>
-          <w:bCs/>
-        </w:rPr>
-      </w:pPr>
-    </w:p>
-    <w:p>
-      <w:pPr>
-        <w:pStyle w:val="ListParagraph"/>
-        <w:rPr>
-          <w:b/>
-          <w:bCs/>
-        </w:rPr>
-      </w:pPr>
-      <w:r>
-        <w:rPr>
-          <w:b/>
-          <w:bCs/>
-        </w:rPr>
-        <w:lastRenderedPageBreak/>
-        <w:t>Con:</w:t>
-      </w:r>
-    </w:p>
-    <w:p>
-      <w:pPr>
-        <w:pStyle w:val="ListParagraph"/>
-        <w:numPr>
-          <w:ilvl w:val="0"/>
-          <w:numId w:val="9"/>
-        </w:numPr>
-      </w:pPr>
-      <w:r>
-        <w:t>Long running receivers make parallelism awkward and costly</w:t>
-      </w:r>
-    </w:p>
-    <w:p>
-      <w:pPr>
-        <w:pStyle w:val="ListParagraph"/>
-        <w:numPr>
-          <w:ilvl w:val="0"/>
-          <w:numId w:val="9"/>
-        </w:numPr>
-      </w:pPr>
-      <w:r>
-        <w:t>Duplication of write operations</w:t>
-      </w:r>
-    </w:p>
-    <w:p>
-      <w:pPr>
-        <w:pStyle w:val="ListParagraph"/>
-        <w:numPr>
-          <w:ilvl w:val="0"/>
-          <w:numId w:val="9"/>
-        </w:numPr>
-      </w:pPr>
-      <w:r>
-        <w:t>Dependent on HDFS</w:t>
-      </w:r>
-    </w:p>
-    <w:p>
-      <w:pPr>
-        <w:pStyle w:val="ListParagraph"/>
-        <w:numPr>
-          <w:ilvl w:val="0"/>
-          <w:numId w:val="9"/>
-        </w:numPr>
-      </w:pPr>
-      <w:r>
-        <w:t>Must use idempotence for exactly-once</w:t>
-      </w:r>
-    </w:p>
-    <w:p>
-      <w:pPr>
-        <w:pStyle w:val="ListParagraph"/>
-        <w:numPr>
-          <w:ilvl w:val="0"/>
-          <w:numId w:val="9"/>
-        </w:numPr>
-      </w:pPr>
-      <w:r>
-        <w:t>No access to offsets, can't use transactional approach</w:t>
-      </w:r>
-    </w:p>
-    <w:p>
-      <w:r>
-        <w:t>Note:</w:t>
-      </w:r>
-    </w:p>
-    <w:p>
-      <w:r>
-        <w:t xml:space="preserve">1)We can increase the level of parallelism by increasing the no of </w:t>
-      </w:r>
-      <w:r>
-        <w:t>receivers</w:t>
-      </w:r>
-      <w:r>
-        <w:t xml:space="preserve">. We </w:t>
-      </w:r>
-      <w:r>
-        <w:t>do that by using range collections, map over every item and create a stream</w:t>
-      </w:r>
-    </w:p>
-    <w:p>
-      <w:r>
-        <w:t>2) result would be sequence of RecieverInput stream</w:t>
+        <w:t xml:space="preserve">After running the </w:t>
+      </w:r>
+      <w:proofErr w:type="spellStart"/>
+      <w:r>
+        <w:t>kafka</w:t>
+      </w:r>
+      <w:proofErr w:type="spellEnd"/>
+      <w:r>
+        <w:t xml:space="preserve"> producer we can see that </w:t>
+      </w:r>
+      <w:proofErr w:type="spellStart"/>
+      <w:r>
+        <w:t>kafka</w:t>
+      </w:r>
+      <w:proofErr w:type="spellEnd"/>
+      <w:r>
+        <w:t xml:space="preserve"> producer has been created.</w:t>
       </w:r>
     </w:p>
     <w:p>
@@ -877,11 +887,17 @@
         <w:rPr>
           <w:noProof/>
         </w:rPr>
+        <w:t xml:space="preserve">                </w:t>
+      </w:r>
+      <w:r>
+        <w:rPr>
+          <w:noProof/>
+        </w:rPr>
         <w:drawing>
-          <wp:inline distT="0" distB="0" distL="0" distR="0" wp14:anchorId="0FA754B1" wp14:editId="13A28008">
-            <wp:extent cx="5943600" cy="2334260"/>
-            <wp:effectExtent l="0" t="0" r="0" b="8890"/>
-            <wp:docPr id="8" name="Picture 8"/>
+          <wp:inline distT="0" distB="0" distL="0" distR="0" wp14:anchorId="53D173D3" wp14:editId="2290B6FE">
+            <wp:extent cx="4930140" cy="626110"/>
+            <wp:effectExtent l="0" t="0" r="3810" b="2540"/>
+            <wp:docPr id="10" name="Picture 10"/>
             <wp:cNvGraphicFramePr>
               <a:graphicFrameLocks xmlns:a="http://schemas.openxmlformats.org/drawingml/2006/main" noChangeAspect="1"/>
             </wp:cNvGraphicFramePr>
@@ -901,7 +917,7 @@
                   <pic:spPr>
                     <a:xfrm>
                       <a:off x="0" y="0"/>
-                      <a:ext cx="5943600" cy="2334260"/>
+                      <a:ext cx="4930140" cy="626110"/>
                     </a:xfrm>
                     <a:prstGeom prst="rect">
                       <a:avLst/>
@@ -914,152 +930,41 @@
         </w:drawing>
       </w:r>
     </w:p>
-    <w:p/>
     <w:p>
       <w:pPr>
         <w:rPr>
           <w:b/>
           <w:bCs/>
-          <w:sz w:val="24"/>
-          <w:szCs w:val="24"/>
-        </w:rPr>
-      </w:pPr>
-    </w:p>
-    <w:p>
-      <w:pPr>
+          <w:sz w:val="36"/>
+          <w:szCs w:val="36"/>
+        </w:rPr>
+      </w:pPr>
+      <w:r>
         <w:rPr>
           <w:b/>
           <w:bCs/>
-          <w:sz w:val="24"/>
-          <w:szCs w:val="24"/>
-        </w:rPr>
-      </w:pPr>
-    </w:p>
-    <w:p>
-      <w:pPr>
+          <w:sz w:val="36"/>
+          <w:szCs w:val="36"/>
+        </w:rPr>
+        <w:t xml:space="preserve">KAFKA </w:t>
+      </w:r>
+      <w:r>
         <w:rPr>
           <w:b/>
           <w:bCs/>
-          <w:sz w:val="24"/>
-          <w:szCs w:val="24"/>
-        </w:rPr>
-      </w:pPr>
+          <w:sz w:val="36"/>
+          <w:szCs w:val="36"/>
+        </w:rPr>
+        <w:t>INTEGRATION</w:t>
+      </w:r>
     </w:p>
     <w:p>
       <w:pPr>
         <w:rPr>
           <w:b/>
           <w:bCs/>
-          <w:sz w:val="24"/>
-          <w:szCs w:val="24"/>
-        </w:rPr>
-      </w:pPr>
-    </w:p>
-    <w:p>
-      <w:pPr>
-        <w:rPr>
-          <w:b/>
-          <w:bCs/>
-          <w:sz w:val="24"/>
-          <w:szCs w:val="24"/>
-        </w:rPr>
-      </w:pPr>
-    </w:p>
-    <w:p>
-      <w:pPr>
-        <w:rPr>
-          <w:b/>
-          <w:bCs/>
-          <w:sz w:val="24"/>
-          <w:szCs w:val="24"/>
-        </w:rPr>
-      </w:pPr>
-    </w:p>
-    <w:p>
-      <w:pPr>
-        <w:rPr>
-          <w:b/>
-          <w:bCs/>
-          <w:sz w:val="24"/>
-          <w:szCs w:val="24"/>
-        </w:rPr>
-      </w:pPr>
-    </w:p>
-    <w:p>
-      <w:pPr>
-        <w:rPr>
-          <w:b/>
-          <w:bCs/>
-          <w:sz w:val="24"/>
-          <w:szCs w:val="24"/>
-        </w:rPr>
-      </w:pPr>
-    </w:p>
-    <w:p>
-      <w:pPr>
-        <w:rPr>
-          <w:b/>
-          <w:bCs/>
-          <w:sz w:val="24"/>
-          <w:szCs w:val="24"/>
-        </w:rPr>
-      </w:pPr>
-    </w:p>
-    <w:p>
-      <w:pPr>
-        <w:rPr>
-          <w:b/>
-          <w:bCs/>
-          <w:sz w:val="24"/>
-          <w:szCs w:val="24"/>
-        </w:rPr>
-      </w:pPr>
-    </w:p>
-    <w:p>
-      <w:pPr>
-        <w:rPr>
-          <w:b/>
-          <w:bCs/>
-          <w:sz w:val="24"/>
-          <w:szCs w:val="24"/>
-        </w:rPr>
-      </w:pPr>
-      <w:r>
-        <w:rPr>
-          <w:b/>
-          <w:bCs/>
-          <w:sz w:val="24"/>
-          <w:szCs w:val="24"/>
-        </w:rPr>
-        <w:lastRenderedPageBreak/>
-        <w:t>KAFKA INTEGRATION WITH</w:t>
-      </w:r>
-      <w:r>
-        <w:rPr>
-          <w:b/>
-          <w:bCs/>
-          <w:sz w:val="24"/>
-          <w:szCs w:val="24"/>
-        </w:rPr>
-        <w:t xml:space="preserve">OUT USING </w:t>
-      </w:r>
-      <w:r>
-        <w:rPr>
-          <w:b/>
-          <w:bCs/>
-          <w:sz w:val="24"/>
-          <w:szCs w:val="24"/>
-        </w:rPr>
-        <w:t>RECIEVERS</w:t>
-      </w:r>
-    </w:p>
-    <w:p>
-      <w:pPr>
-        <w:rPr>
-          <w:b/>
-          <w:bCs/>
-          <w:sz w:val="24"/>
-          <w:szCs w:val="24"/>
+          <w:sz w:val="36"/>
+          <w:szCs w:val="36"/>
         </w:rPr>
       </w:pPr>
       <w:r>
@@ -1067,10 +972,10 @@
           <w:noProof/>
         </w:rPr>
         <w:drawing>
-          <wp:inline distT="0" distB="0" distL="0" distR="0" wp14:anchorId="4969B225" wp14:editId="1C892BFE">
-            <wp:extent cx="5943600" cy="4156075"/>
-            <wp:effectExtent l="0" t="0" r="0" b="0"/>
-            <wp:docPr id="3" name="Picture 3"/>
+          <wp:inline distT="0" distB="0" distL="0" distR="0" wp14:anchorId="3636B712" wp14:editId="60272F89">
+            <wp:extent cx="5943600" cy="2552065"/>
+            <wp:effectExtent l="0" t="0" r="0" b="635"/>
+            <wp:docPr id="7" name="Picture 7"/>
             <wp:cNvGraphicFramePr>
               <a:graphicFrameLocks xmlns:a="http://schemas.openxmlformats.org/drawingml/2006/main" noChangeAspect="1"/>
             </wp:cNvGraphicFramePr>
@@ -1090,7 +995,7 @@
                   <pic:spPr>
                     <a:xfrm>
                       <a:off x="0" y="0"/>
-                      <a:ext cx="5943600" cy="4156075"/>
+                      <a:ext cx="5943600" cy="2552065"/>
                     </a:xfrm>
                     <a:prstGeom prst="rect">
                       <a:avLst/>
@@ -1105,11 +1010,6 @@
     </w:p>
     <w:p>
       <w:pPr>
-        <w:pStyle w:val="ListParagraph"/>
-        <w:numPr>
-          <w:ilvl w:val="0"/>
-          <w:numId w:val="11"/>
-        </w:numPr>
         <w:rPr>
           <w:b/>
           <w:bCs/>
@@ -1117,21 +1017,9 @@
           <w:szCs w:val="24"/>
         </w:rPr>
       </w:pPr>
-      <w:r>
-        <w:rPr>
-          <w:sz w:val="24"/>
-          <w:szCs w:val="24"/>
-        </w:rPr>
-        <w:t>Relies on spark checkpoint to save the offsets</w:t>
-      </w:r>
-    </w:p>
-    <w:p>
-      <w:pPr>
-        <w:pStyle w:val="ListParagraph"/>
-        <w:numPr>
-          <w:ilvl w:val="0"/>
-          <w:numId w:val="11"/>
-        </w:numPr>
+    </w:p>
+    <w:p>
+      <w:pPr>
         <w:rPr>
           <w:b/>
           <w:bCs/>
@@ -1141,207 +1029,19 @@
       </w:pPr>
       <w:r>
         <w:rPr>
-          <w:sz w:val="24"/>
-          <w:szCs w:val="24"/>
-        </w:rPr>
-        <w:t>Does not rely on zookeeper</w:t>
-      </w:r>
-    </w:p>
-    <w:p>
-      <w:pPr>
-        <w:rPr>
           <w:b/>
           <w:bCs/>
           <w:sz w:val="24"/>
           <w:szCs w:val="24"/>
         </w:rPr>
-      </w:pPr>
+        <w:t>KAFKA INTEGRATION WITH RECIEVERS</w:t>
+      </w:r>
     </w:p>
     <w:p>
       <w:pPr>
         <w:rPr>
           <w:b/>
           <w:bCs/>
-          <w:sz w:val="24"/>
-          <w:szCs w:val="24"/>
-        </w:rPr>
-      </w:pPr>
-      <w:r>
-        <w:rPr>
-          <w:b/>
-          <w:bCs/>
-          <w:sz w:val="24"/>
-          <w:szCs w:val="24"/>
-        </w:rPr>
-        <w:t>Pro:</w:t>
-      </w:r>
-    </w:p>
-    <w:p>
-      <w:pPr>
-        <w:pStyle w:val="ListParagraph"/>
-        <w:numPr>
-          <w:ilvl w:val="0"/>
-          <w:numId w:val="11"/>
-        </w:numPr>
-        <w:rPr>
-          <w:sz w:val="24"/>
-          <w:szCs w:val="24"/>
-        </w:rPr>
-      </w:pPr>
-      <w:r>
-        <w:rPr>
-          <w:sz w:val="24"/>
-          <w:szCs w:val="24"/>
-        </w:rPr>
-        <w:t>Spark partition 1:1 Kafka topic/partition, easy cheap parallelism</w:t>
-      </w:r>
-    </w:p>
-    <w:p>
-      <w:pPr>
-        <w:pStyle w:val="ListParagraph"/>
-        <w:numPr>
-          <w:ilvl w:val="0"/>
-          <w:numId w:val="11"/>
-        </w:numPr>
-        <w:rPr>
-          <w:sz w:val="24"/>
-          <w:szCs w:val="24"/>
-        </w:rPr>
-      </w:pPr>
-      <w:r>
-        <w:rPr>
-          <w:sz w:val="24"/>
-          <w:szCs w:val="24"/>
-        </w:rPr>
-        <w:t>No duplicate writes</w:t>
-      </w:r>
-    </w:p>
-    <w:p>
-      <w:pPr>
-        <w:pStyle w:val="ListParagraph"/>
-        <w:numPr>
-          <w:ilvl w:val="0"/>
-          <w:numId w:val="11"/>
-        </w:numPr>
-        <w:rPr>
-          <w:sz w:val="24"/>
-          <w:szCs w:val="24"/>
-        </w:rPr>
-      </w:pPr>
-      <w:r>
-        <w:rPr>
-          <w:sz w:val="24"/>
-          <w:szCs w:val="24"/>
-        </w:rPr>
-        <w:t>No dependency on HDFS</w:t>
-      </w:r>
-    </w:p>
-    <w:p>
-      <w:pPr>
-        <w:pStyle w:val="ListParagraph"/>
-        <w:numPr>
-          <w:ilvl w:val="0"/>
-          <w:numId w:val="11"/>
-        </w:numPr>
-        <w:rPr>
-          <w:b/>
-          <w:bCs/>
-          <w:sz w:val="24"/>
-          <w:szCs w:val="24"/>
-        </w:rPr>
-      </w:pPr>
-      <w:r>
-        <w:rPr>
-          <w:sz w:val="24"/>
-          <w:szCs w:val="24"/>
-        </w:rPr>
-        <w:t>Access to offsets, can use idempotent or transactional</w:t>
-      </w:r>
-    </w:p>
-    <w:p>
-      <w:pPr>
-        <w:rPr>
-          <w:b/>
-          <w:bCs/>
-          <w:sz w:val="24"/>
-          <w:szCs w:val="24"/>
-        </w:rPr>
-      </w:pPr>
-      <w:r>
-        <w:rPr>
-          <w:b/>
-          <w:bCs/>
-          <w:sz w:val="24"/>
-          <w:szCs w:val="24"/>
-        </w:rPr>
-        <w:t>Con:</w:t>
-      </w:r>
-    </w:p>
-    <w:p>
-      <w:pPr>
-        <w:pStyle w:val="ListParagraph"/>
-        <w:numPr>
-          <w:ilvl w:val="0"/>
-          <w:numId w:val="12"/>
-        </w:numPr>
-        <w:rPr>
-          <w:sz w:val="24"/>
-          <w:szCs w:val="24"/>
-        </w:rPr>
-      </w:pPr>
-      <w:r>
-        <w:rPr>
-          <w:sz w:val="24"/>
-          <w:szCs w:val="24"/>
-        </w:rPr>
-        <w:t>Specific to Kafka</w:t>
-      </w:r>
-    </w:p>
-    <w:p>
-      <w:pPr>
-        <w:pStyle w:val="ListParagraph"/>
-        <w:numPr>
-          <w:ilvl w:val="0"/>
-          <w:numId w:val="12"/>
-        </w:numPr>
-        <w:rPr>
-          <w:sz w:val="24"/>
-          <w:szCs w:val="24"/>
-        </w:rPr>
-      </w:pPr>
-      <w:r>
-        <w:rPr>
-          <w:sz w:val="24"/>
-          <w:szCs w:val="24"/>
-        </w:rPr>
-        <w:t>Need adequate Kafka retention (OffsetOutOfRange is your fault)</w:t>
-      </w:r>
-    </w:p>
-    <w:p>
-      <w:pPr>
-        <w:pStyle w:val="ListParagraph"/>
-        <w:numPr>
-          <w:ilvl w:val="0"/>
-          <w:numId w:val="12"/>
-        </w:numPr>
-        <w:rPr>
-          <w:sz w:val="24"/>
-          <w:szCs w:val="24"/>
-        </w:rPr>
-      </w:pPr>
-      <w:r>
-        <w:rPr>
-          <w:sz w:val="24"/>
-          <w:szCs w:val="24"/>
-        </w:rPr>
-        <w:t>Don’t get option to control the parallelism .If kafka topic has 20 partitions (Not a high-volume topic), the driver ends up having to schedule and eventually consume 20 tasks on the executors</w:t>
-      </w:r>
-    </w:p>
-    <w:p>
-      <w:pPr>
-        <w:rPr>
-          <w:sz w:val="24"/>
-          <w:szCs w:val="24"/>
         </w:rPr>
       </w:pPr>
       <w:r>
@@ -1350,10 +1050,10 @@
         </w:rPr>
         <w:lastRenderedPageBreak/>
         <w:drawing>
-          <wp:inline distT="0" distB="0" distL="0" distR="0" wp14:anchorId="1CBECF6F" wp14:editId="4AC19FDD">
-            <wp:extent cx="5943600" cy="2512695"/>
-            <wp:effectExtent l="0" t="0" r="0" b="1905"/>
-            <wp:docPr id="9" name="Picture 9"/>
+          <wp:inline distT="0" distB="0" distL="0" distR="0" wp14:anchorId="0DD75DF2" wp14:editId="0466EE64">
+            <wp:extent cx="5943600" cy="3566160"/>
+            <wp:effectExtent l="0" t="0" r="0" b="0"/>
+            <wp:docPr id="2" name="Picture 2"/>
             <wp:cNvGraphicFramePr>
               <a:graphicFrameLocks xmlns:a="http://schemas.openxmlformats.org/drawingml/2006/main" noChangeAspect="1"/>
             </wp:cNvGraphicFramePr>
@@ -1373,6 +1073,636 @@
                   <pic:spPr>
                     <a:xfrm>
                       <a:off x="0" y="0"/>
+                      <a:ext cx="5943600" cy="3566160"/>
+                    </a:xfrm>
+                    <a:prstGeom prst="rect">
+                      <a:avLst/>
+                    </a:prstGeom>
+                  </pic:spPr>
+                </pic:pic>
+              </a:graphicData>
+            </a:graphic>
+          </wp:inline>
+        </w:drawing>
+      </w:r>
+    </w:p>
+    <w:p/>
+    <w:p>
+      <w:pPr>
+        <w:pStyle w:val="ListParagraph"/>
+        <w:rPr>
+          <w:b/>
+          <w:bCs/>
+        </w:rPr>
+      </w:pPr>
+      <w:r>
+        <w:rPr>
+          <w:b/>
+          <w:bCs/>
+        </w:rPr>
+        <w:t>Pro:</w:t>
+      </w:r>
+    </w:p>
+    <w:p>
+      <w:pPr>
+        <w:pStyle w:val="ListParagraph"/>
+        <w:numPr>
+          <w:ilvl w:val="0"/>
+          <w:numId w:val="10"/>
+        </w:numPr>
+      </w:pPr>
+      <w:r>
+        <w:t>WAL design could work with non-Kafka data sources</w:t>
+      </w:r>
+    </w:p>
+    <w:p>
+      <w:pPr>
+        <w:pStyle w:val="ListParagraph"/>
+        <w:rPr>
+          <w:b/>
+          <w:bCs/>
+        </w:rPr>
+      </w:pPr>
+    </w:p>
+    <w:p>
+      <w:pPr>
+        <w:pStyle w:val="ListParagraph"/>
+        <w:rPr>
+          <w:b/>
+          <w:bCs/>
+        </w:rPr>
+      </w:pPr>
+      <w:r>
+        <w:rPr>
+          <w:b/>
+          <w:bCs/>
+        </w:rPr>
+        <w:t>Con:</w:t>
+      </w:r>
+    </w:p>
+    <w:p>
+      <w:pPr>
+        <w:pStyle w:val="ListParagraph"/>
+        <w:numPr>
+          <w:ilvl w:val="0"/>
+          <w:numId w:val="9"/>
+        </w:numPr>
+      </w:pPr>
+      <w:r>
+        <w:t>Long running receivers make parallelism awkward and costly</w:t>
+      </w:r>
+    </w:p>
+    <w:p>
+      <w:pPr>
+        <w:pStyle w:val="ListParagraph"/>
+        <w:numPr>
+          <w:ilvl w:val="0"/>
+          <w:numId w:val="9"/>
+        </w:numPr>
+      </w:pPr>
+      <w:r>
+        <w:t>Duplication of write operations</w:t>
+      </w:r>
+    </w:p>
+    <w:p>
+      <w:pPr>
+        <w:pStyle w:val="ListParagraph"/>
+        <w:numPr>
+          <w:ilvl w:val="0"/>
+          <w:numId w:val="9"/>
+        </w:numPr>
+      </w:pPr>
+      <w:r>
+        <w:t>Dependent on HDFS</w:t>
+      </w:r>
+    </w:p>
+    <w:p>
+      <w:pPr>
+        <w:pStyle w:val="ListParagraph"/>
+        <w:numPr>
+          <w:ilvl w:val="0"/>
+          <w:numId w:val="9"/>
+        </w:numPr>
+      </w:pPr>
+      <w:r>
+        <w:t>Must use idempotence for exactly-once</w:t>
+      </w:r>
+    </w:p>
+    <w:p>
+      <w:pPr>
+        <w:pStyle w:val="ListParagraph"/>
+        <w:numPr>
+          <w:ilvl w:val="0"/>
+          <w:numId w:val="9"/>
+        </w:numPr>
+      </w:pPr>
+      <w:r>
+        <w:t xml:space="preserve">No access to offsets, </w:t>
+      </w:r>
+      <w:proofErr w:type="gramStart"/>
+      <w:r>
+        <w:t>can't</w:t>
+      </w:r>
+      <w:proofErr w:type="gramEnd"/>
+      <w:r>
+        <w:t xml:space="preserve"> use transactional approach</w:t>
+      </w:r>
+    </w:p>
+    <w:p>
+      <w:r>
+        <w:t>Note:</w:t>
+      </w:r>
+    </w:p>
+    <w:p>
+      <w:r>
+        <w:t xml:space="preserve">1)We can increase the level of parallelism by increasing the no of </w:t>
+      </w:r>
+      <w:r>
+        <w:t>receivers</w:t>
+      </w:r>
+      <w:r>
+        <w:t xml:space="preserve">. We </w:t>
+      </w:r>
+      <w:r>
+        <w:t>do that by using range collections, map over every item and create a stream</w:t>
+      </w:r>
+    </w:p>
+    <w:p>
+      <w:r>
+        <w:t xml:space="preserve">2) result would be sequence of </w:t>
+      </w:r>
+      <w:proofErr w:type="spellStart"/>
+      <w:r>
+        <w:t>RecieverInput</w:t>
+      </w:r>
+      <w:proofErr w:type="spellEnd"/>
+      <w:r>
+        <w:t xml:space="preserve"> stream</w:t>
+      </w:r>
+    </w:p>
+    <w:p>
+      <w:r>
+        <w:rPr>
+          <w:noProof/>
+        </w:rPr>
+        <w:lastRenderedPageBreak/>
+        <w:drawing>
+          <wp:inline distT="0" distB="0" distL="0" distR="0" wp14:anchorId="0FA754B1" wp14:editId="13A28008">
+            <wp:extent cx="5943600" cy="2334260"/>
+            <wp:effectExtent l="0" t="0" r="0" b="8890"/>
+            <wp:docPr id="8" name="Picture 8"/>
+            <wp:cNvGraphicFramePr>
+              <a:graphicFrameLocks xmlns:a="http://schemas.openxmlformats.org/drawingml/2006/main" noChangeAspect="1"/>
+            </wp:cNvGraphicFramePr>
+            <a:graphic xmlns:a="http://schemas.openxmlformats.org/drawingml/2006/main">
+              <a:graphicData uri="http://schemas.openxmlformats.org/drawingml/2006/picture">
+                <pic:pic xmlns:pic="http://schemas.openxmlformats.org/drawingml/2006/picture">
+                  <pic:nvPicPr>
+                    <pic:cNvPr id="1" name=""/>
+                    <pic:cNvPicPr/>
+                  </pic:nvPicPr>
+                  <pic:blipFill>
+                    <a:blip r:embed="rId14"/>
+                    <a:stretch>
+                      <a:fillRect/>
+                    </a:stretch>
+                  </pic:blipFill>
+                  <pic:spPr>
+                    <a:xfrm>
+                      <a:off x="0" y="0"/>
+                      <a:ext cx="5943600" cy="2334260"/>
+                    </a:xfrm>
+                    <a:prstGeom prst="rect">
+                      <a:avLst/>
+                    </a:prstGeom>
+                  </pic:spPr>
+                </pic:pic>
+              </a:graphicData>
+            </a:graphic>
+          </wp:inline>
+        </w:drawing>
+      </w:r>
+    </w:p>
+    <w:p>
+      <w:pPr>
+        <w:rPr>
+          <w:b/>
+          <w:bCs/>
+          <w:sz w:val="24"/>
+          <w:szCs w:val="24"/>
+        </w:rPr>
+      </w:pPr>
+      <w:r>
+        <w:rPr>
+          <w:b/>
+          <w:bCs/>
+          <w:sz w:val="24"/>
+          <w:szCs w:val="24"/>
+        </w:rPr>
+        <w:t>KAFKA INTEGRATION WITH</w:t>
+      </w:r>
+      <w:r>
+        <w:rPr>
+          <w:b/>
+          <w:bCs/>
+          <w:sz w:val="24"/>
+          <w:szCs w:val="24"/>
+        </w:rPr>
+        <w:t xml:space="preserve">OUT USING </w:t>
+      </w:r>
+      <w:r>
+        <w:rPr>
+          <w:b/>
+          <w:bCs/>
+          <w:sz w:val="24"/>
+          <w:szCs w:val="24"/>
+        </w:rPr>
+        <w:t>RECIEVERS</w:t>
+      </w:r>
+    </w:p>
+    <w:p>
+      <w:pPr>
+        <w:rPr>
+          <w:b/>
+          <w:bCs/>
+          <w:sz w:val="24"/>
+          <w:szCs w:val="24"/>
+        </w:rPr>
+      </w:pPr>
+      <w:r>
+        <w:rPr>
+          <w:noProof/>
+        </w:rPr>
+        <w:drawing>
+          <wp:inline distT="0" distB="0" distL="0" distR="0" wp14:anchorId="4969B225" wp14:editId="1C892BFE">
+            <wp:extent cx="5943600" cy="4156075"/>
+            <wp:effectExtent l="0" t="0" r="0" b="0"/>
+            <wp:docPr id="3" name="Picture 3"/>
+            <wp:cNvGraphicFramePr>
+              <a:graphicFrameLocks xmlns:a="http://schemas.openxmlformats.org/drawingml/2006/main" noChangeAspect="1"/>
+            </wp:cNvGraphicFramePr>
+            <a:graphic xmlns:a="http://schemas.openxmlformats.org/drawingml/2006/main">
+              <a:graphicData uri="http://schemas.openxmlformats.org/drawingml/2006/picture">
+                <pic:pic xmlns:pic="http://schemas.openxmlformats.org/drawingml/2006/picture">
+                  <pic:nvPicPr>
+                    <pic:cNvPr id="1" name=""/>
+                    <pic:cNvPicPr/>
+                  </pic:nvPicPr>
+                  <pic:blipFill>
+                    <a:blip r:embed="rId15"/>
+                    <a:stretch>
+                      <a:fillRect/>
+                    </a:stretch>
+                  </pic:blipFill>
+                  <pic:spPr>
+                    <a:xfrm>
+                      <a:off x="0" y="0"/>
+                      <a:ext cx="5943600" cy="4156075"/>
+                    </a:xfrm>
+                    <a:prstGeom prst="rect">
+                      <a:avLst/>
+                    </a:prstGeom>
+                  </pic:spPr>
+                </pic:pic>
+              </a:graphicData>
+            </a:graphic>
+          </wp:inline>
+        </w:drawing>
+      </w:r>
+    </w:p>
+    <w:p>
+      <w:pPr>
+        <w:pStyle w:val="ListParagraph"/>
+        <w:numPr>
+          <w:ilvl w:val="0"/>
+          <w:numId w:val="11"/>
+        </w:numPr>
+        <w:rPr>
+          <w:b/>
+          <w:bCs/>
+          <w:sz w:val="24"/>
+          <w:szCs w:val="24"/>
+        </w:rPr>
+      </w:pPr>
+      <w:r>
+        <w:rPr>
+          <w:sz w:val="24"/>
+          <w:szCs w:val="24"/>
+        </w:rPr>
+        <w:t>Relies on spark checkpoint to save the offsets</w:t>
+      </w:r>
+    </w:p>
+    <w:p>
+      <w:pPr>
+        <w:pStyle w:val="ListParagraph"/>
+        <w:numPr>
+          <w:ilvl w:val="0"/>
+          <w:numId w:val="11"/>
+        </w:numPr>
+        <w:rPr>
+          <w:b/>
+          <w:bCs/>
+          <w:sz w:val="24"/>
+          <w:szCs w:val="24"/>
+        </w:rPr>
+      </w:pPr>
+      <w:r>
+        <w:rPr>
+          <w:sz w:val="24"/>
+          <w:szCs w:val="24"/>
+        </w:rPr>
+        <w:t>Does not rely on zookeeper</w:t>
+      </w:r>
+    </w:p>
+    <w:p>
+      <w:pPr>
+        <w:rPr>
+          <w:b/>
+          <w:bCs/>
+          <w:sz w:val="24"/>
+          <w:szCs w:val="24"/>
+        </w:rPr>
+      </w:pPr>
+    </w:p>
+    <w:p>
+      <w:pPr>
+        <w:rPr>
+          <w:b/>
+          <w:bCs/>
+          <w:sz w:val="24"/>
+          <w:szCs w:val="24"/>
+        </w:rPr>
+      </w:pPr>
+    </w:p>
+    <w:p>
+      <w:pPr>
+        <w:rPr>
+          <w:b/>
+          <w:bCs/>
+          <w:sz w:val="24"/>
+          <w:szCs w:val="24"/>
+        </w:rPr>
+      </w:pPr>
+      <w:r>
+        <w:rPr>
+          <w:b/>
+          <w:bCs/>
+          <w:sz w:val="24"/>
+          <w:szCs w:val="24"/>
+        </w:rPr>
+        <w:lastRenderedPageBreak/>
+        <w:t>Pro:</w:t>
+      </w:r>
+    </w:p>
+    <w:p>
+      <w:pPr>
+        <w:pStyle w:val="ListParagraph"/>
+        <w:numPr>
+          <w:ilvl w:val="0"/>
+          <w:numId w:val="11"/>
+        </w:numPr>
+        <w:rPr>
+          <w:sz w:val="24"/>
+          <w:szCs w:val="24"/>
+        </w:rPr>
+      </w:pPr>
+      <w:r>
+        <w:rPr>
+          <w:sz w:val="24"/>
+          <w:szCs w:val="24"/>
+        </w:rPr>
+        <w:t>Spark partition 1:1 Kafka topic/partition, easy cheap parallelism</w:t>
+      </w:r>
+    </w:p>
+    <w:p>
+      <w:pPr>
+        <w:pStyle w:val="ListParagraph"/>
+        <w:numPr>
+          <w:ilvl w:val="0"/>
+          <w:numId w:val="11"/>
+        </w:numPr>
+        <w:rPr>
+          <w:sz w:val="24"/>
+          <w:szCs w:val="24"/>
+        </w:rPr>
+      </w:pPr>
+      <w:r>
+        <w:rPr>
+          <w:sz w:val="24"/>
+          <w:szCs w:val="24"/>
+        </w:rPr>
+        <w:t>No duplicate writes</w:t>
+      </w:r>
+    </w:p>
+    <w:p>
+      <w:pPr>
+        <w:pStyle w:val="ListParagraph"/>
+        <w:numPr>
+          <w:ilvl w:val="0"/>
+          <w:numId w:val="11"/>
+        </w:numPr>
+        <w:rPr>
+          <w:sz w:val="24"/>
+          <w:szCs w:val="24"/>
+        </w:rPr>
+      </w:pPr>
+      <w:r>
+        <w:rPr>
+          <w:sz w:val="24"/>
+          <w:szCs w:val="24"/>
+        </w:rPr>
+        <w:t>No dependency on HDFS</w:t>
+      </w:r>
+    </w:p>
+    <w:p>
+      <w:pPr>
+        <w:pStyle w:val="ListParagraph"/>
+        <w:numPr>
+          <w:ilvl w:val="0"/>
+          <w:numId w:val="11"/>
+        </w:numPr>
+        <w:rPr>
+          <w:b/>
+          <w:bCs/>
+          <w:sz w:val="24"/>
+          <w:szCs w:val="24"/>
+        </w:rPr>
+      </w:pPr>
+      <w:r>
+        <w:rPr>
+          <w:sz w:val="24"/>
+          <w:szCs w:val="24"/>
+        </w:rPr>
+        <w:t>Access to offsets, can use idempotent or transactional</w:t>
+      </w:r>
+    </w:p>
+    <w:p>
+      <w:pPr>
+        <w:rPr>
+          <w:b/>
+          <w:bCs/>
+          <w:sz w:val="24"/>
+          <w:szCs w:val="24"/>
+        </w:rPr>
+      </w:pPr>
+      <w:r>
+        <w:rPr>
+          <w:b/>
+          <w:bCs/>
+          <w:sz w:val="24"/>
+          <w:szCs w:val="24"/>
+        </w:rPr>
+        <w:t>Con:</w:t>
+      </w:r>
+    </w:p>
+    <w:p>
+      <w:pPr>
+        <w:pStyle w:val="ListParagraph"/>
+        <w:numPr>
+          <w:ilvl w:val="0"/>
+          <w:numId w:val="12"/>
+        </w:numPr>
+        <w:rPr>
+          <w:sz w:val="24"/>
+          <w:szCs w:val="24"/>
+        </w:rPr>
+      </w:pPr>
+      <w:r>
+        <w:rPr>
+          <w:sz w:val="24"/>
+          <w:szCs w:val="24"/>
+        </w:rPr>
+        <w:t>Specific to Kafka</w:t>
+      </w:r>
+    </w:p>
+    <w:p>
+      <w:pPr>
+        <w:pStyle w:val="ListParagraph"/>
+        <w:numPr>
+          <w:ilvl w:val="0"/>
+          <w:numId w:val="12"/>
+        </w:numPr>
+        <w:rPr>
+          <w:sz w:val="24"/>
+          <w:szCs w:val="24"/>
+        </w:rPr>
+      </w:pPr>
+      <w:r>
+        <w:rPr>
+          <w:sz w:val="24"/>
+          <w:szCs w:val="24"/>
+        </w:rPr>
+        <w:t>Need adequate Kafka retention (</w:t>
+      </w:r>
+      <w:proofErr w:type="spellStart"/>
+      <w:r>
+        <w:rPr>
+          <w:sz w:val="24"/>
+          <w:szCs w:val="24"/>
+        </w:rPr>
+        <w:t>OffsetOutOfRange</w:t>
+      </w:r>
+      <w:proofErr w:type="spellEnd"/>
+      <w:r>
+        <w:rPr>
+          <w:sz w:val="24"/>
+          <w:szCs w:val="24"/>
+        </w:rPr>
+        <w:t xml:space="preserve"> is your fault)</w:t>
+      </w:r>
+    </w:p>
+    <w:p>
+      <w:pPr>
+        <w:pStyle w:val="ListParagraph"/>
+        <w:numPr>
+          <w:ilvl w:val="0"/>
+          <w:numId w:val="12"/>
+        </w:numPr>
+        <w:rPr>
+          <w:sz w:val="24"/>
+          <w:szCs w:val="24"/>
+        </w:rPr>
+      </w:pPr>
+      <w:r>
+        <w:rPr>
+          <w:sz w:val="24"/>
+          <w:szCs w:val="24"/>
+        </w:rPr>
+        <w:t>Do not</w:t>
+      </w:r>
+      <w:r>
+        <w:rPr>
+          <w:sz w:val="24"/>
+          <w:szCs w:val="24"/>
+        </w:rPr>
+        <w:t xml:space="preserve"> get option to control the </w:t>
+      </w:r>
+      <w:r>
+        <w:rPr>
+          <w:sz w:val="24"/>
+          <w:szCs w:val="24"/>
+        </w:rPr>
+        <w:t>parallelism. If</w:t>
+      </w:r>
+      <w:r>
+        <w:rPr>
+          <w:sz w:val="24"/>
+          <w:szCs w:val="24"/>
+        </w:rPr>
+        <w:t xml:space="preserve"> </w:t>
+      </w:r>
+      <w:proofErr w:type="spellStart"/>
+      <w:r>
+        <w:rPr>
+          <w:sz w:val="24"/>
+          <w:szCs w:val="24"/>
+        </w:rPr>
+        <w:t>kafka</w:t>
+      </w:r>
+      <w:proofErr w:type="spellEnd"/>
+      <w:r>
+        <w:rPr>
+          <w:sz w:val="24"/>
+          <w:szCs w:val="24"/>
+        </w:rPr>
+        <w:t xml:space="preserve"> topic has 20 partitions (Not a high-volume topic), the driver ends up having to schedule and eventually consume 20 tasks on the executors</w:t>
+      </w:r>
+    </w:p>
+    <w:p>
+      <w:pPr>
+        <w:rPr>
+          <w:sz w:val="24"/>
+          <w:szCs w:val="24"/>
+        </w:rPr>
+      </w:pPr>
+      <w:r>
+        <w:rPr>
+          <w:noProof/>
+        </w:rPr>
+        <w:drawing>
+          <wp:inline distT="0" distB="0" distL="0" distR="0" wp14:anchorId="1CBECF6F" wp14:editId="4AC19FDD">
+            <wp:extent cx="5943600" cy="2512695"/>
+            <wp:effectExtent l="0" t="0" r="0" b="1905"/>
+            <wp:docPr id="9" name="Picture 9"/>
+            <wp:cNvGraphicFramePr>
+              <a:graphicFrameLocks xmlns:a="http://schemas.openxmlformats.org/drawingml/2006/main" noChangeAspect="1"/>
+            </wp:cNvGraphicFramePr>
+            <a:graphic xmlns:a="http://schemas.openxmlformats.org/drawingml/2006/main">
+              <a:graphicData uri="http://schemas.openxmlformats.org/drawingml/2006/picture">
+                <pic:pic xmlns:pic="http://schemas.openxmlformats.org/drawingml/2006/picture">
+                  <pic:nvPicPr>
+                    <pic:cNvPr id="1" name=""/>
+                    <pic:cNvPicPr/>
+                  </pic:nvPicPr>
+                  <pic:blipFill>
+                    <a:blip r:embed="rId16"/>
+                    <a:stretch>
+                      <a:fillRect/>
+                    </a:stretch>
+                  </pic:blipFill>
+                  <pic:spPr>
+                    <a:xfrm>
+                      <a:off x="0" y="0"/>
                       <a:ext cx="5943600" cy="2512695"/>
                     </a:xfrm>
                     <a:prstGeom prst="rect">
@@ -1386,6 +1716,274 @@
         </w:drawing>
       </w:r>
     </w:p>
+    <w:p/>
+    <w:p>
+      <w:pPr>
+        <w:rPr>
+          <w:b/>
+          <w:bCs/>
+          <w:sz w:val="24"/>
+          <w:szCs w:val="24"/>
+        </w:rPr>
+      </w:pPr>
+      <w:r>
+        <w:rPr>
+          <w:b/>
+          <w:bCs/>
+          <w:sz w:val="24"/>
+          <w:szCs w:val="24"/>
+        </w:rPr>
+        <w:t>KAFKA LOGS</w:t>
+      </w:r>
+    </w:p>
+    <w:p>
+      <w:pPr>
+        <w:rPr>
+          <w:sz w:val="24"/>
+          <w:szCs w:val="24"/>
+        </w:rPr>
+      </w:pPr>
+      <w:r>
+        <w:rPr>
+          <w:sz w:val="24"/>
+          <w:szCs w:val="24"/>
+        </w:rPr>
+        <w:t xml:space="preserve">Kafka stores all messages in logs in their respective nodes at the location specified in </w:t>
+      </w:r>
+      <w:proofErr w:type="spellStart"/>
+      <w:r>
+        <w:rPr>
+          <w:sz w:val="24"/>
+          <w:szCs w:val="24"/>
+        </w:rPr>
+        <w:t>log.dir</w:t>
+      </w:r>
+      <w:proofErr w:type="spellEnd"/>
+      <w:r>
+        <w:rPr>
+          <w:sz w:val="24"/>
+          <w:szCs w:val="24"/>
+        </w:rPr>
+        <w:t>. We should remove all these messages for a topic from all nodes</w:t>
+      </w:r>
+    </w:p>
+    <w:p>
+      <w:pPr>
+        <w:rPr>
+          <w:sz w:val="24"/>
+          <w:szCs w:val="24"/>
+        </w:rPr>
+      </w:pPr>
+      <w:r>
+        <w:rPr>
+          <w:noProof/>
+        </w:rPr>
+        <w:drawing>
+          <wp:inline distT="0" distB="0" distL="0" distR="0" wp14:anchorId="45C63B46" wp14:editId="1515D196">
+            <wp:extent cx="5276850" cy="975360"/>
+            <wp:effectExtent l="0" t="0" r="0" b="0"/>
+            <wp:docPr id="14" name="Picture 14"/>
+            <wp:cNvGraphicFramePr>
+              <a:graphicFrameLocks xmlns:a="http://schemas.openxmlformats.org/drawingml/2006/main" noChangeAspect="1"/>
+            </wp:cNvGraphicFramePr>
+            <a:graphic xmlns:a="http://schemas.openxmlformats.org/drawingml/2006/main">
+              <a:graphicData uri="http://schemas.openxmlformats.org/drawingml/2006/picture">
+                <pic:pic xmlns:pic="http://schemas.openxmlformats.org/drawingml/2006/picture">
+                  <pic:nvPicPr>
+                    <pic:cNvPr id="1" name=""/>
+                    <pic:cNvPicPr/>
+                  </pic:nvPicPr>
+                  <pic:blipFill>
+                    <a:blip r:embed="rId17"/>
+                    <a:stretch>
+                      <a:fillRect/>
+                    </a:stretch>
+                  </pic:blipFill>
+                  <pic:spPr>
+                    <a:xfrm>
+                      <a:off x="0" y="0"/>
+                      <a:ext cx="5276850" cy="975360"/>
+                    </a:xfrm>
+                    <a:prstGeom prst="rect">
+                      <a:avLst/>
+                    </a:prstGeom>
+                  </pic:spPr>
+                </pic:pic>
+              </a:graphicData>
+            </a:graphic>
+          </wp:inline>
+        </w:drawing>
+      </w:r>
+    </w:p>
+    <w:p>
+      <w:pPr>
+        <w:rPr>
+          <w:sz w:val="24"/>
+          <w:szCs w:val="24"/>
+        </w:rPr>
+      </w:pPr>
+      <w:r>
+        <w:rPr>
+          <w:sz w:val="24"/>
+          <w:szCs w:val="24"/>
+        </w:rPr>
+        <w:t>Note: we can manually delete files from this folder</w:t>
+      </w:r>
+    </w:p>
+    <w:p>
+      <w:pPr>
+        <w:rPr>
+          <w:sz w:val="24"/>
+          <w:szCs w:val="24"/>
+        </w:rPr>
+      </w:pPr>
+    </w:p>
+    <w:p>
+      <w:pPr>
+        <w:rPr>
+          <w:b/>
+          <w:bCs/>
+          <w:sz w:val="24"/>
+          <w:szCs w:val="24"/>
+        </w:rPr>
+      </w:pPr>
+      <w:r>
+        <w:rPr>
+          <w:b/>
+          <w:bCs/>
+          <w:sz w:val="24"/>
+          <w:szCs w:val="24"/>
+        </w:rPr>
+        <w:lastRenderedPageBreak/>
+        <w:t>KAFKA RETENTION HOURS</w:t>
+      </w:r>
+    </w:p>
+    <w:p>
+      <w:pPr>
+        <w:pStyle w:val="ListParagraph"/>
+        <w:numPr>
+          <w:ilvl w:val="0"/>
+          <w:numId w:val="13"/>
+        </w:numPr>
+        <w:spacing w:after="0"/>
+      </w:pPr>
+      <w:r>
+        <w:t>Policy can bet set to delete segments after a period, or after given size has accumulated.</w:t>
+      </w:r>
+    </w:p>
+    <w:p>
+      <w:pPr>
+        <w:pStyle w:val="ListParagraph"/>
+        <w:numPr>
+          <w:ilvl w:val="0"/>
+          <w:numId w:val="13"/>
+        </w:numPr>
+        <w:spacing w:after="0"/>
+      </w:pPr>
+      <w:r>
+        <w:t xml:space="preserve">A segment would be deleted whenever </w:t>
+      </w:r>
+      <w:r>
+        <w:t>*either* of these criteria are met.</w:t>
+      </w:r>
+    </w:p>
+    <w:p>
+      <w:pPr>
+        <w:pStyle w:val="ListParagraph"/>
+        <w:numPr>
+          <w:ilvl w:val="0"/>
+          <w:numId w:val="13"/>
+        </w:numPr>
+        <w:spacing w:after="0"/>
+      </w:pPr>
+      <w:r>
+        <w:t>Deletion always happens from the end of the log.</w:t>
+      </w:r>
+    </w:p>
+    <w:p>
+      <w:pPr>
+        <w:spacing w:after="0"/>
+      </w:pPr>
+    </w:p>
+    <w:p>
+      <w:pPr>
+        <w:spacing w:after="0"/>
+      </w:pPr>
+      <w:r>
+        <w:t xml:space="preserve">Note: These settings can be configured in </w:t>
+      </w:r>
+      <w:proofErr w:type="spellStart"/>
+      <w:proofErr w:type="gramStart"/>
+      <w:r>
+        <w:t>server.properties</w:t>
+      </w:r>
+      <w:proofErr w:type="spellEnd"/>
+      <w:proofErr w:type="gramEnd"/>
+      <w:r>
+        <w:t xml:space="preserve"> file</w:t>
+      </w:r>
+    </w:p>
+    <w:p>
+      <w:pPr>
+        <w:spacing w:after="0"/>
+      </w:pPr>
+      <w:r>
+        <w:rPr>
+          <w:noProof/>
+        </w:rPr>
+        <w:drawing>
+          <wp:inline distT="0" distB="0" distL="0" distR="0" wp14:anchorId="0FE3FEBF" wp14:editId="1DABFDDF">
+            <wp:extent cx="5943600" cy="1126490"/>
+            <wp:effectExtent l="0" t="0" r="0" b="0"/>
+            <wp:docPr id="15" name="Picture 15"/>
+            <wp:cNvGraphicFramePr>
+              <a:graphicFrameLocks xmlns:a="http://schemas.openxmlformats.org/drawingml/2006/main" noChangeAspect="1"/>
+            </wp:cNvGraphicFramePr>
+            <a:graphic xmlns:a="http://schemas.openxmlformats.org/drawingml/2006/main">
+              <a:graphicData uri="http://schemas.openxmlformats.org/drawingml/2006/picture">
+                <pic:pic xmlns:pic="http://schemas.openxmlformats.org/drawingml/2006/picture">
+                  <pic:nvPicPr>
+                    <pic:cNvPr id="1" name=""/>
+                    <pic:cNvPicPr/>
+                  </pic:nvPicPr>
+                  <pic:blipFill>
+                    <a:blip r:embed="rId18"/>
+                    <a:stretch>
+                      <a:fillRect/>
+                    </a:stretch>
+                  </pic:blipFill>
+                  <pic:spPr>
+                    <a:xfrm>
+                      <a:off x="0" y="0"/>
+                      <a:ext cx="5943600" cy="1126490"/>
+                    </a:xfrm>
+                    <a:prstGeom prst="rect">
+                      <a:avLst/>
+                    </a:prstGeom>
+                  </pic:spPr>
+                </pic:pic>
+              </a:graphicData>
+            </a:graphic>
+          </wp:inline>
+        </w:drawing>
+      </w:r>
+    </w:p>
+    <w:p>
+      <w:pPr>
+        <w:spacing w:after="0"/>
+      </w:pPr>
+    </w:p>
+    <w:p/>
+    <w:p/>
+    <w:p>
+      <w:pPr>
+        <w:rPr>
+          <w:sz w:val="24"/>
+          <w:szCs w:val="24"/>
+        </w:rPr>
+      </w:pPr>
+    </w:p>
+    <w:p/>
     <w:p/>
     <w:sectPr>
       <w:pgSz w:w="12240" w:h="15840"/>
@@ -1626,6 +2224,119 @@
     </w:lvl>
   </w:abstractNum>
   <w:abstractNum w:abstractNumId="2" w15:restartNumberingAfterBreak="0">
+    <w:nsid w:val="0F70667D"/>
+    <w:multiLevelType w:val="hybridMultilevel"/>
+    <w:tmpl w:val="10F02F84"/>
+    <w:lvl w:ilvl="0" w:tplc="04090001">
+      <w:start w:val="1"/>
+      <w:numFmt w:val="bullet"/>
+      <w:lvlText w:val=""/>
+      <w:lvlJc w:val="left"/>
+      <w:pPr>
+        <w:ind w:left="720" w:hanging="360"/>
+      </w:pPr>
+      <w:rPr>
+        <w:rFonts w:ascii="Symbol" w:hAnsi="Symbol" w:hint="default"/>
+      </w:rPr>
+    </w:lvl>
+    <w:lvl w:ilvl="1" w:tplc="04090003" w:tentative="1">
+      <w:start w:val="1"/>
+      <w:numFmt w:val="bullet"/>
+      <w:lvlText w:val="o"/>
+      <w:lvlJc w:val="left"/>
+      <w:pPr>
+        <w:ind w:left="1440" w:hanging="360"/>
+      </w:pPr>
+      <w:rPr>
+        <w:rFonts w:ascii="Courier New" w:hAnsi="Courier New" w:cs="Courier New" w:hint="default"/>
+      </w:rPr>
+    </w:lvl>
+    <w:lvl w:ilvl="2" w:tplc="04090005" w:tentative="1">
+      <w:start w:val="1"/>
+      <w:numFmt w:val="bullet"/>
+      <w:lvlText w:val=""/>
+      <w:lvlJc w:val="left"/>
+      <w:pPr>
+        <w:ind w:left="2160" w:hanging="360"/>
+      </w:pPr>
+      <w:rPr>
+        <w:rFonts w:ascii="Wingdings" w:hAnsi="Wingdings" w:hint="default"/>
+      </w:rPr>
+    </w:lvl>
+    <w:lvl w:ilvl="3" w:tplc="04090001" w:tentative="1">
+      <w:start w:val="1"/>
+      <w:numFmt w:val="bullet"/>
+      <w:lvlText w:val=""/>
+      <w:lvlJc w:val="left"/>
+      <w:pPr>
+        <w:ind w:left="2880" w:hanging="360"/>
+      </w:pPr>
+      <w:rPr>
+        <w:rFonts w:ascii="Symbol" w:hAnsi="Symbol" w:hint="default"/>
+      </w:rPr>
+    </w:lvl>
+    <w:lvl w:ilvl="4" w:tplc="04090003" w:tentative="1">
+      <w:start w:val="1"/>
+      <w:numFmt w:val="bullet"/>
+      <w:lvlText w:val="o"/>
+      <w:lvlJc w:val="left"/>
+      <w:pPr>
+        <w:ind w:left="3600" w:hanging="360"/>
+      </w:pPr>
+      <w:rPr>
+        <w:rFonts w:ascii="Courier New" w:hAnsi="Courier New" w:cs="Courier New" w:hint="default"/>
+      </w:rPr>
+    </w:lvl>
+    <w:lvl w:ilvl="5" w:tplc="04090005" w:tentative="1">
+      <w:start w:val="1"/>
+      <w:numFmt w:val="bullet"/>
+      <w:lvlText w:val=""/>
+      <w:lvlJc w:val="left"/>
+      <w:pPr>
+        <w:ind w:left="4320" w:hanging="360"/>
+      </w:pPr>
+      <w:rPr>
+        <w:rFonts w:ascii="Wingdings" w:hAnsi="Wingdings" w:hint="default"/>
+      </w:rPr>
+    </w:lvl>
+    <w:lvl w:ilvl="6" w:tplc="04090001" w:tentative="1">
+      <w:start w:val="1"/>
+      <w:numFmt w:val="bullet"/>
+      <w:lvlText w:val=""/>
+      <w:lvlJc w:val="left"/>
+      <w:pPr>
+        <w:ind w:left="5040" w:hanging="360"/>
+      </w:pPr>
+      <w:rPr>
+        <w:rFonts w:ascii="Symbol" w:hAnsi="Symbol" w:hint="default"/>
+      </w:rPr>
+    </w:lvl>
+    <w:lvl w:ilvl="7" w:tplc="04090003" w:tentative="1">
+      <w:start w:val="1"/>
+      <w:numFmt w:val="bullet"/>
+      <w:lvlText w:val="o"/>
+      <w:lvlJc w:val="left"/>
+      <w:pPr>
+        <w:ind w:left="5760" w:hanging="360"/>
+      </w:pPr>
+      <w:rPr>
+        <w:rFonts w:ascii="Courier New" w:hAnsi="Courier New" w:cs="Courier New" w:hint="default"/>
+      </w:rPr>
+    </w:lvl>
+    <w:lvl w:ilvl="8" w:tplc="04090005" w:tentative="1">
+      <w:start w:val="1"/>
+      <w:numFmt w:val="bullet"/>
+      <w:lvlText w:val=""/>
+      <w:lvlJc w:val="left"/>
+      <w:pPr>
+        <w:ind w:left="6480" w:hanging="360"/>
+      </w:pPr>
+      <w:rPr>
+        <w:rFonts w:ascii="Wingdings" w:hAnsi="Wingdings" w:hint="default"/>
+      </w:rPr>
+    </w:lvl>
+  </w:abstractNum>
+  <w:abstractNum w:abstractNumId="3" w15:restartNumberingAfterBreak="0">
     <w:nsid w:val="1F5C5098"/>
     <w:multiLevelType w:val="hybridMultilevel"/>
     <w:tmpl w:val="49FEEA46"/>
@@ -1738,7 +2449,7 @@
       </w:rPr>
     </w:lvl>
   </w:abstractNum>
-  <w:abstractNum w:abstractNumId="3" w15:restartNumberingAfterBreak="0">
+  <w:abstractNum w:abstractNumId="4" w15:restartNumberingAfterBreak="0">
     <w:nsid w:val="3BB95D15"/>
     <w:multiLevelType w:val="hybridMultilevel"/>
     <w:tmpl w:val="96D00DC0"/>
@@ -1851,7 +2562,7 @@
       </w:rPr>
     </w:lvl>
   </w:abstractNum>
-  <w:abstractNum w:abstractNumId="4" w15:restartNumberingAfterBreak="0">
+  <w:abstractNum w:abstractNumId="5" w15:restartNumberingAfterBreak="0">
     <w:nsid w:val="3DA535D2"/>
     <w:multiLevelType w:val="hybridMultilevel"/>
     <w:tmpl w:val="0DCA5430"/>
@@ -1964,7 +2675,7 @@
       </w:rPr>
     </w:lvl>
   </w:abstractNum>
-  <w:abstractNum w:abstractNumId="5" w15:restartNumberingAfterBreak="0">
+  <w:abstractNum w:abstractNumId="6" w15:restartNumberingAfterBreak="0">
     <w:nsid w:val="420741F4"/>
     <w:multiLevelType w:val="hybridMultilevel"/>
     <w:tmpl w:val="8FF07AC0"/>
@@ -2053,7 +2764,7 @@
       </w:pPr>
     </w:lvl>
   </w:abstractNum>
-  <w:abstractNum w:abstractNumId="6" w15:restartNumberingAfterBreak="0">
+  <w:abstractNum w:abstractNumId="7" w15:restartNumberingAfterBreak="0">
     <w:nsid w:val="45B73B01"/>
     <w:multiLevelType w:val="hybridMultilevel"/>
     <w:tmpl w:val="A86CE796"/>
@@ -2142,7 +2853,7 @@
       </w:pPr>
     </w:lvl>
   </w:abstractNum>
-  <w:abstractNum w:abstractNumId="7" w15:restartNumberingAfterBreak="0">
+  <w:abstractNum w:abstractNumId="8" w15:restartNumberingAfterBreak="0">
     <w:nsid w:val="53F06362"/>
     <w:multiLevelType w:val="hybridMultilevel"/>
     <w:tmpl w:val="EAB2633A"/>
@@ -2255,7 +2966,7 @@
       </w:rPr>
     </w:lvl>
   </w:abstractNum>
-  <w:abstractNum w:abstractNumId="8" w15:restartNumberingAfterBreak="0">
+  <w:abstractNum w:abstractNumId="9" w15:restartNumberingAfterBreak="0">
     <w:nsid w:val="6C861324"/>
     <w:multiLevelType w:val="hybridMultilevel"/>
     <w:tmpl w:val="F3A22A0C"/>
@@ -2368,7 +3079,7 @@
       </w:rPr>
     </w:lvl>
   </w:abstractNum>
-  <w:abstractNum w:abstractNumId="9" w15:restartNumberingAfterBreak="0">
+  <w:abstractNum w:abstractNumId="10" w15:restartNumberingAfterBreak="0">
     <w:nsid w:val="77401A82"/>
     <w:multiLevelType w:val="hybridMultilevel"/>
     <w:tmpl w:val="474C8FEA"/>
@@ -2454,7 +3165,7 @@
       </w:pPr>
     </w:lvl>
   </w:abstractNum>
-  <w:abstractNum w:abstractNumId="10" w15:restartNumberingAfterBreak="0">
+  <w:abstractNum w:abstractNumId="11" w15:restartNumberingAfterBreak="0">
     <w:nsid w:val="7A8A4D6F"/>
     <w:multiLevelType w:val="hybridMultilevel"/>
     <w:tmpl w:val="A7D8926C"/>
@@ -2567,7 +3278,7 @@
       </w:rPr>
     </w:lvl>
   </w:abstractNum>
-  <w:abstractNum w:abstractNumId="11" w15:restartNumberingAfterBreak="0">
+  <w:abstractNum w:abstractNumId="12" w15:restartNumberingAfterBreak="0">
     <w:nsid w:val="7D475333"/>
     <w:multiLevelType w:val="hybridMultilevel"/>
     <w:tmpl w:val="03728F5A"/>
@@ -2657,40 +3368,43 @@
     </w:lvl>
   </w:abstractNum>
   <w:num w:numId="1">
-    <w:abstractNumId w:val="5"/>
+    <w:abstractNumId w:val="6"/>
   </w:num>
   <w:num w:numId="2">
-    <w:abstractNumId w:val="11"/>
+    <w:abstractNumId w:val="12"/>
   </w:num>
   <w:num w:numId="3">
     <w:abstractNumId w:val="0"/>
   </w:num>
   <w:num w:numId="4">
-    <w:abstractNumId w:val="6"/>
+    <w:abstractNumId w:val="7"/>
   </w:num>
   <w:num w:numId="5">
+    <w:abstractNumId w:val="4"/>
+  </w:num>
+  <w:num w:numId="6">
+    <w:abstractNumId w:val="11"/>
+  </w:num>
+  <w:num w:numId="7">
+    <w:abstractNumId w:val="5"/>
+  </w:num>
+  <w:num w:numId="8">
+    <w:abstractNumId w:val="10"/>
+  </w:num>
+  <w:num w:numId="9">
     <w:abstractNumId w:val="3"/>
   </w:num>
-  <w:num w:numId="6">
-    <w:abstractNumId w:val="10"/>
-  </w:num>
-  <w:num w:numId="7">
-    <w:abstractNumId w:val="4"/>
-  </w:num>
-  <w:num w:numId="8">
+  <w:num w:numId="10">
     <w:abstractNumId w:val="9"/>
-  </w:num>
-  <w:num w:numId="9">
-    <w:abstractNumId w:val="2"/>
-  </w:num>
-  <w:num w:numId="10">
-    <w:abstractNumId w:val="8"/>
   </w:num>
   <w:num w:numId="11">
     <w:abstractNumId w:val="1"/>
   </w:num>
   <w:num w:numId="12">
-    <w:abstractNumId w:val="7"/>
+    <w:abstractNumId w:val="8"/>
+  </w:num>
+  <w:num w:numId="13">
+    <w:abstractNumId w:val="2"/>
   </w:num>
 </w:numbering>
 </file>

</xml_diff>

<commit_message>
Spark streaming started streaming from kafka topics.
</commit_message>
<xml_diff>
--- a/docs/kfka_streams.docx
+++ b/docs/kfka_streams.docx
@@ -33,12 +33,10 @@
         <w:t xml:space="preserve">Specify the necessary libraries in </w:t>
       </w:r>
       <w:proofErr w:type="spellStart"/>
-      <w:proofErr w:type="gramStart"/>
       <w:r>
         <w:t>build.gradle</w:t>
       </w:r>
       <w:proofErr w:type="spellEnd"/>
-      <w:proofErr w:type="gramEnd"/>
       <w:r>
         <w:t xml:space="preserve"> file</w:t>
       </w:r>
@@ -110,7 +108,6 @@
         <w:t>'</w:t>
       </w:r>
       <w:proofErr w:type="spellStart"/>
-      <w:proofErr w:type="gramStart"/>
       <w:r>
         <w:rPr>
           <w:rFonts w:ascii="Consolas" w:eastAsia="Times New Roman" w:hAnsi="Consolas" w:cs="Courier New"/>
@@ -118,17 +115,7 @@
           <w:sz w:val="20"/>
           <w:szCs w:val="20"/>
         </w:rPr>
-        <w:t>org.apache</w:t>
-      </w:r>
-      <w:proofErr w:type="gramEnd"/>
-      <w:r>
-        <w:rPr>
-          <w:rFonts w:ascii="Consolas" w:eastAsia="Times New Roman" w:hAnsi="Consolas" w:cs="Courier New"/>
-          <w:color w:val="6A8759"/>
-          <w:sz w:val="20"/>
-          <w:szCs w:val="20"/>
-        </w:rPr>
-        <w:t>.kafka</w:t>
+        <w:t>org.apache.kafka</w:t>
       </w:r>
       <w:proofErr w:type="spellEnd"/>
       <w:r>
@@ -316,7 +303,6 @@
         <w:t xml:space="preserve">import </w:t>
       </w:r>
       <w:proofErr w:type="spellStart"/>
-      <w:proofErr w:type="gramStart"/>
       <w:r>
         <w:rPr>
           <w:rFonts w:ascii="Consolas" w:eastAsia="Times New Roman" w:hAnsi="Consolas" w:cs="Courier New"/>
@@ -324,17 +310,7 @@
           <w:sz w:val="20"/>
           <w:szCs w:val="20"/>
         </w:rPr>
-        <w:t>org.apache</w:t>
-      </w:r>
-      <w:proofErr w:type="gramEnd"/>
-      <w:r>
-        <w:rPr>
-          <w:rFonts w:ascii="Consolas" w:eastAsia="Times New Roman" w:hAnsi="Consolas" w:cs="Courier New"/>
-          <w:color w:val="A9B7C6"/>
-          <w:sz w:val="20"/>
-          <w:szCs w:val="20"/>
-        </w:rPr>
-        <w:t>.kafka.clients.producer</w:t>
+        <w:t>org.apache.kafka.clients.producer</w:t>
       </w:r>
       <w:proofErr w:type="spellEnd"/>
       <w:r>
@@ -641,15 +617,7 @@
       </w:r>
       <w:proofErr w:type="spellEnd"/>
       <w:r>
-        <w:t xml:space="preserve"> </w:t>
-      </w:r>
-      <w:proofErr w:type="gramStart"/>
-      <w:r>
-        <w:t>producer .It</w:t>
-      </w:r>
-      <w:proofErr w:type="gramEnd"/>
-      <w:r>
-        <w:t xml:space="preserve"> would have set of properties including       brokers </w:t>
+        <w:t xml:space="preserve"> producer .It would have set of properties including       brokers </w:t>
       </w:r>
       <w:proofErr w:type="spellStart"/>
       <w:r>
@@ -1197,15 +1165,7 @@
         </w:numPr>
       </w:pPr>
       <w:r>
-        <w:t xml:space="preserve">No access to offsets, </w:t>
-      </w:r>
-      <w:proofErr w:type="gramStart"/>
-      <w:r>
-        <w:t>can't</w:t>
-      </w:r>
-      <w:proofErr w:type="gramEnd"/>
-      <w:r>
-        <w:t xml:space="preserve"> use transactional approach</w:t>
+        <w:t>No access to offsets, can't use transactional approach</w:t>
       </w:r>
     </w:p>
     <w:p>
@@ -1913,12 +1873,10 @@
         <w:t xml:space="preserve">Note: These settings can be configured in </w:t>
       </w:r>
       <w:proofErr w:type="spellStart"/>
-      <w:proofErr w:type="gramStart"/>
       <w:r>
         <w:t>server.properties</w:t>
       </w:r>
       <w:proofErr w:type="spellEnd"/>
-      <w:proofErr w:type="gramEnd"/>
       <w:r>
         <w:t xml:space="preserve"> file</w:t>
       </w:r>
@@ -1970,10 +1928,255 @@
     </w:p>
     <w:p>
       <w:pPr>
+        <w:pStyle w:val="ListParagraph"/>
+        <w:numPr>
+          <w:ilvl w:val="0"/>
+          <w:numId w:val="14"/>
+        </w:numPr>
         <w:spacing w:after="0"/>
       </w:pPr>
-    </w:p>
-    <w:p/>
+      <w:proofErr w:type="spellStart"/>
+      <w:r>
+        <w:t>Kafkastreamingjob</w:t>
+      </w:r>
+      <w:proofErr w:type="spellEnd"/>
+      <w:r>
+        <w:t xml:space="preserve"> to insert data into topic</w:t>
+      </w:r>
+    </w:p>
+    <w:p>
+      <w:pPr>
+        <w:pStyle w:val="ListParagraph"/>
+        <w:spacing w:after="0"/>
+      </w:pPr>
+      <w:r>
+        <w:rPr>
+          <w:noProof/>
+        </w:rPr>
+        <w:drawing>
+          <wp:inline distT="0" distB="0" distL="0" distR="0" wp14:anchorId="1C7669DC" wp14:editId="05C7E0E3">
+            <wp:extent cx="2828925" cy="952500"/>
+            <wp:effectExtent l="0" t="0" r="9525" b="0"/>
+            <wp:docPr id="16" name="Picture 16"/>
+            <wp:cNvGraphicFramePr>
+              <a:graphicFrameLocks xmlns:a="http://schemas.openxmlformats.org/drawingml/2006/main" noChangeAspect="1"/>
+            </wp:cNvGraphicFramePr>
+            <a:graphic xmlns:a="http://schemas.openxmlformats.org/drawingml/2006/main">
+              <a:graphicData uri="http://schemas.openxmlformats.org/drawingml/2006/picture">
+                <pic:pic xmlns:pic="http://schemas.openxmlformats.org/drawingml/2006/picture">
+                  <pic:nvPicPr>
+                    <pic:cNvPr id="1" name=""/>
+                    <pic:cNvPicPr/>
+                  </pic:nvPicPr>
+                  <pic:blipFill>
+                    <a:blip r:embed="rId19"/>
+                    <a:stretch>
+                      <a:fillRect/>
+                    </a:stretch>
+                  </pic:blipFill>
+                  <pic:spPr>
+                    <a:xfrm>
+                      <a:off x="0" y="0"/>
+                      <a:ext cx="2828925" cy="952500"/>
+                    </a:xfrm>
+                    <a:prstGeom prst="rect">
+                      <a:avLst/>
+                    </a:prstGeom>
+                  </pic:spPr>
+                </pic:pic>
+              </a:graphicData>
+            </a:graphic>
+          </wp:inline>
+        </w:drawing>
+      </w:r>
+    </w:p>
+    <w:p>
+      <w:pPr>
+        <w:pStyle w:val="ListParagraph"/>
+        <w:spacing w:after="0"/>
+      </w:pPr>
+    </w:p>
+    <w:p>
+      <w:pPr>
+        <w:pStyle w:val="ListParagraph"/>
+        <w:spacing w:after="0"/>
+      </w:pPr>
+      <w:r>
+        <w:rPr>
+          <w:noProof/>
+        </w:rPr>
+        <w:drawing>
+          <wp:inline distT="0" distB="0" distL="0" distR="0" wp14:anchorId="49E3EA3E" wp14:editId="06D9E77A">
+            <wp:extent cx="5943600" cy="1831340"/>
+            <wp:effectExtent l="0" t="0" r="0" b="0"/>
+            <wp:docPr id="17" name="Picture 17"/>
+            <wp:cNvGraphicFramePr>
+              <a:graphicFrameLocks xmlns:a="http://schemas.openxmlformats.org/drawingml/2006/main" noChangeAspect="1"/>
+            </wp:cNvGraphicFramePr>
+            <a:graphic xmlns:a="http://schemas.openxmlformats.org/drawingml/2006/main">
+              <a:graphicData uri="http://schemas.openxmlformats.org/drawingml/2006/picture">
+                <pic:pic xmlns:pic="http://schemas.openxmlformats.org/drawingml/2006/picture">
+                  <pic:nvPicPr>
+                    <pic:cNvPr id="1" name=""/>
+                    <pic:cNvPicPr/>
+                  </pic:nvPicPr>
+                  <pic:blipFill>
+                    <a:blip r:embed="rId20"/>
+                    <a:stretch>
+                      <a:fillRect/>
+                    </a:stretch>
+                  </pic:blipFill>
+                  <pic:spPr>
+                    <a:xfrm>
+                      <a:off x="0" y="0"/>
+                      <a:ext cx="5943600" cy="1831340"/>
+                    </a:xfrm>
+                    <a:prstGeom prst="rect">
+                      <a:avLst/>
+                    </a:prstGeom>
+                  </pic:spPr>
+                </pic:pic>
+              </a:graphicData>
+            </a:graphic>
+          </wp:inline>
+        </w:drawing>
+      </w:r>
+    </w:p>
+    <w:p>
+      <w:pPr>
+        <w:pStyle w:val="ListParagraph"/>
+        <w:spacing w:after="0"/>
+      </w:pPr>
+    </w:p>
+    <w:p>
+      <w:pPr>
+        <w:pStyle w:val="ListParagraph"/>
+        <w:numPr>
+          <w:ilvl w:val="0"/>
+          <w:numId w:val="14"/>
+        </w:numPr>
+        <w:spacing w:after="0"/>
+      </w:pPr>
+      <w:r>
+        <w:t xml:space="preserve">Run the spark streaming job which reads stream from </w:t>
+      </w:r>
+      <w:proofErr w:type="spellStart"/>
+      <w:r>
+        <w:t>kafka</w:t>
+      </w:r>
+      <w:proofErr w:type="spellEnd"/>
+      <w:r>
+        <w:t xml:space="preserve"> topic</w:t>
+      </w:r>
+    </w:p>
+    <w:p>
+      <w:pPr>
+        <w:pStyle w:val="ListParagraph"/>
+        <w:spacing w:after="0"/>
+      </w:pPr>
+      <w:r>
+        <w:rPr>
+          <w:noProof/>
+        </w:rPr>
+        <w:drawing>
+          <wp:inline distT="0" distB="0" distL="0" distR="0" wp14:anchorId="54D9A96F" wp14:editId="3D45E10D">
+            <wp:extent cx="2638425" cy="1152525"/>
+            <wp:effectExtent l="0" t="0" r="9525" b="9525"/>
+            <wp:docPr id="18" name="Picture 18"/>
+            <wp:cNvGraphicFramePr>
+              <a:graphicFrameLocks xmlns:a="http://schemas.openxmlformats.org/drawingml/2006/main" noChangeAspect="1"/>
+            </wp:cNvGraphicFramePr>
+            <a:graphic xmlns:a="http://schemas.openxmlformats.org/drawingml/2006/main">
+              <a:graphicData uri="http://schemas.openxmlformats.org/drawingml/2006/picture">
+                <pic:pic xmlns:pic="http://schemas.openxmlformats.org/drawingml/2006/picture">
+                  <pic:nvPicPr>
+                    <pic:cNvPr id="1" name=""/>
+                    <pic:cNvPicPr/>
+                  </pic:nvPicPr>
+                  <pic:blipFill>
+                    <a:blip r:embed="rId21"/>
+                    <a:stretch>
+                      <a:fillRect/>
+                    </a:stretch>
+                  </pic:blipFill>
+                  <pic:spPr>
+                    <a:xfrm>
+                      <a:off x="0" y="0"/>
+                      <a:ext cx="2638425" cy="1152525"/>
+                    </a:xfrm>
+                    <a:prstGeom prst="rect">
+                      <a:avLst/>
+                    </a:prstGeom>
+                  </pic:spPr>
+                </pic:pic>
+              </a:graphicData>
+            </a:graphic>
+          </wp:inline>
+        </w:drawing>
+      </w:r>
+    </w:p>
+    <w:p>
+      <w:pPr>
+        <w:spacing w:after="0"/>
+      </w:pPr>
+    </w:p>
+    <w:p>
+      <w:pPr>
+        <w:spacing w:after="0"/>
+      </w:pPr>
+    </w:p>
+    <w:p>
+      <w:pPr>
+        <w:spacing w:after="0"/>
+        <w:ind w:firstLine="720"/>
+      </w:pPr>
+      <w:r>
+        <w:t>output</w:t>
+      </w:r>
+    </w:p>
+    <w:p>
+      <w:r>
+        <w:rPr>
+          <w:noProof/>
+        </w:rPr>
+        <w:lastRenderedPageBreak/>
+        <w:drawing>
+          <wp:inline distT="0" distB="0" distL="0" distR="0" wp14:anchorId="5A1078D3" wp14:editId="41E911EB">
+            <wp:extent cx="4648200" cy="2303145"/>
+            <wp:effectExtent l="0" t="0" r="0" b="1905"/>
+            <wp:docPr id="11" name="Picture 11"/>
+            <wp:cNvGraphicFramePr>
+              <a:graphicFrameLocks xmlns:a="http://schemas.openxmlformats.org/drawingml/2006/main" noChangeAspect="1"/>
+            </wp:cNvGraphicFramePr>
+            <a:graphic xmlns:a="http://schemas.openxmlformats.org/drawingml/2006/main">
+              <a:graphicData uri="http://schemas.openxmlformats.org/drawingml/2006/picture">
+                <pic:pic xmlns:pic="http://schemas.openxmlformats.org/drawingml/2006/picture">
+                  <pic:nvPicPr>
+                    <pic:cNvPr id="1" name=""/>
+                    <pic:cNvPicPr/>
+                  </pic:nvPicPr>
+                  <pic:blipFill>
+                    <a:blip r:embed="rId22"/>
+                    <a:stretch>
+                      <a:fillRect/>
+                    </a:stretch>
+                  </pic:blipFill>
+                  <pic:spPr>
+                    <a:xfrm>
+                      <a:off x="0" y="0"/>
+                      <a:ext cx="4648200" cy="2303145"/>
+                    </a:xfrm>
+                    <a:prstGeom prst="rect">
+                      <a:avLst/>
+                    </a:prstGeom>
+                  </pic:spPr>
+                </pic:pic>
+              </a:graphicData>
+            </a:graphic>
+          </wp:inline>
+        </w:drawing>
+      </w:r>
+    </w:p>
     <w:p/>
     <w:p>
       <w:pPr>
@@ -2967,6 +3170,95 @@
     </w:lvl>
   </w:abstractNum>
   <w:abstractNum w:abstractNumId="9" w15:restartNumberingAfterBreak="0">
+    <w:nsid w:val="5DCB7FCC"/>
+    <w:multiLevelType w:val="hybridMultilevel"/>
+    <w:tmpl w:val="C0F8A5A6"/>
+    <w:lvl w:ilvl="0" w:tplc="04090011">
+      <w:start w:val="1"/>
+      <w:numFmt w:val="decimal"/>
+      <w:lvlText w:val="%1)"/>
+      <w:lvlJc w:val="left"/>
+      <w:pPr>
+        <w:ind w:left="720" w:hanging="360"/>
+      </w:pPr>
+      <w:rPr>
+        <w:rFonts w:hint="default"/>
+      </w:rPr>
+    </w:lvl>
+    <w:lvl w:ilvl="1" w:tplc="04090019" w:tentative="1">
+      <w:start w:val="1"/>
+      <w:numFmt w:val="lowerLetter"/>
+      <w:lvlText w:val="%2."/>
+      <w:lvlJc w:val="left"/>
+      <w:pPr>
+        <w:ind w:left="1440" w:hanging="360"/>
+      </w:pPr>
+    </w:lvl>
+    <w:lvl w:ilvl="2" w:tplc="0409001B" w:tentative="1">
+      <w:start w:val="1"/>
+      <w:numFmt w:val="lowerRoman"/>
+      <w:lvlText w:val="%3."/>
+      <w:lvlJc w:val="right"/>
+      <w:pPr>
+        <w:ind w:left="2160" w:hanging="180"/>
+      </w:pPr>
+    </w:lvl>
+    <w:lvl w:ilvl="3" w:tplc="0409000F" w:tentative="1">
+      <w:start w:val="1"/>
+      <w:numFmt w:val="decimal"/>
+      <w:lvlText w:val="%4."/>
+      <w:lvlJc w:val="left"/>
+      <w:pPr>
+        <w:ind w:left="2880" w:hanging="360"/>
+      </w:pPr>
+    </w:lvl>
+    <w:lvl w:ilvl="4" w:tplc="04090019" w:tentative="1">
+      <w:start w:val="1"/>
+      <w:numFmt w:val="lowerLetter"/>
+      <w:lvlText w:val="%5."/>
+      <w:lvlJc w:val="left"/>
+      <w:pPr>
+        <w:ind w:left="3600" w:hanging="360"/>
+      </w:pPr>
+    </w:lvl>
+    <w:lvl w:ilvl="5" w:tplc="0409001B" w:tentative="1">
+      <w:start w:val="1"/>
+      <w:numFmt w:val="lowerRoman"/>
+      <w:lvlText w:val="%6."/>
+      <w:lvlJc w:val="right"/>
+      <w:pPr>
+        <w:ind w:left="4320" w:hanging="180"/>
+      </w:pPr>
+    </w:lvl>
+    <w:lvl w:ilvl="6" w:tplc="0409000F" w:tentative="1">
+      <w:start w:val="1"/>
+      <w:numFmt w:val="decimal"/>
+      <w:lvlText w:val="%7."/>
+      <w:lvlJc w:val="left"/>
+      <w:pPr>
+        <w:ind w:left="5040" w:hanging="360"/>
+      </w:pPr>
+    </w:lvl>
+    <w:lvl w:ilvl="7" w:tplc="04090019" w:tentative="1">
+      <w:start w:val="1"/>
+      <w:numFmt w:val="lowerLetter"/>
+      <w:lvlText w:val="%8."/>
+      <w:lvlJc w:val="left"/>
+      <w:pPr>
+        <w:ind w:left="5760" w:hanging="360"/>
+      </w:pPr>
+    </w:lvl>
+    <w:lvl w:ilvl="8" w:tplc="0409001B" w:tentative="1">
+      <w:start w:val="1"/>
+      <w:numFmt w:val="lowerRoman"/>
+      <w:lvlText w:val="%9."/>
+      <w:lvlJc w:val="right"/>
+      <w:pPr>
+        <w:ind w:left="6480" w:hanging="180"/>
+      </w:pPr>
+    </w:lvl>
+  </w:abstractNum>
+  <w:abstractNum w:abstractNumId="10" w15:restartNumberingAfterBreak="0">
     <w:nsid w:val="6C861324"/>
     <w:multiLevelType w:val="hybridMultilevel"/>
     <w:tmpl w:val="F3A22A0C"/>
@@ -3079,7 +3371,7 @@
       </w:rPr>
     </w:lvl>
   </w:abstractNum>
-  <w:abstractNum w:abstractNumId="10" w15:restartNumberingAfterBreak="0">
+  <w:abstractNum w:abstractNumId="11" w15:restartNumberingAfterBreak="0">
     <w:nsid w:val="77401A82"/>
     <w:multiLevelType w:val="hybridMultilevel"/>
     <w:tmpl w:val="474C8FEA"/>
@@ -3165,7 +3457,7 @@
       </w:pPr>
     </w:lvl>
   </w:abstractNum>
-  <w:abstractNum w:abstractNumId="11" w15:restartNumberingAfterBreak="0">
+  <w:abstractNum w:abstractNumId="12" w15:restartNumberingAfterBreak="0">
     <w:nsid w:val="7A8A4D6F"/>
     <w:multiLevelType w:val="hybridMultilevel"/>
     <w:tmpl w:val="A7D8926C"/>
@@ -3278,7 +3570,7 @@
       </w:rPr>
     </w:lvl>
   </w:abstractNum>
-  <w:abstractNum w:abstractNumId="12" w15:restartNumberingAfterBreak="0">
+  <w:abstractNum w:abstractNumId="13" w15:restartNumberingAfterBreak="0">
     <w:nsid w:val="7D475333"/>
     <w:multiLevelType w:val="hybridMultilevel"/>
     <w:tmpl w:val="03728F5A"/>
@@ -3371,7 +3663,7 @@
     <w:abstractNumId w:val="6"/>
   </w:num>
   <w:num w:numId="2">
-    <w:abstractNumId w:val="12"/>
+    <w:abstractNumId w:val="13"/>
   </w:num>
   <w:num w:numId="3">
     <w:abstractNumId w:val="0"/>
@@ -3383,19 +3675,19 @@
     <w:abstractNumId w:val="4"/>
   </w:num>
   <w:num w:numId="6">
-    <w:abstractNumId w:val="11"/>
+    <w:abstractNumId w:val="12"/>
   </w:num>
   <w:num w:numId="7">
     <w:abstractNumId w:val="5"/>
   </w:num>
   <w:num w:numId="8">
-    <w:abstractNumId w:val="10"/>
+    <w:abstractNumId w:val="11"/>
   </w:num>
   <w:num w:numId="9">
     <w:abstractNumId w:val="3"/>
   </w:num>
   <w:num w:numId="10">
-    <w:abstractNumId w:val="9"/>
+    <w:abstractNumId w:val="10"/>
   </w:num>
   <w:num w:numId="11">
     <w:abstractNumId w:val="1"/>
@@ -3405,6 +3697,9 @@
   </w:num>
   <w:num w:numId="13">
     <w:abstractNumId w:val="2"/>
+  </w:num>
+  <w:num w:numId="14">
+    <w:abstractNumId w:val="9"/>
   </w:num>
 </w:numbering>
 </file>

</xml_diff>

<commit_message>
fetch only values from kafka topics.
</commit_message>
<xml_diff>
--- a/docs/kfka_streams.docx
+++ b/docs/kfka_streams.docx
@@ -1935,6 +1935,19 @@
         </w:numPr>
         <w:spacing w:after="0"/>
       </w:pPr>
+      <w:r>
+        <w:t>Run local instance of zookeeper and brokers</w:t>
+      </w:r>
+    </w:p>
+    <w:p>
+      <w:pPr>
+        <w:pStyle w:val="ListParagraph"/>
+        <w:numPr>
+          <w:ilvl w:val="0"/>
+          <w:numId w:val="14"/>
+        </w:numPr>
+        <w:spacing w:after="0"/>
+      </w:pPr>
       <w:proofErr w:type="spellStart"/>
       <w:r>
         <w:t>Kafkastreamingjob</w:t>
@@ -2117,34 +2130,42 @@
     </w:p>
     <w:p>
       <w:pPr>
+        <w:pStyle w:val="ListParagraph"/>
         <w:spacing w:after="0"/>
       </w:pPr>
     </w:p>
     <w:p>
       <w:pPr>
+        <w:pStyle w:val="ListParagraph"/>
         <w:spacing w:after="0"/>
       </w:pPr>
-    </w:p>
-    <w:p>
-      <w:pPr>
+      <w:r>
+        <w:t xml:space="preserve">Note: We need to run both </w:t>
+      </w:r>
+      <w:proofErr w:type="spellStart"/>
+      <w:r>
+        <w:t>kafka</w:t>
+      </w:r>
+      <w:proofErr w:type="spellEnd"/>
+      <w:r>
+        <w:t xml:space="preserve"> producer and spark streaming together</w:t>
+      </w:r>
+    </w:p>
+    <w:p>
+      <w:pPr>
+        <w:pStyle w:val="ListParagraph"/>
         <w:spacing w:after="0"/>
-        <w:ind w:firstLine="720"/>
-      </w:pPr>
-      <w:r>
-        <w:t>output</w:t>
-      </w:r>
-    </w:p>
-    <w:p>
+      </w:pPr>
       <w:r>
         <w:rPr>
           <w:noProof/>
         </w:rPr>
         <w:lastRenderedPageBreak/>
         <w:drawing>
-          <wp:inline distT="0" distB="0" distL="0" distR="0" wp14:anchorId="5A1078D3" wp14:editId="41E911EB">
-            <wp:extent cx="4648200" cy="2303145"/>
-            <wp:effectExtent l="0" t="0" r="0" b="1905"/>
-            <wp:docPr id="11" name="Picture 11"/>
+          <wp:inline distT="0" distB="0" distL="0" distR="0" wp14:anchorId="706645F6" wp14:editId="7351B585">
+            <wp:extent cx="5943600" cy="1062355"/>
+            <wp:effectExtent l="0" t="0" r="0" b="4445"/>
+            <wp:docPr id="20" name="Picture 20"/>
             <wp:cNvGraphicFramePr>
               <a:graphicFrameLocks xmlns:a="http://schemas.openxmlformats.org/drawingml/2006/main" noChangeAspect="1"/>
             </wp:cNvGraphicFramePr>
@@ -2164,6 +2185,80 @@
                   <pic:spPr>
                     <a:xfrm>
                       <a:off x="0" y="0"/>
+                      <a:ext cx="5943600" cy="1062355"/>
+                    </a:xfrm>
+                    <a:prstGeom prst="rect">
+                      <a:avLst/>
+                    </a:prstGeom>
+                  </pic:spPr>
+                </pic:pic>
+              </a:graphicData>
+            </a:graphic>
+          </wp:inline>
+        </w:drawing>
+      </w:r>
+    </w:p>
+    <w:p>
+      <w:pPr>
+        <w:spacing w:after="0"/>
+      </w:pPr>
+    </w:p>
+    <w:p>
+      <w:pPr>
+        <w:spacing w:after="0"/>
+        <w:ind w:firstLine="720"/>
+      </w:pPr>
+      <w:r>
+        <w:tab/>
+      </w:r>
+    </w:p>
+    <w:p>
+      <w:pPr>
+        <w:spacing w:after="0"/>
+        <w:ind w:firstLine="720"/>
+      </w:pPr>
+      <w:r>
+        <w:t>output</w:t>
+      </w:r>
+    </w:p>
+    <w:p>
+      <w:pPr>
+        <w:spacing w:after="0"/>
+      </w:pPr>
+    </w:p>
+    <w:p>
+      <w:pPr>
+        <w:spacing w:after="0"/>
+        <w:ind w:firstLine="720"/>
+      </w:pPr>
+      <w:r>
+        <w:rPr>
+          <w:noProof/>
+        </w:rPr>
+        <w:drawing>
+          <wp:inline distT="0" distB="0" distL="0" distR="0" wp14:anchorId="06B05A8B" wp14:editId="368E4549">
+            <wp:extent cx="4648200" cy="2303145"/>
+            <wp:effectExtent l="0" t="0" r="0" b="1905"/>
+            <wp:docPr id="11" name="Picture 11"/>
+            <wp:cNvGraphicFramePr>
+              <a:graphicFrameLocks xmlns:a="http://schemas.openxmlformats.org/drawingml/2006/main" noChangeAspect="1"/>
+            </wp:cNvGraphicFramePr>
+            <a:graphic xmlns:a="http://schemas.openxmlformats.org/drawingml/2006/main">
+              <a:graphicData uri="http://schemas.openxmlformats.org/drawingml/2006/picture">
+                <pic:pic xmlns:pic="http://schemas.openxmlformats.org/drawingml/2006/picture">
+                  <pic:nvPicPr>
+                    <pic:cNvPr id="1" name=""/>
+                    <pic:cNvPicPr/>
+                  </pic:nvPicPr>
+                  <pic:blipFill>
+                    <a:blip r:embed="rId23"/>
+                    <a:stretch>
+                      <a:fillRect/>
+                    </a:stretch>
+                  </pic:blipFill>
+                  <pic:spPr>
+                    <a:xfrm>
+                      <a:off x="0" y="0"/>
                       <a:ext cx="4648200" cy="2303145"/>
                     </a:xfrm>
                     <a:prstGeom prst="rect">
@@ -2177,6 +2272,102 @@
         </w:drawing>
       </w:r>
     </w:p>
+    <w:p>
+      <w:pPr>
+        <w:spacing w:after="0"/>
+        <w:ind w:firstLine="720"/>
+      </w:pPr>
+    </w:p>
+    <w:p>
+      <w:pPr>
+        <w:ind w:firstLine="720"/>
+      </w:pPr>
+      <w:r>
+        <w:t>Output after filtering only values from the message topic</w:t>
+      </w:r>
+    </w:p>
+    <w:p>
+      <w:pPr>
+        <w:spacing w:after="0"/>
+        <w:ind w:firstLine="720"/>
+      </w:pPr>
+    </w:p>
+    <w:p>
+      <w:pPr>
+        <w:spacing w:after="0"/>
+        <w:ind w:firstLine="720"/>
+      </w:pPr>
+    </w:p>
+    <w:p>
+      <w:pPr>
+        <w:spacing w:after="0"/>
+        <w:ind w:firstLine="720"/>
+      </w:pPr>
+      <w:r>
+        <w:rPr>
+          <w:noProof/>
+        </w:rPr>
+        <w:drawing>
+          <wp:inline distT="0" distB="0" distL="0" distR="0" wp14:anchorId="140E8A38" wp14:editId="0CD9521A">
+            <wp:extent cx="2447925" cy="2390775"/>
+            <wp:effectExtent l="0" t="0" r="9525" b="9525"/>
+            <wp:docPr id="19" name="Picture 19"/>
+            <wp:cNvGraphicFramePr>
+              <a:graphicFrameLocks xmlns:a="http://schemas.openxmlformats.org/drawingml/2006/main" noChangeAspect="1"/>
+            </wp:cNvGraphicFramePr>
+            <a:graphic xmlns:a="http://schemas.openxmlformats.org/drawingml/2006/main">
+              <a:graphicData uri="http://schemas.openxmlformats.org/drawingml/2006/picture">
+                <pic:pic xmlns:pic="http://schemas.openxmlformats.org/drawingml/2006/picture">
+                  <pic:nvPicPr>
+                    <pic:cNvPr id="1" name=""/>
+                    <pic:cNvPicPr/>
+                  </pic:nvPicPr>
+                  <pic:blipFill>
+                    <a:blip r:embed="rId24"/>
+                    <a:stretch>
+                      <a:fillRect/>
+                    </a:stretch>
+                  </pic:blipFill>
+                  <pic:spPr>
+                    <a:xfrm>
+                      <a:off x="0" y="0"/>
+                      <a:ext cx="2447925" cy="2390775"/>
+                    </a:xfrm>
+                    <a:prstGeom prst="rect">
+                      <a:avLst/>
+                    </a:prstGeom>
+                  </pic:spPr>
+                </pic:pic>
+              </a:graphicData>
+            </a:graphic>
+          </wp:inline>
+        </w:drawing>
+      </w:r>
+    </w:p>
+    <w:p>
+      <w:pPr>
+        <w:spacing w:after="0"/>
+        <w:ind w:firstLine="720"/>
+      </w:pPr>
+    </w:p>
+    <w:p>
+      <w:pPr>
+        <w:spacing w:after="0"/>
+        <w:ind w:firstLine="720"/>
+      </w:pPr>
+    </w:p>
+    <w:p>
+      <w:pPr>
+        <w:spacing w:after="0"/>
+        <w:ind w:firstLine="720"/>
+      </w:pPr>
+    </w:p>
+    <w:p/>
+    <w:p/>
+    <w:p/>
+    <w:p/>
+    <w:p/>
+    <w:p/>
     <w:p/>
     <w:p>
       <w:pPr>

</xml_diff>

<commit_message>
kafka document has been modified.
</commit_message>
<xml_diff>
--- a/docs/kfka_streams.docx
+++ b/docs/kfka_streams.docx
@@ -33,10 +33,12 @@
         <w:t xml:space="preserve">Specify the necessary libraries in </w:t>
       </w:r>
       <w:proofErr w:type="spellStart"/>
+      <w:proofErr w:type="gramStart"/>
       <w:r>
         <w:t>build.gradle</w:t>
       </w:r>
       <w:proofErr w:type="spellEnd"/>
+      <w:proofErr w:type="gramEnd"/>
       <w:r>
         <w:t xml:space="preserve"> file</w:t>
       </w:r>
@@ -108,6 +110,7 @@
         <w:t>'</w:t>
       </w:r>
       <w:proofErr w:type="spellStart"/>
+      <w:proofErr w:type="gramStart"/>
       <w:r>
         <w:rPr>
           <w:rFonts w:ascii="Consolas" w:eastAsia="Times New Roman" w:hAnsi="Consolas" w:cs="Courier New"/>
@@ -115,7 +118,17 @@
           <w:sz w:val="20"/>
           <w:szCs w:val="20"/>
         </w:rPr>
-        <w:t>org.apache.kafka</w:t>
+        <w:t>org.apache</w:t>
+      </w:r>
+      <w:proofErr w:type="gramEnd"/>
+      <w:r>
+        <w:rPr>
+          <w:rFonts w:ascii="Consolas" w:eastAsia="Times New Roman" w:hAnsi="Consolas" w:cs="Courier New"/>
+          <w:color w:val="6A8759"/>
+          <w:sz w:val="20"/>
+          <w:szCs w:val="20"/>
+        </w:rPr>
+        <w:t>.kafka</w:t>
       </w:r>
       <w:proofErr w:type="spellEnd"/>
       <w:r>
@@ -303,6 +316,7 @@
         <w:t xml:space="preserve">import </w:t>
       </w:r>
       <w:proofErr w:type="spellStart"/>
+      <w:proofErr w:type="gramStart"/>
       <w:r>
         <w:rPr>
           <w:rFonts w:ascii="Consolas" w:eastAsia="Times New Roman" w:hAnsi="Consolas" w:cs="Courier New"/>
@@ -310,7 +324,17 @@
           <w:sz w:val="20"/>
           <w:szCs w:val="20"/>
         </w:rPr>
-        <w:t>org.apache.kafka.clients.producer</w:t>
+        <w:t>org.apache</w:t>
+      </w:r>
+      <w:proofErr w:type="gramEnd"/>
+      <w:r>
+        <w:rPr>
+          <w:rFonts w:ascii="Consolas" w:eastAsia="Times New Roman" w:hAnsi="Consolas" w:cs="Courier New"/>
+          <w:color w:val="A9B7C6"/>
+          <w:sz w:val="20"/>
+          <w:szCs w:val="20"/>
+        </w:rPr>
+        <w:t>.kafka.clients.producer</w:t>
       </w:r>
       <w:proofErr w:type="spellEnd"/>
       <w:r>
@@ -617,7 +641,15 @@
       </w:r>
       <w:proofErr w:type="spellEnd"/>
       <w:r>
-        <w:t xml:space="preserve"> producer .It would have set of properties including       brokers </w:t>
+        <w:t xml:space="preserve"> </w:t>
+      </w:r>
+      <w:proofErr w:type="gramStart"/>
+      <w:r>
+        <w:t>producer .It</w:t>
+      </w:r>
+      <w:proofErr w:type="gramEnd"/>
+      <w:r>
+        <w:t xml:space="preserve"> would have set of properties including       brokers </w:t>
       </w:r>
       <w:proofErr w:type="spellStart"/>
       <w:r>
@@ -995,28 +1027,78 @@
           <w:szCs w:val="24"/>
         </w:rPr>
       </w:pPr>
-      <w:r>
+    </w:p>
+    <w:p>
+      <w:pPr>
         <w:rPr>
           <w:b/>
           <w:bCs/>
           <w:sz w:val="24"/>
           <w:szCs w:val="24"/>
         </w:rPr>
-        <w:t>KAFKA INTEGRATION WITH RECIEVERS</w:t>
-      </w:r>
+      </w:pPr>
     </w:p>
     <w:p>
       <w:pPr>
         <w:rPr>
           <w:b/>
           <w:bCs/>
+          <w:sz w:val="24"/>
+          <w:szCs w:val="24"/>
+        </w:rPr>
+      </w:pPr>
+    </w:p>
+    <w:p>
+      <w:pPr>
+        <w:rPr>
+          <w:b/>
+          <w:bCs/>
+          <w:sz w:val="24"/>
+          <w:szCs w:val="24"/>
+        </w:rPr>
+      </w:pPr>
+    </w:p>
+    <w:p>
+      <w:pPr>
+        <w:rPr>
+          <w:b/>
+          <w:bCs/>
+          <w:sz w:val="24"/>
+          <w:szCs w:val="24"/>
+        </w:rPr>
+      </w:pPr>
+    </w:p>
+    <w:p>
+      <w:pPr>
+        <w:rPr>
+          <w:b/>
+          <w:bCs/>
+          <w:sz w:val="24"/>
+          <w:szCs w:val="24"/>
+        </w:rPr>
+      </w:pPr>
+      <w:r>
+        <w:rPr>
+          <w:b/>
+          <w:bCs/>
+          <w:sz w:val="24"/>
+          <w:szCs w:val="24"/>
+        </w:rPr>
+        <w:lastRenderedPageBreak/>
+        <w:t>KAFKA INTEGRATION WITH RECIEVERS</w:t>
+      </w:r>
+    </w:p>
+    <w:p>
+      <w:pPr>
+        <w:rPr>
+          <w:b/>
+          <w:bCs/>
         </w:rPr>
       </w:pPr>
       <w:r>
         <w:rPr>
           <w:noProof/>
         </w:rPr>
-        <w:lastRenderedPageBreak/>
         <w:drawing>
           <wp:inline distT="0" distB="0" distL="0" distR="0" wp14:anchorId="0DD75DF2" wp14:editId="0466EE64">
             <wp:extent cx="5943600" cy="3566160"/>
@@ -1165,7 +1247,15 @@
         </w:numPr>
       </w:pPr>
       <w:r>
-        <w:t>No access to offsets, can't use transactional approach</w:t>
+        <w:t xml:space="preserve">No access to offsets, </w:t>
+      </w:r>
+      <w:proofErr w:type="gramStart"/>
+      <w:r>
+        <w:t>can't</w:t>
+      </w:r>
+      <w:proofErr w:type="gramEnd"/>
+      <w:r>
+        <w:t xml:space="preserve"> use transactional approach</w:t>
       </w:r>
     </w:p>
     <w:p>
@@ -1873,10 +1963,12 @@
         <w:t xml:space="preserve">Note: These settings can be configured in </w:t>
       </w:r>
       <w:proofErr w:type="spellStart"/>
+      <w:proofErr w:type="gramStart"/>
       <w:r>
         <w:t>server.properties</w:t>
       </w:r>
       <w:proofErr w:type="spellEnd"/>
+      <w:proofErr w:type="gramEnd"/>
       <w:r>
         <w:t xml:space="preserve"> file</w:t>
       </w:r>

</xml_diff>

<commit_message>
write streams to cassandra.
</commit_message>
<xml_diff>
--- a/docs/kfka_streams.docx
+++ b/docs/kfka_streams.docx
@@ -30,17 +30,7 @@
         </w:numPr>
       </w:pPr>
       <w:r>
-        <w:t xml:space="preserve">Specify the necessary libraries in </w:t>
-      </w:r>
-      <w:proofErr w:type="spellStart"/>
-      <w:proofErr w:type="gramStart"/>
-      <w:r>
-        <w:t>build.gradle</w:t>
-      </w:r>
-      <w:proofErr w:type="spellEnd"/>
-      <w:proofErr w:type="gramEnd"/>
-      <w:r>
-        <w:t xml:space="preserve"> file</w:t>
+        <w:t>Specify the necessary libraries in build.gradle file</w:t>
       </w:r>
     </w:p>
     <w:p>
@@ -107,10 +97,17 @@
           <w:sz w:val="20"/>
           <w:szCs w:val="20"/>
         </w:rPr>
-        <w:t>'</w:t>
-      </w:r>
-      <w:proofErr w:type="spellStart"/>
-      <w:proofErr w:type="gramStart"/>
+        <w:t>'org.apache.kafka'</w:t>
+      </w:r>
+      <w:r>
+        <w:rPr>
+          <w:rFonts w:ascii="Consolas" w:eastAsia="Times New Roman" w:hAnsi="Consolas" w:cs="Courier New"/>
+          <w:color w:val="A9B7C6"/>
+          <w:sz w:val="20"/>
+          <w:szCs w:val="20"/>
+        </w:rPr>
+        <w:t xml:space="preserve">, </w:t>
+      </w:r>
       <w:r>
         <w:rPr>
           <w:rFonts w:ascii="Consolas" w:eastAsia="Times New Roman" w:hAnsi="Consolas" w:cs="Courier New"/>
@@ -118,9 +115,17 @@
           <w:sz w:val="20"/>
           <w:szCs w:val="20"/>
         </w:rPr>
-        <w:t>org.apache</w:t>
-      </w:r>
-      <w:proofErr w:type="gramEnd"/>
+        <w:t>name</w:t>
+      </w:r>
+      <w:r>
+        <w:rPr>
+          <w:rFonts w:ascii="Consolas" w:eastAsia="Times New Roman" w:hAnsi="Consolas" w:cs="Courier New"/>
+          <w:color w:val="A9B7C6"/>
+          <w:sz w:val="20"/>
+          <w:szCs w:val="20"/>
+        </w:rPr>
+        <w:t xml:space="preserve">: </w:t>
+      </w:r>
       <w:r>
         <w:rPr>
           <w:rFonts w:ascii="Consolas" w:eastAsia="Times New Roman" w:hAnsi="Consolas" w:cs="Courier New"/>
@@ -128,73 +133,7 @@
           <w:sz w:val="20"/>
           <w:szCs w:val="20"/>
         </w:rPr>
-        <w:t>.kafka</w:t>
-      </w:r>
-      <w:proofErr w:type="spellEnd"/>
-      <w:r>
-        <w:rPr>
-          <w:rFonts w:ascii="Consolas" w:eastAsia="Times New Roman" w:hAnsi="Consolas" w:cs="Courier New"/>
-          <w:color w:val="6A8759"/>
-          <w:sz w:val="20"/>
-          <w:szCs w:val="20"/>
-        </w:rPr>
-        <w:t>'</w:t>
-      </w:r>
-      <w:r>
-        <w:rPr>
-          <w:rFonts w:ascii="Consolas" w:eastAsia="Times New Roman" w:hAnsi="Consolas" w:cs="Courier New"/>
-          <w:color w:val="A9B7C6"/>
-          <w:sz w:val="20"/>
-          <w:szCs w:val="20"/>
-        </w:rPr>
-        <w:t xml:space="preserve">, </w:t>
-      </w:r>
-      <w:r>
-        <w:rPr>
-          <w:rFonts w:ascii="Consolas" w:eastAsia="Times New Roman" w:hAnsi="Consolas" w:cs="Courier New"/>
-          <w:color w:val="6A8759"/>
-          <w:sz w:val="20"/>
-          <w:szCs w:val="20"/>
-        </w:rPr>
-        <w:t>name</w:t>
-      </w:r>
-      <w:r>
-        <w:rPr>
-          <w:rFonts w:ascii="Consolas" w:eastAsia="Times New Roman" w:hAnsi="Consolas" w:cs="Courier New"/>
-          <w:color w:val="A9B7C6"/>
-          <w:sz w:val="20"/>
-          <w:szCs w:val="20"/>
-        </w:rPr>
-        <w:t xml:space="preserve">: </w:t>
-      </w:r>
-      <w:r>
-        <w:rPr>
-          <w:rFonts w:ascii="Consolas" w:eastAsia="Times New Roman" w:hAnsi="Consolas" w:cs="Courier New"/>
-          <w:color w:val="6A8759"/>
-          <w:sz w:val="20"/>
-          <w:szCs w:val="20"/>
-        </w:rPr>
-        <w:t>'</w:t>
-      </w:r>
-      <w:proofErr w:type="spellStart"/>
-      <w:r>
-        <w:rPr>
-          <w:rFonts w:ascii="Consolas" w:eastAsia="Times New Roman" w:hAnsi="Consolas" w:cs="Courier New"/>
-          <w:color w:val="6A8759"/>
-          <w:sz w:val="20"/>
-          <w:szCs w:val="20"/>
-        </w:rPr>
-        <w:t>kafka</w:t>
-      </w:r>
-      <w:proofErr w:type="spellEnd"/>
-      <w:r>
-        <w:rPr>
-          <w:rFonts w:ascii="Consolas" w:eastAsia="Times New Roman" w:hAnsi="Consolas" w:cs="Courier New"/>
-          <w:color w:val="6A8759"/>
-          <w:sz w:val="20"/>
-          <w:szCs w:val="20"/>
-        </w:rPr>
-        <w:t>-clients'</w:t>
+        <w:t>'kafka-clients'</w:t>
       </w:r>
       <w:r>
         <w:rPr>
@@ -315,8 +254,6 @@
         </w:rPr>
         <w:t xml:space="preserve">import </w:t>
       </w:r>
-      <w:proofErr w:type="spellStart"/>
-      <w:proofErr w:type="gramStart"/>
       <w:r>
         <w:rPr>
           <w:rFonts w:ascii="Consolas" w:eastAsia="Times New Roman" w:hAnsi="Consolas" w:cs="Courier New"/>
@@ -324,9 +261,17 @@
           <w:sz w:val="20"/>
           <w:szCs w:val="20"/>
         </w:rPr>
-        <w:t>org.apache</w:t>
-      </w:r>
-      <w:proofErr w:type="gramEnd"/>
+        <w:t>org.apache.kafka.clients.producer.{KafkaProducer</w:t>
+      </w:r>
+      <w:r>
+        <w:rPr>
+          <w:rFonts w:ascii="Consolas" w:eastAsia="Times New Roman" w:hAnsi="Consolas" w:cs="Courier New"/>
+          <w:color w:val="CC7832"/>
+          <w:sz w:val="20"/>
+          <w:szCs w:val="20"/>
+        </w:rPr>
+        <w:t xml:space="preserve">, </w:t>
+      </w:r>
       <w:r>
         <w:rPr>
           <w:rFonts w:ascii="Consolas" w:eastAsia="Times New Roman" w:hAnsi="Consolas" w:cs="Courier New"/>
@@ -334,9 +279,17 @@
           <w:sz w:val="20"/>
           <w:szCs w:val="20"/>
         </w:rPr>
-        <w:t>.kafka.clients.producer</w:t>
-      </w:r>
-      <w:proofErr w:type="spellEnd"/>
+        <w:t>Producer</w:t>
+      </w:r>
+      <w:r>
+        <w:rPr>
+          <w:rFonts w:ascii="Consolas" w:eastAsia="Times New Roman" w:hAnsi="Consolas" w:cs="Courier New"/>
+          <w:color w:val="CC7832"/>
+          <w:sz w:val="20"/>
+          <w:szCs w:val="20"/>
+        </w:rPr>
+        <w:t xml:space="preserve">, </w:t>
+      </w:r>
       <w:r>
         <w:rPr>
           <w:rFonts w:ascii="Consolas" w:eastAsia="Times New Roman" w:hAnsi="Consolas" w:cs="Courier New"/>
@@ -344,9 +297,17 @@
           <w:sz w:val="20"/>
           <w:szCs w:val="20"/>
         </w:rPr>
-        <w:t>.{</w:t>
-      </w:r>
-      <w:proofErr w:type="spellStart"/>
+        <w:t>ProducerConfig</w:t>
+      </w:r>
+      <w:r>
+        <w:rPr>
+          <w:rFonts w:ascii="Consolas" w:eastAsia="Times New Roman" w:hAnsi="Consolas" w:cs="Courier New"/>
+          <w:color w:val="CC7832"/>
+          <w:sz w:val="20"/>
+          <w:szCs w:val="20"/>
+        </w:rPr>
+        <w:t xml:space="preserve">, </w:t>
+      </w:r>
       <w:r>
         <w:rPr>
           <w:rFonts w:ascii="Consolas" w:eastAsia="Times New Roman" w:hAnsi="Consolas" w:cs="Courier New"/>
@@ -354,75 +315,7 @@
           <w:sz w:val="20"/>
           <w:szCs w:val="20"/>
         </w:rPr>
-        <w:t>KafkaProducer</w:t>
-      </w:r>
-      <w:proofErr w:type="spellEnd"/>
-      <w:r>
-        <w:rPr>
-          <w:rFonts w:ascii="Consolas" w:eastAsia="Times New Roman" w:hAnsi="Consolas" w:cs="Courier New"/>
-          <w:color w:val="CC7832"/>
-          <w:sz w:val="20"/>
-          <w:szCs w:val="20"/>
-        </w:rPr>
-        <w:t xml:space="preserve">, </w:t>
-      </w:r>
-      <w:r>
-        <w:rPr>
-          <w:rFonts w:ascii="Consolas" w:eastAsia="Times New Roman" w:hAnsi="Consolas" w:cs="Courier New"/>
-          <w:color w:val="A9B7C6"/>
-          <w:sz w:val="20"/>
-          <w:szCs w:val="20"/>
-        </w:rPr>
-        <w:t>Producer</w:t>
-      </w:r>
-      <w:r>
-        <w:rPr>
-          <w:rFonts w:ascii="Consolas" w:eastAsia="Times New Roman" w:hAnsi="Consolas" w:cs="Courier New"/>
-          <w:color w:val="CC7832"/>
-          <w:sz w:val="20"/>
-          <w:szCs w:val="20"/>
-        </w:rPr>
-        <w:t xml:space="preserve">, </w:t>
-      </w:r>
-      <w:proofErr w:type="spellStart"/>
-      <w:r>
-        <w:rPr>
-          <w:rFonts w:ascii="Consolas" w:eastAsia="Times New Roman" w:hAnsi="Consolas" w:cs="Courier New"/>
-          <w:color w:val="A9B7C6"/>
-          <w:sz w:val="20"/>
-          <w:szCs w:val="20"/>
-        </w:rPr>
-        <w:t>ProducerConfig</w:t>
-      </w:r>
-      <w:proofErr w:type="spellEnd"/>
-      <w:r>
-        <w:rPr>
-          <w:rFonts w:ascii="Consolas" w:eastAsia="Times New Roman" w:hAnsi="Consolas" w:cs="Courier New"/>
-          <w:color w:val="CC7832"/>
-          <w:sz w:val="20"/>
-          <w:szCs w:val="20"/>
-        </w:rPr>
-        <w:t xml:space="preserve">, </w:t>
-      </w:r>
-      <w:proofErr w:type="spellStart"/>
-      <w:r>
-        <w:rPr>
-          <w:rFonts w:ascii="Consolas" w:eastAsia="Times New Roman" w:hAnsi="Consolas" w:cs="Courier New"/>
-          <w:color w:val="A9B7C6"/>
-          <w:sz w:val="20"/>
-          <w:szCs w:val="20"/>
-        </w:rPr>
-        <w:t>ProducerRecord</w:t>
-      </w:r>
-      <w:proofErr w:type="spellEnd"/>
-      <w:r>
-        <w:rPr>
-          <w:rFonts w:ascii="Consolas" w:eastAsia="Times New Roman" w:hAnsi="Consolas" w:cs="Courier New"/>
-          <w:color w:val="A9B7C6"/>
-          <w:sz w:val="20"/>
-          <w:szCs w:val="20"/>
-        </w:rPr>
-        <w:t>}</w:t>
+        <w:t>ProducerRecord}</w:t>
       </w:r>
     </w:p>
     <w:p>
@@ -446,26 +339,10 @@
         </w:numPr>
       </w:pPr>
       <w:r>
-        <w:t xml:space="preserve">It would have a single instance which would run on localhost in the </w:t>
-      </w:r>
-      <w:proofErr w:type="spellStart"/>
-      <w:r>
-        <w:t>vm</w:t>
-      </w:r>
-      <w:proofErr w:type="spellEnd"/>
-      <w:r>
-        <w:t xml:space="preserve"> which we have up and running</w:t>
-      </w:r>
-      <w:r>
-        <w:t xml:space="preserve"> or run zookeeper </w:t>
-      </w:r>
-      <w:proofErr w:type="spellStart"/>
-      <w:r>
-        <w:t>kafka</w:t>
-      </w:r>
-      <w:proofErr w:type="spellEnd"/>
-      <w:r>
-        <w:t xml:space="preserve"> brokers locally as shown below</w:t>
+        <w:t>It would have a single instance which would run on localhost in the vm which we have up and running</w:t>
+      </w:r>
+      <w:r>
+        <w:t xml:space="preserve"> or run zookeeper kafka brokers locally as shown below</w:t>
       </w:r>
     </w:p>
     <w:p>
@@ -633,48 +510,11 @@
         </w:numPr>
       </w:pPr>
       <w:r>
-        <w:t xml:space="preserve">Create a new instance of </w:t>
-      </w:r>
-      <w:proofErr w:type="spellStart"/>
-      <w:r>
-        <w:t>kafka</w:t>
-      </w:r>
-      <w:proofErr w:type="spellEnd"/>
-      <w:r>
-        <w:t xml:space="preserve"> </w:t>
-      </w:r>
-      <w:proofErr w:type="gramStart"/>
-      <w:r>
-        <w:t>producer .It</w:t>
-      </w:r>
-      <w:proofErr w:type="gramEnd"/>
-      <w:r>
-        <w:t xml:space="preserve"> would have set of properties including       brokers </w:t>
-      </w:r>
-      <w:proofErr w:type="spellStart"/>
-      <w:r>
-        <w:t>address,</w:t>
-      </w:r>
-      <w:r>
-        <w:t>key</w:t>
-      </w:r>
-      <w:proofErr w:type="spellEnd"/>
-      <w:r>
-        <w:t xml:space="preserve"> serializers, </w:t>
-      </w:r>
-      <w:proofErr w:type="spellStart"/>
-      <w:r>
-        <w:t>acks_config</w:t>
-      </w:r>
-      <w:proofErr w:type="spellEnd"/>
-      <w:r>
-        <w:t xml:space="preserve"> and </w:t>
-      </w:r>
-      <w:proofErr w:type="spellStart"/>
-      <w:r>
-        <w:t>client_id_config</w:t>
-      </w:r>
-      <w:proofErr w:type="spellEnd"/>
+        <w:t>Create a new instance of kafka producer .It would have set of properties including       brokers address,</w:t>
+      </w:r>
+      <w:r>
+        <w:t>key serializers, acks_config and client_id_config</w:t>
+      </w:r>
     </w:p>
     <w:p>
       <w:pPr>
@@ -737,13 +577,8 @@
         </w:numPr>
       </w:pPr>
       <w:r>
-        <w:t xml:space="preserve">New instance of sting would be sent to </w:t>
-      </w:r>
-      <w:proofErr w:type="spellStart"/>
-      <w:r>
-        <w:t>kafka</w:t>
-      </w:r>
-      <w:proofErr w:type="spellEnd"/>
+        <w:t>New instance of sting would be sent to kafka</w:t>
+      </w:r>
     </w:p>
     <w:p>
       <w:pPr>
@@ -801,13 +636,8 @@
       </w:pPr>
       <w:r>
         <w:lastRenderedPageBreak/>
-        <w:t xml:space="preserve">Run the </w:t>
-      </w:r>
-      <w:proofErr w:type="spellStart"/>
-      <w:r>
-        <w:t>kafklogproducer</w:t>
-      </w:r>
-      <w:proofErr w:type="spellEnd"/>
+        <w:t>Run the kafklogproducer</w:t>
+      </w:r>
       <w:r>
         <w:rPr>
           <w:noProof/>
@@ -863,23 +693,7 @@
         </w:numPr>
       </w:pPr>
       <w:r>
-        <w:t xml:space="preserve">After running the </w:t>
-      </w:r>
-      <w:proofErr w:type="spellStart"/>
-      <w:r>
-        <w:t>kafka</w:t>
-      </w:r>
-      <w:proofErr w:type="spellEnd"/>
-      <w:r>
-        <w:t xml:space="preserve"> producer we can see that </w:t>
-      </w:r>
-      <w:proofErr w:type="spellStart"/>
-      <w:r>
-        <w:t>kafka</w:t>
-      </w:r>
-      <w:proofErr w:type="spellEnd"/>
-      <w:r>
-        <w:t xml:space="preserve"> producer has been created.</w:t>
+        <w:t>After running the kafka producer we can see that kafka producer has been created.</w:t>
       </w:r>
     </w:p>
     <w:p>
@@ -1247,15 +1061,7 @@
         </w:numPr>
       </w:pPr>
       <w:r>
-        <w:t xml:space="preserve">No access to offsets, </w:t>
-      </w:r>
-      <w:proofErr w:type="gramStart"/>
-      <w:r>
-        <w:t>can't</w:t>
-      </w:r>
-      <w:proofErr w:type="gramEnd"/>
-      <w:r>
-        <w:t xml:space="preserve"> use transactional approach</w:t>
+        <w:t>No access to offsets, can't use transactional approach</w:t>
       </w:r>
     </w:p>
     <w:p>
@@ -1279,15 +1085,7 @@
     </w:p>
     <w:p>
       <w:r>
-        <w:t xml:space="preserve">2) result would be sequence of </w:t>
-      </w:r>
-      <w:proofErr w:type="spellStart"/>
-      <w:r>
-        <w:t>RecieverInput</w:t>
-      </w:r>
-      <w:proofErr w:type="spellEnd"/>
-      <w:r>
-        <w:t xml:space="preserve"> stream</w:t>
+        <w:t>2) result would be sequence of RecieverInput stream</w:t>
       </w:r>
     </w:p>
     <w:p>
@@ -1642,23 +1440,7 @@
           <w:sz w:val="24"/>
           <w:szCs w:val="24"/>
         </w:rPr>
-        <w:t>Need adequate Kafka retention (</w:t>
-      </w:r>
-      <w:proofErr w:type="spellStart"/>
-      <w:r>
-        <w:rPr>
-          <w:sz w:val="24"/>
-          <w:szCs w:val="24"/>
-        </w:rPr>
-        <w:t>OffsetOutOfRange</w:t>
-      </w:r>
-      <w:proofErr w:type="spellEnd"/>
-      <w:r>
-        <w:rPr>
-          <w:sz w:val="24"/>
-          <w:szCs w:val="24"/>
-        </w:rPr>
-        <w:t xml:space="preserve"> is your fault)</w:t>
+        <w:t>Need adequate Kafka retention (OffsetOutOfRange is your fault)</w:t>
       </w:r>
     </w:p>
     <w:p>
@@ -1699,23 +1481,7 @@
           <w:sz w:val="24"/>
           <w:szCs w:val="24"/>
         </w:rPr>
-        <w:t xml:space="preserve"> </w:t>
-      </w:r>
-      <w:proofErr w:type="spellStart"/>
-      <w:r>
-        <w:rPr>
-          <w:sz w:val="24"/>
-          <w:szCs w:val="24"/>
-        </w:rPr>
-        <w:t>kafka</w:t>
-      </w:r>
-      <w:proofErr w:type="spellEnd"/>
-      <w:r>
-        <w:rPr>
-          <w:sz w:val="24"/>
-          <w:szCs w:val="24"/>
-        </w:rPr>
-        <w:t xml:space="preserve"> topic has 20 partitions (Not a high-volume topic), the driver ends up having to schedule and eventually consume 20 tasks on the executors</w:t>
+        <w:t xml:space="preserve"> kafka topic has 20 partitions (Not a high-volume topic), the driver ends up having to schedule and eventually consume 20 tasks on the executors</w:t>
       </w:r>
     </w:p>
     <w:p>
@@ -1798,23 +1564,7 @@
           <w:sz w:val="24"/>
           <w:szCs w:val="24"/>
         </w:rPr>
-        <w:t xml:space="preserve">Kafka stores all messages in logs in their respective nodes at the location specified in </w:t>
-      </w:r>
-      <w:proofErr w:type="spellStart"/>
-      <w:r>
-        <w:rPr>
-          <w:sz w:val="24"/>
-          <w:szCs w:val="24"/>
-        </w:rPr>
-        <w:t>log.dir</w:t>
-      </w:r>
-      <w:proofErr w:type="spellEnd"/>
-      <w:r>
-        <w:rPr>
-          <w:sz w:val="24"/>
-          <w:szCs w:val="24"/>
-        </w:rPr>
-        <w:t>. We should remove all these messages for a topic from all nodes</w:t>
+        <w:t>Kafka stores all messages in logs in their respective nodes at the location specified in log.dir. We should remove all these messages for a topic from all nodes</w:t>
       </w:r>
     </w:p>
     <w:p>
@@ -1960,17 +1710,7 @@
         <w:spacing w:after="0"/>
       </w:pPr>
       <w:r>
-        <w:t xml:space="preserve">Note: These settings can be configured in </w:t>
-      </w:r>
-      <w:proofErr w:type="spellStart"/>
-      <w:proofErr w:type="gramStart"/>
-      <w:r>
-        <w:t>server.properties</w:t>
-      </w:r>
-      <w:proofErr w:type="spellEnd"/>
-      <w:proofErr w:type="gramEnd"/>
-      <w:r>
-        <w:t xml:space="preserve"> file</w:t>
+        <w:t>Note: These settings can be configured in server.properties file</w:t>
       </w:r>
     </w:p>
     <w:p>
@@ -2040,13 +1780,8 @@
         </w:numPr>
         <w:spacing w:after="0"/>
       </w:pPr>
-      <w:proofErr w:type="spellStart"/>
-      <w:r>
-        <w:t>Kafkastreamingjob</w:t>
-      </w:r>
-      <w:proofErr w:type="spellEnd"/>
-      <w:r>
-        <w:t xml:space="preserve"> to insert data into topic</w:t>
+      <w:r>
+        <w:t>Kafkastreamingjob to insert data into topic</w:t>
       </w:r>
     </w:p>
     <w:p>
@@ -2163,15 +1898,7 @@
         <w:spacing w:after="0"/>
       </w:pPr>
       <w:r>
-        <w:t xml:space="preserve">Run the spark streaming job which reads stream from </w:t>
-      </w:r>
-      <w:proofErr w:type="spellStart"/>
-      <w:r>
-        <w:t>kafka</w:t>
-      </w:r>
-      <w:proofErr w:type="spellEnd"/>
-      <w:r>
-        <w:t xml:space="preserve"> topic</w:t>
+        <w:t>Run the spark streaming job which reads stream from kafka topic</w:t>
       </w:r>
     </w:p>
     <w:p>
@@ -2232,15 +1959,7 @@
         <w:spacing w:after="0"/>
       </w:pPr>
       <w:r>
-        <w:t xml:space="preserve">Note: We need to run both </w:t>
-      </w:r>
-      <w:proofErr w:type="spellStart"/>
-      <w:r>
-        <w:t>kafka</w:t>
-      </w:r>
-      <w:proofErr w:type="spellEnd"/>
-      <w:r>
-        <w:t xml:space="preserve"> producer and spark streaming together</w:t>
+        <w:t>Note: We need to run both kafka producer and spark streaming together</w:t>
       </w:r>
     </w:p>
     <w:p>
@@ -2455,7 +2174,644 @@
       </w:pPr>
     </w:p>
     <w:p/>
-    <w:p/>
+    <w:p>
+      <w:pPr>
+        <w:rPr>
+          <w:b/>
+          <w:bCs/>
+          <w:sz w:val="32"/>
+          <w:szCs w:val="32"/>
+          <w:u w:val="single"/>
+        </w:rPr>
+      </w:pPr>
+      <w:r>
+        <w:rPr>
+          <w:b/>
+          <w:bCs/>
+          <w:sz w:val="32"/>
+          <w:szCs w:val="32"/>
+          <w:u w:val="single"/>
+        </w:rPr>
+        <w:lastRenderedPageBreak/>
+        <w:t>CQLSH COMMANDS</w:t>
+      </w:r>
+    </w:p>
+    <w:p>
+      <w:pPr>
+        <w:pStyle w:val="ListParagraph"/>
+        <w:numPr>
+          <w:ilvl w:val="0"/>
+          <w:numId w:val="15"/>
+        </w:numPr>
+      </w:pPr>
+      <w:r>
+        <w:t>Show clusters</w:t>
+      </w:r>
+    </w:p>
+    <w:p>
+      <w:pPr>
+        <w:ind w:firstLine="720"/>
+        <w:rPr>
+          <w:b/>
+          <w:bCs/>
+        </w:rPr>
+      </w:pPr>
+      <w:r>
+        <w:rPr>
+          <w:b/>
+          <w:bCs/>
+        </w:rPr>
+        <w:t>cqlsh&gt;</w:t>
+      </w:r>
+      <w:r>
+        <w:rPr>
+          <w:b/>
+          <w:bCs/>
+        </w:rPr>
+        <w:t xml:space="preserve"> </w:t>
+      </w:r>
+      <w:r>
+        <w:rPr>
+          <w:b/>
+          <w:bCs/>
+        </w:rPr>
+        <w:t>desc cluster</w:t>
+      </w:r>
+    </w:p>
+    <w:p>
+      <w:r>
+        <w:t xml:space="preserve">       </w:t>
+      </w:r>
+      <w:r>
+        <w:tab/>
+      </w:r>
+      <w:r>
+        <w:t xml:space="preserve"> </w:t>
+      </w:r>
+      <w:r>
+        <w:rPr>
+          <w:noProof/>
+        </w:rPr>
+        <w:drawing>
+          <wp:inline distT="0" distB="0" distL="0" distR="0" wp14:anchorId="1BA23A2F" wp14:editId="5A41A341">
+            <wp:extent cx="2649855" cy="695325"/>
+            <wp:effectExtent l="0" t="0" r="0" b="9525"/>
+            <wp:docPr id="21" name="Picture 21"/>
+            <wp:cNvGraphicFramePr>
+              <a:graphicFrameLocks xmlns:a="http://schemas.openxmlformats.org/drawingml/2006/main" noChangeAspect="1"/>
+            </wp:cNvGraphicFramePr>
+            <a:graphic xmlns:a="http://schemas.openxmlformats.org/drawingml/2006/main">
+              <a:graphicData uri="http://schemas.openxmlformats.org/drawingml/2006/picture">
+                <pic:pic xmlns:pic="http://schemas.openxmlformats.org/drawingml/2006/picture">
+                  <pic:nvPicPr>
+                    <pic:cNvPr id="1" name=""/>
+                    <pic:cNvPicPr/>
+                  </pic:nvPicPr>
+                  <pic:blipFill>
+                    <a:blip r:embed="rId25"/>
+                    <a:stretch>
+                      <a:fillRect/>
+                    </a:stretch>
+                  </pic:blipFill>
+                  <pic:spPr>
+                    <a:xfrm>
+                      <a:off x="0" y="0"/>
+                      <a:ext cx="2649855" cy="695325"/>
+                    </a:xfrm>
+                    <a:prstGeom prst="rect">
+                      <a:avLst/>
+                    </a:prstGeom>
+                  </pic:spPr>
+                </pic:pic>
+              </a:graphicData>
+            </a:graphic>
+          </wp:inline>
+        </w:drawing>
+      </w:r>
+    </w:p>
+    <w:p>
+      <w:pPr>
+        <w:pStyle w:val="ListParagraph"/>
+        <w:numPr>
+          <w:ilvl w:val="0"/>
+          <w:numId w:val="15"/>
+        </w:numPr>
+      </w:pPr>
+      <w:r>
+        <w:t>Show keyspaces</w:t>
+      </w:r>
+    </w:p>
+    <w:p>
+      <w:pPr>
+        <w:pStyle w:val="ListParagraph"/>
+        <w:rPr>
+          <w:b/>
+          <w:bCs/>
+        </w:rPr>
+      </w:pPr>
+      <w:r>
+        <w:rPr>
+          <w:b/>
+          <w:bCs/>
+        </w:rPr>
+        <w:t>cqlsh&gt; desc keyspaces</w:t>
+      </w:r>
+    </w:p>
+    <w:p>
+      <w:pPr>
+        <w:pStyle w:val="ListParagraph"/>
+        <w:rPr>
+          <w:b/>
+          <w:bCs/>
+        </w:rPr>
+      </w:pPr>
+      <w:r>
+        <w:rPr>
+          <w:noProof/>
+        </w:rPr>
+        <w:drawing>
+          <wp:inline distT="0" distB="0" distL="0" distR="0" wp14:anchorId="68F561BF" wp14:editId="45D92633">
+            <wp:extent cx="5943600" cy="670560"/>
+            <wp:effectExtent l="0" t="0" r="0" b="0"/>
+            <wp:docPr id="22" name="Picture 22"/>
+            <wp:cNvGraphicFramePr>
+              <a:graphicFrameLocks xmlns:a="http://schemas.openxmlformats.org/drawingml/2006/main" noChangeAspect="1"/>
+            </wp:cNvGraphicFramePr>
+            <a:graphic xmlns:a="http://schemas.openxmlformats.org/drawingml/2006/main">
+              <a:graphicData uri="http://schemas.openxmlformats.org/drawingml/2006/picture">
+                <pic:pic xmlns:pic="http://schemas.openxmlformats.org/drawingml/2006/picture">
+                  <pic:nvPicPr>
+                    <pic:cNvPr id="1" name=""/>
+                    <pic:cNvPicPr/>
+                  </pic:nvPicPr>
+                  <pic:blipFill>
+                    <a:blip r:embed="rId26"/>
+                    <a:stretch>
+                      <a:fillRect/>
+                    </a:stretch>
+                  </pic:blipFill>
+                  <pic:spPr>
+                    <a:xfrm>
+                      <a:off x="0" y="0"/>
+                      <a:ext cx="5943600" cy="670560"/>
+                    </a:xfrm>
+                    <a:prstGeom prst="rect">
+                      <a:avLst/>
+                    </a:prstGeom>
+                  </pic:spPr>
+                </pic:pic>
+              </a:graphicData>
+            </a:graphic>
+          </wp:inline>
+        </w:drawing>
+      </w:r>
+    </w:p>
+    <w:p>
+      <w:pPr>
+        <w:pStyle w:val="ListParagraph"/>
+        <w:numPr>
+          <w:ilvl w:val="0"/>
+          <w:numId w:val="15"/>
+        </w:numPr>
+      </w:pPr>
+      <w:r>
+        <w:t>Show tables</w:t>
+      </w:r>
+    </w:p>
+    <w:p>
+      <w:pPr>
+        <w:pStyle w:val="ListParagraph"/>
+        <w:rPr>
+          <w:b/>
+          <w:bCs/>
+        </w:rPr>
+      </w:pPr>
+      <w:r>
+        <w:rPr>
+          <w:b/>
+          <w:bCs/>
+        </w:rPr>
+        <w:t>cqlsh&gt; desc tables</w:t>
+      </w:r>
+    </w:p>
+    <w:p>
+      <w:pPr>
+        <w:pStyle w:val="ListParagraph"/>
+        <w:rPr>
+          <w:b/>
+          <w:bCs/>
+        </w:rPr>
+      </w:pPr>
+      <w:r>
+        <w:rPr>
+          <w:noProof/>
+        </w:rPr>
+        <w:drawing>
+          <wp:inline distT="0" distB="0" distL="0" distR="0" wp14:anchorId="136CF23F" wp14:editId="55961C26">
+            <wp:extent cx="5191125" cy="1000125"/>
+            <wp:effectExtent l="0" t="0" r="9525" b="9525"/>
+            <wp:docPr id="23" name="Picture 23"/>
+            <wp:cNvGraphicFramePr>
+              <a:graphicFrameLocks xmlns:a="http://schemas.openxmlformats.org/drawingml/2006/main" noChangeAspect="1"/>
+            </wp:cNvGraphicFramePr>
+            <a:graphic xmlns:a="http://schemas.openxmlformats.org/drawingml/2006/main">
+              <a:graphicData uri="http://schemas.openxmlformats.org/drawingml/2006/picture">
+                <pic:pic xmlns:pic="http://schemas.openxmlformats.org/drawingml/2006/picture">
+                  <pic:nvPicPr>
+                    <pic:cNvPr id="1" name=""/>
+                    <pic:cNvPicPr/>
+                  </pic:nvPicPr>
+                  <pic:blipFill>
+                    <a:blip r:embed="rId27"/>
+                    <a:stretch>
+                      <a:fillRect/>
+                    </a:stretch>
+                  </pic:blipFill>
+                  <pic:spPr>
+                    <a:xfrm>
+                      <a:off x="0" y="0"/>
+                      <a:ext cx="5191125" cy="1000125"/>
+                    </a:xfrm>
+                    <a:prstGeom prst="rect">
+                      <a:avLst/>
+                    </a:prstGeom>
+                  </pic:spPr>
+                </pic:pic>
+              </a:graphicData>
+            </a:graphic>
+          </wp:inline>
+        </w:drawing>
+      </w:r>
+    </w:p>
+    <w:p>
+      <w:pPr>
+        <w:pStyle w:val="ListParagraph"/>
+        <w:numPr>
+          <w:ilvl w:val="0"/>
+          <w:numId w:val="15"/>
+        </w:numPr>
+      </w:pPr>
+      <w:r>
+        <w:t>Run select queries</w:t>
+      </w:r>
+    </w:p>
+    <w:p>
+      <w:pPr>
+        <w:pStyle w:val="ListParagraph"/>
+      </w:pPr>
+      <w:r>
+        <w:t>cqlsh&gt; select * from lambda.stream_visitors_by_product;</w:t>
+      </w:r>
+    </w:p>
+    <w:p>
+      <w:pPr>
+        <w:pStyle w:val="ListParagraph"/>
+      </w:pPr>
+      <w:r>
+        <w:rPr>
+          <w:noProof/>
+        </w:rPr>
+        <w:drawing>
+          <wp:inline distT="0" distB="0" distL="0" distR="0" wp14:anchorId="439022BF" wp14:editId="0B91D6FA">
+            <wp:extent cx="5010150" cy="733425"/>
+            <wp:effectExtent l="0" t="0" r="0" b="9525"/>
+            <wp:docPr id="24" name="Picture 24"/>
+            <wp:cNvGraphicFramePr>
+              <a:graphicFrameLocks xmlns:a="http://schemas.openxmlformats.org/drawingml/2006/main" noChangeAspect="1"/>
+            </wp:cNvGraphicFramePr>
+            <a:graphic xmlns:a="http://schemas.openxmlformats.org/drawingml/2006/main">
+              <a:graphicData uri="http://schemas.openxmlformats.org/drawingml/2006/picture">
+                <pic:pic xmlns:pic="http://schemas.openxmlformats.org/drawingml/2006/picture">
+                  <pic:nvPicPr>
+                    <pic:cNvPr id="1" name=""/>
+                    <pic:cNvPicPr/>
+                  </pic:nvPicPr>
+                  <pic:blipFill>
+                    <a:blip r:embed="rId28"/>
+                    <a:stretch>
+                      <a:fillRect/>
+                    </a:stretch>
+                  </pic:blipFill>
+                  <pic:spPr>
+                    <a:xfrm>
+                      <a:off x="0" y="0"/>
+                      <a:ext cx="5010150" cy="733425"/>
+                    </a:xfrm>
+                    <a:prstGeom prst="rect">
+                      <a:avLst/>
+                    </a:prstGeom>
+                  </pic:spPr>
+                </pic:pic>
+              </a:graphicData>
+            </a:graphic>
+          </wp:inline>
+        </w:drawing>
+      </w:r>
+    </w:p>
+    <w:p>
+      <w:pPr>
+        <w:pStyle w:val="ListParagraph"/>
+      </w:pPr>
+    </w:p>
+    <w:p>
+      <w:pPr>
+        <w:pStyle w:val="ListParagraph"/>
+      </w:pPr>
+      <w:r>
+        <w:t>Sample</w:t>
+      </w:r>
+    </w:p>
+    <w:p>
+      <w:pPr>
+        <w:pBdr>
+          <w:top w:val="single" w:sz="6" w:space="15" w:color="CCCCCC"/>
+          <w:left w:val="single" w:sz="48" w:space="15" w:color="E8E8E8"/>
+          <w:bottom w:val="single" w:sz="6" w:space="15" w:color="CCCCCC"/>
+          <w:right w:val="single" w:sz="6" w:space="15" w:color="CCCCCC"/>
+        </w:pBdr>
+        <w:shd w:val="clear" w:color="auto" w:fill="F8F8F8"/>
+        <w:tabs>
+          <w:tab w:val="left" w:pos="916"/>
+          <w:tab w:val="left" w:pos="1832"/>
+          <w:tab w:val="left" w:pos="2748"/>
+          <w:tab w:val="left" w:pos="3664"/>
+          <w:tab w:val="left" w:pos="4580"/>
+          <w:tab w:val="left" w:pos="5496"/>
+          <w:tab w:val="left" w:pos="6412"/>
+          <w:tab w:val="left" w:pos="7328"/>
+          <w:tab w:val="left" w:pos="8244"/>
+          <w:tab w:val="left" w:pos="9160"/>
+          <w:tab w:val="left" w:pos="10076"/>
+          <w:tab w:val="left" w:pos="10992"/>
+          <w:tab w:val="left" w:pos="11908"/>
+          <w:tab w:val="left" w:pos="12824"/>
+          <w:tab w:val="left" w:pos="13740"/>
+          <w:tab w:val="left" w:pos="14656"/>
+        </w:tabs>
+        <w:wordWrap w:val="0"/>
+        <w:spacing w:before="150" w:after="150" w:line="240" w:lineRule="auto"/>
+        <w:rPr>
+          <w:rFonts w:ascii="Courier New" w:eastAsia="Times New Roman" w:hAnsi="Courier New" w:cs="Courier New"/>
+          <w:color w:val="323232"/>
+          <w:sz w:val="23"/>
+          <w:szCs w:val="23"/>
+        </w:rPr>
+      </w:pPr>
+      <w:r>
+        <w:rPr>
+          <w:rFonts w:ascii="Courier New" w:eastAsia="Times New Roman" w:hAnsi="Courier New" w:cs="Courier New"/>
+          <w:color w:val="323232"/>
+          <w:sz w:val="23"/>
+          <w:szCs w:val="23"/>
+        </w:rPr>
+        <w:t>cqlsh&gt; CREATE KEYSPACE test WITH replication = {'class': 'SimpleStrategy', 'replication_factor': 1 };</w:t>
+      </w:r>
+    </w:p>
+    <w:p>
+      <w:pPr>
+        <w:pBdr>
+          <w:top w:val="single" w:sz="6" w:space="15" w:color="CCCCCC"/>
+          <w:left w:val="single" w:sz="48" w:space="15" w:color="E8E8E8"/>
+          <w:bottom w:val="single" w:sz="6" w:space="15" w:color="CCCCCC"/>
+          <w:right w:val="single" w:sz="6" w:space="15" w:color="CCCCCC"/>
+        </w:pBdr>
+        <w:shd w:val="clear" w:color="auto" w:fill="F8F8F8"/>
+        <w:tabs>
+          <w:tab w:val="left" w:pos="916"/>
+          <w:tab w:val="left" w:pos="1832"/>
+          <w:tab w:val="left" w:pos="2748"/>
+          <w:tab w:val="left" w:pos="3664"/>
+          <w:tab w:val="left" w:pos="4580"/>
+          <w:tab w:val="left" w:pos="5496"/>
+          <w:tab w:val="left" w:pos="6412"/>
+          <w:tab w:val="left" w:pos="7328"/>
+          <w:tab w:val="left" w:pos="8244"/>
+          <w:tab w:val="left" w:pos="9160"/>
+          <w:tab w:val="left" w:pos="10076"/>
+          <w:tab w:val="left" w:pos="10992"/>
+          <w:tab w:val="left" w:pos="11908"/>
+          <w:tab w:val="left" w:pos="12824"/>
+          <w:tab w:val="left" w:pos="13740"/>
+          <w:tab w:val="left" w:pos="14656"/>
+        </w:tabs>
+        <w:wordWrap w:val="0"/>
+        <w:spacing w:before="150" w:after="150" w:line="240" w:lineRule="auto"/>
+        <w:rPr>
+          <w:rFonts w:ascii="Courier New" w:eastAsia="Times New Roman" w:hAnsi="Courier New" w:cs="Courier New"/>
+          <w:color w:val="323232"/>
+          <w:sz w:val="23"/>
+          <w:szCs w:val="23"/>
+        </w:rPr>
+      </w:pPr>
+      <w:r>
+        <w:rPr>
+          <w:rFonts w:ascii="Courier New" w:eastAsia="Times New Roman" w:hAnsi="Courier New" w:cs="Courier New"/>
+          <w:color w:val="323232"/>
+          <w:sz w:val="23"/>
+          <w:szCs w:val="23"/>
+        </w:rPr>
+        <w:t>cqlsh&gt; USE "test";</w:t>
+      </w:r>
+    </w:p>
+    <w:p>
+      <w:pPr>
+        <w:pBdr>
+          <w:top w:val="single" w:sz="6" w:space="15" w:color="CCCCCC"/>
+          <w:left w:val="single" w:sz="48" w:space="15" w:color="E8E8E8"/>
+          <w:bottom w:val="single" w:sz="6" w:space="15" w:color="CCCCCC"/>
+          <w:right w:val="single" w:sz="6" w:space="15" w:color="CCCCCC"/>
+        </w:pBdr>
+        <w:shd w:val="clear" w:color="auto" w:fill="F8F8F8"/>
+        <w:tabs>
+          <w:tab w:val="left" w:pos="916"/>
+          <w:tab w:val="left" w:pos="1832"/>
+          <w:tab w:val="left" w:pos="2748"/>
+          <w:tab w:val="left" w:pos="3664"/>
+          <w:tab w:val="left" w:pos="4580"/>
+          <w:tab w:val="left" w:pos="5496"/>
+          <w:tab w:val="left" w:pos="6412"/>
+          <w:tab w:val="left" w:pos="7328"/>
+          <w:tab w:val="left" w:pos="8244"/>
+          <w:tab w:val="left" w:pos="9160"/>
+          <w:tab w:val="left" w:pos="10076"/>
+          <w:tab w:val="left" w:pos="10992"/>
+          <w:tab w:val="left" w:pos="11908"/>
+          <w:tab w:val="left" w:pos="12824"/>
+          <w:tab w:val="left" w:pos="13740"/>
+          <w:tab w:val="left" w:pos="14656"/>
+        </w:tabs>
+        <w:wordWrap w:val="0"/>
+        <w:spacing w:before="150" w:after="150" w:line="240" w:lineRule="auto"/>
+        <w:rPr>
+          <w:rFonts w:ascii="Courier New" w:eastAsia="Times New Roman" w:hAnsi="Courier New" w:cs="Courier New"/>
+          <w:color w:val="323232"/>
+          <w:sz w:val="23"/>
+          <w:szCs w:val="23"/>
+        </w:rPr>
+      </w:pPr>
+      <w:r>
+        <w:rPr>
+          <w:rFonts w:ascii="Courier New" w:eastAsia="Times New Roman" w:hAnsi="Courier New" w:cs="Courier New"/>
+          <w:color w:val="323232"/>
+          <w:sz w:val="23"/>
+          <w:szCs w:val="23"/>
+        </w:rPr>
+        <w:t>cqlsh:test&gt; CREATE TABLE my_table(key text PRIMARY KEY, value int);</w:t>
+      </w:r>
+    </w:p>
+    <w:p>
+      <w:pPr>
+        <w:pBdr>
+          <w:top w:val="single" w:sz="6" w:space="15" w:color="CCCCCC"/>
+          <w:left w:val="single" w:sz="48" w:space="15" w:color="E8E8E8"/>
+          <w:bottom w:val="single" w:sz="6" w:space="15" w:color="CCCCCC"/>
+          <w:right w:val="single" w:sz="6" w:space="15" w:color="CCCCCC"/>
+        </w:pBdr>
+        <w:shd w:val="clear" w:color="auto" w:fill="F8F8F8"/>
+        <w:tabs>
+          <w:tab w:val="left" w:pos="916"/>
+          <w:tab w:val="left" w:pos="1832"/>
+          <w:tab w:val="left" w:pos="2748"/>
+          <w:tab w:val="left" w:pos="3664"/>
+          <w:tab w:val="left" w:pos="4580"/>
+          <w:tab w:val="left" w:pos="5496"/>
+          <w:tab w:val="left" w:pos="6412"/>
+          <w:tab w:val="left" w:pos="7328"/>
+          <w:tab w:val="left" w:pos="8244"/>
+          <w:tab w:val="left" w:pos="9160"/>
+          <w:tab w:val="left" w:pos="10076"/>
+          <w:tab w:val="left" w:pos="10992"/>
+          <w:tab w:val="left" w:pos="11908"/>
+          <w:tab w:val="left" w:pos="12824"/>
+          <w:tab w:val="left" w:pos="13740"/>
+          <w:tab w:val="left" w:pos="14656"/>
+        </w:tabs>
+        <w:wordWrap w:val="0"/>
+        <w:spacing w:before="150" w:after="150" w:line="240" w:lineRule="auto"/>
+        <w:rPr>
+          <w:rFonts w:ascii="Courier New" w:eastAsia="Times New Roman" w:hAnsi="Courier New" w:cs="Courier New"/>
+          <w:color w:val="323232"/>
+          <w:sz w:val="23"/>
+          <w:szCs w:val="23"/>
+        </w:rPr>
+      </w:pPr>
+      <w:r>
+        <w:rPr>
+          <w:rFonts w:ascii="Courier New" w:eastAsia="Times New Roman" w:hAnsi="Courier New" w:cs="Courier New"/>
+          <w:color w:val="323232"/>
+          <w:sz w:val="23"/>
+          <w:szCs w:val="23"/>
+        </w:rPr>
+        <w:t>cqlsh:test&gt; INSERT INTO my_table(key, value) VALUES ('key1', 1);</w:t>
+      </w:r>
+    </w:p>
+    <w:p>
+      <w:pPr>
+        <w:pBdr>
+          <w:top w:val="single" w:sz="6" w:space="15" w:color="CCCCCC"/>
+          <w:left w:val="single" w:sz="48" w:space="15" w:color="E8E8E8"/>
+          <w:bottom w:val="single" w:sz="6" w:space="15" w:color="CCCCCC"/>
+          <w:right w:val="single" w:sz="6" w:space="15" w:color="CCCCCC"/>
+        </w:pBdr>
+        <w:shd w:val="clear" w:color="auto" w:fill="F8F8F8"/>
+        <w:tabs>
+          <w:tab w:val="left" w:pos="916"/>
+          <w:tab w:val="left" w:pos="1832"/>
+          <w:tab w:val="left" w:pos="2748"/>
+          <w:tab w:val="left" w:pos="3664"/>
+          <w:tab w:val="left" w:pos="4580"/>
+          <w:tab w:val="left" w:pos="5496"/>
+          <w:tab w:val="left" w:pos="6412"/>
+          <w:tab w:val="left" w:pos="7328"/>
+          <w:tab w:val="left" w:pos="8244"/>
+          <w:tab w:val="left" w:pos="9160"/>
+          <w:tab w:val="left" w:pos="10076"/>
+          <w:tab w:val="left" w:pos="10992"/>
+          <w:tab w:val="left" w:pos="11908"/>
+          <w:tab w:val="left" w:pos="12824"/>
+          <w:tab w:val="left" w:pos="13740"/>
+          <w:tab w:val="left" w:pos="14656"/>
+        </w:tabs>
+        <w:wordWrap w:val="0"/>
+        <w:spacing w:before="150" w:after="150" w:line="240" w:lineRule="auto"/>
+        <w:rPr>
+          <w:rFonts w:ascii="Courier New" w:eastAsia="Times New Roman" w:hAnsi="Courier New" w:cs="Courier New"/>
+          <w:color w:val="323232"/>
+          <w:sz w:val="23"/>
+          <w:szCs w:val="23"/>
+        </w:rPr>
+      </w:pPr>
+      <w:r>
+        <w:rPr>
+          <w:rFonts w:ascii="Courier New" w:eastAsia="Times New Roman" w:hAnsi="Courier New" w:cs="Courier New"/>
+          <w:color w:val="323232"/>
+          <w:sz w:val="23"/>
+          <w:szCs w:val="23"/>
+        </w:rPr>
+        <w:t>cqlsh:test&gt; INSERT INTO my_table(key, value) VALUES ('key2', 2);</w:t>
+      </w:r>
+    </w:p>
+    <w:p>
+      <w:pPr>
+        <w:pBdr>
+          <w:top w:val="single" w:sz="6" w:space="15" w:color="CCCCCC"/>
+          <w:left w:val="single" w:sz="48" w:space="15" w:color="E8E8E8"/>
+          <w:bottom w:val="single" w:sz="6" w:space="15" w:color="CCCCCC"/>
+          <w:right w:val="single" w:sz="6" w:space="15" w:color="CCCCCC"/>
+        </w:pBdr>
+        <w:shd w:val="clear" w:color="auto" w:fill="F8F8F8"/>
+        <w:tabs>
+          <w:tab w:val="left" w:pos="916"/>
+          <w:tab w:val="left" w:pos="1832"/>
+          <w:tab w:val="left" w:pos="2748"/>
+          <w:tab w:val="left" w:pos="3664"/>
+          <w:tab w:val="left" w:pos="4580"/>
+          <w:tab w:val="left" w:pos="5496"/>
+          <w:tab w:val="left" w:pos="6412"/>
+          <w:tab w:val="left" w:pos="7328"/>
+          <w:tab w:val="left" w:pos="8244"/>
+          <w:tab w:val="left" w:pos="9160"/>
+          <w:tab w:val="left" w:pos="10076"/>
+          <w:tab w:val="left" w:pos="10992"/>
+          <w:tab w:val="left" w:pos="11908"/>
+          <w:tab w:val="left" w:pos="12824"/>
+          <w:tab w:val="left" w:pos="13740"/>
+          <w:tab w:val="left" w:pos="14656"/>
+        </w:tabs>
+        <w:wordWrap w:val="0"/>
+        <w:spacing w:before="150" w:after="150" w:line="240" w:lineRule="auto"/>
+        <w:rPr>
+          <w:rFonts w:ascii="Courier New" w:eastAsia="Times New Roman" w:hAnsi="Courier New" w:cs="Courier New"/>
+          <w:color w:val="323232"/>
+          <w:sz w:val="23"/>
+          <w:szCs w:val="23"/>
+        </w:rPr>
+      </w:pPr>
+      <w:r>
+        <w:rPr>
+          <w:rFonts w:ascii="Courier New" w:eastAsia="Times New Roman" w:hAnsi="Courier New" w:cs="Courier New"/>
+          <w:color w:val="323232"/>
+          <w:sz w:val="23"/>
+          <w:szCs w:val="23"/>
+        </w:rPr>
+        <w:t>cqlsh:test&gt; SELECT * from my_table;</w:t>
+      </w:r>
+    </w:p>
+    <w:p>
+      <w:pPr>
+        <w:pStyle w:val="ListParagraph"/>
+      </w:pPr>
+    </w:p>
+    <w:p>
+      <w:pPr>
+        <w:ind w:left="720"/>
+      </w:pPr>
+    </w:p>
+    <w:p>
+      <w:pPr>
+        <w:pStyle w:val="ListParagraph"/>
+      </w:pPr>
+    </w:p>
     <w:p/>
     <w:p/>
     <w:p/>
@@ -3340,6 +3696,95 @@
     </w:lvl>
   </w:abstractNum>
   <w:abstractNum w:abstractNumId="8" w15:restartNumberingAfterBreak="0">
+    <w:nsid w:val="51A1539F"/>
+    <w:multiLevelType w:val="hybridMultilevel"/>
+    <w:tmpl w:val="5C0476DE"/>
+    <w:lvl w:ilvl="0" w:tplc="04090011">
+      <w:start w:val="1"/>
+      <w:numFmt w:val="decimal"/>
+      <w:lvlText w:val="%1)"/>
+      <w:lvlJc w:val="left"/>
+      <w:pPr>
+        <w:ind w:left="720" w:hanging="360"/>
+      </w:pPr>
+      <w:rPr>
+        <w:rFonts w:hint="default"/>
+      </w:rPr>
+    </w:lvl>
+    <w:lvl w:ilvl="1" w:tplc="04090019">
+      <w:start w:val="1"/>
+      <w:numFmt w:val="lowerLetter"/>
+      <w:lvlText w:val="%2."/>
+      <w:lvlJc w:val="left"/>
+      <w:pPr>
+        <w:ind w:left="1440" w:hanging="360"/>
+      </w:pPr>
+    </w:lvl>
+    <w:lvl w:ilvl="2" w:tplc="0409001B" w:tentative="1">
+      <w:start w:val="1"/>
+      <w:numFmt w:val="lowerRoman"/>
+      <w:lvlText w:val="%3."/>
+      <w:lvlJc w:val="right"/>
+      <w:pPr>
+        <w:ind w:left="2160" w:hanging="180"/>
+      </w:pPr>
+    </w:lvl>
+    <w:lvl w:ilvl="3" w:tplc="0409000F" w:tentative="1">
+      <w:start w:val="1"/>
+      <w:numFmt w:val="decimal"/>
+      <w:lvlText w:val="%4."/>
+      <w:lvlJc w:val="left"/>
+      <w:pPr>
+        <w:ind w:left="2880" w:hanging="360"/>
+      </w:pPr>
+    </w:lvl>
+    <w:lvl w:ilvl="4" w:tplc="04090019" w:tentative="1">
+      <w:start w:val="1"/>
+      <w:numFmt w:val="lowerLetter"/>
+      <w:lvlText w:val="%5."/>
+      <w:lvlJc w:val="left"/>
+      <w:pPr>
+        <w:ind w:left="3600" w:hanging="360"/>
+      </w:pPr>
+    </w:lvl>
+    <w:lvl w:ilvl="5" w:tplc="0409001B" w:tentative="1">
+      <w:start w:val="1"/>
+      <w:numFmt w:val="lowerRoman"/>
+      <w:lvlText w:val="%6."/>
+      <w:lvlJc w:val="right"/>
+      <w:pPr>
+        <w:ind w:left="4320" w:hanging="180"/>
+      </w:pPr>
+    </w:lvl>
+    <w:lvl w:ilvl="6" w:tplc="0409000F" w:tentative="1">
+      <w:start w:val="1"/>
+      <w:numFmt w:val="decimal"/>
+      <w:lvlText w:val="%7."/>
+      <w:lvlJc w:val="left"/>
+      <w:pPr>
+        <w:ind w:left="5040" w:hanging="360"/>
+      </w:pPr>
+    </w:lvl>
+    <w:lvl w:ilvl="7" w:tplc="04090019" w:tentative="1">
+      <w:start w:val="1"/>
+      <w:numFmt w:val="lowerLetter"/>
+      <w:lvlText w:val="%8."/>
+      <w:lvlJc w:val="left"/>
+      <w:pPr>
+        <w:ind w:left="5760" w:hanging="360"/>
+      </w:pPr>
+    </w:lvl>
+    <w:lvl w:ilvl="8" w:tplc="0409001B" w:tentative="1">
+      <w:start w:val="1"/>
+      <w:numFmt w:val="lowerRoman"/>
+      <w:lvlText w:val="%9."/>
+      <w:lvlJc w:val="right"/>
+      <w:pPr>
+        <w:ind w:left="6480" w:hanging="180"/>
+      </w:pPr>
+    </w:lvl>
+  </w:abstractNum>
+  <w:abstractNum w:abstractNumId="9" w15:restartNumberingAfterBreak="0">
     <w:nsid w:val="53F06362"/>
     <w:multiLevelType w:val="hybridMultilevel"/>
     <w:tmpl w:val="EAB2633A"/>
@@ -3452,7 +3897,7 @@
       </w:rPr>
     </w:lvl>
   </w:abstractNum>
-  <w:abstractNum w:abstractNumId="9" w15:restartNumberingAfterBreak="0">
+  <w:abstractNum w:abstractNumId="10" w15:restartNumberingAfterBreak="0">
     <w:nsid w:val="5DCB7FCC"/>
     <w:multiLevelType w:val="hybridMultilevel"/>
     <w:tmpl w:val="C0F8A5A6"/>
@@ -3541,7 +3986,7 @@
       </w:pPr>
     </w:lvl>
   </w:abstractNum>
-  <w:abstractNum w:abstractNumId="10" w15:restartNumberingAfterBreak="0">
+  <w:abstractNum w:abstractNumId="11" w15:restartNumberingAfterBreak="0">
     <w:nsid w:val="6C861324"/>
     <w:multiLevelType w:val="hybridMultilevel"/>
     <w:tmpl w:val="F3A22A0C"/>
@@ -3654,7 +4099,7 @@
       </w:rPr>
     </w:lvl>
   </w:abstractNum>
-  <w:abstractNum w:abstractNumId="11" w15:restartNumberingAfterBreak="0">
+  <w:abstractNum w:abstractNumId="12" w15:restartNumberingAfterBreak="0">
     <w:nsid w:val="77401A82"/>
     <w:multiLevelType w:val="hybridMultilevel"/>
     <w:tmpl w:val="474C8FEA"/>
@@ -3740,7 +4185,7 @@
       </w:pPr>
     </w:lvl>
   </w:abstractNum>
-  <w:abstractNum w:abstractNumId="12" w15:restartNumberingAfterBreak="0">
+  <w:abstractNum w:abstractNumId="13" w15:restartNumberingAfterBreak="0">
     <w:nsid w:val="7A8A4D6F"/>
     <w:multiLevelType w:val="hybridMultilevel"/>
     <w:tmpl w:val="A7D8926C"/>
@@ -3853,7 +4298,7 @@
       </w:rPr>
     </w:lvl>
   </w:abstractNum>
-  <w:abstractNum w:abstractNumId="13" w15:restartNumberingAfterBreak="0">
+  <w:abstractNum w:abstractNumId="14" w15:restartNumberingAfterBreak="0">
     <w:nsid w:val="7D475333"/>
     <w:multiLevelType w:val="hybridMultilevel"/>
     <w:tmpl w:val="03728F5A"/>
@@ -3946,7 +4391,7 @@
     <w:abstractNumId w:val="6"/>
   </w:num>
   <w:num w:numId="2">
-    <w:abstractNumId w:val="13"/>
+    <w:abstractNumId w:val="14"/>
   </w:num>
   <w:num w:numId="3">
     <w:abstractNumId w:val="0"/>
@@ -3958,31 +4403,34 @@
     <w:abstractNumId w:val="4"/>
   </w:num>
   <w:num w:numId="6">
-    <w:abstractNumId w:val="12"/>
+    <w:abstractNumId w:val="13"/>
   </w:num>
   <w:num w:numId="7">
     <w:abstractNumId w:val="5"/>
   </w:num>
   <w:num w:numId="8">
-    <w:abstractNumId w:val="11"/>
+    <w:abstractNumId w:val="12"/>
   </w:num>
   <w:num w:numId="9">
     <w:abstractNumId w:val="3"/>
   </w:num>
   <w:num w:numId="10">
-    <w:abstractNumId w:val="10"/>
+    <w:abstractNumId w:val="11"/>
   </w:num>
   <w:num w:numId="11">
     <w:abstractNumId w:val="1"/>
   </w:num>
   <w:num w:numId="12">
-    <w:abstractNumId w:val="8"/>
+    <w:abstractNumId w:val="9"/>
   </w:num>
   <w:num w:numId="13">
     <w:abstractNumId w:val="2"/>
   </w:num>
   <w:num w:numId="14">
-    <w:abstractNumId w:val="9"/>
+    <w:abstractNumId w:val="10"/>
+  </w:num>
+  <w:num w:numId="15">
+    <w:abstractNumId w:val="8"/>
   </w:num>
 </w:numbering>
 </file>

</xml_diff>